<commit_message>
synchronized files on laptop
</commit_message>
<xml_diff>
--- a/Cloud Computing Security_yong.docx
+++ b/Cloud Computing Security_yong.docx
@@ -1,6 +1,6 @@
 
 <file path=word/document.xml><?xml version="1.0" encoding="utf-8"?>
-<w:document xmlns:wpc="http://schemas.microsoft.com/office/word/2010/wordprocessingCanvas" xmlns:cx="http://schemas.microsoft.com/office/drawing/2014/chartex" xmlns:cx1="http://schemas.microsoft.com/office/drawing/2015/9/8/chartex" xmlns:cx2="http://schemas.microsoft.com/office/drawing/2015/10/21/chartex" xmlns:cx3="http://schemas.microsoft.com/office/drawing/2016/5/9/chartex" xmlns:cx4="http://schemas.microsoft.com/office/drawing/2016/5/10/chartex" xmlns:cx5="http://schemas.microsoft.com/office/drawing/2016/5/11/chartex" xmlns:cx6="http://schemas.microsoft.com/office/drawing/2016/5/12/chartex" xmlns:cx7="http://schemas.microsoft.com/office/drawing/2016/5/13/chartex" xmlns:cx8="http://schemas.microsoft.com/office/drawing/2016/5/14/chartex" xmlns:mc="http://schemas.openxmlformats.org/markup-compatibility/2006" xmlns:aink="http://schemas.microsoft.com/office/drawing/2016/ink" xmlns:am3d="http://schemas.microsoft.com/office/drawing/2017/model3d" xmlns:o="urn:schemas-microsoft-com:office:office" xmlns:oel="http://schemas.microsoft.com/office/2019/extlst" xmlns:r="http://schemas.openxmlformats.org/officeDocument/2006/relationships" xmlns:m="http://schemas.openxmlformats.org/officeDocument/2006/math" xmlns:v="urn:schemas-microsoft-com:vml" xmlns:wp14="http://schemas.microsoft.com/office/word/2010/wordprocessingDrawing" xmlns:wp="http://schemas.openxmlformats.org/drawingml/2006/wordprocessingDrawing" xmlns:w10="urn:schemas-microsoft-com:office:word" xmlns:w="http://schemas.openxmlformats.org/wordprocessingml/2006/main" xmlns:w14="http://schemas.microsoft.com/office/word/2010/wordml" xmlns:w15="http://schemas.microsoft.com/office/word/2012/wordml" xmlns:w16cex="http://schemas.microsoft.com/office/word/2018/wordml/cex" xmlns:w16cid="http://schemas.microsoft.com/office/word/2016/wordml/cid" xmlns:w16="http://schemas.microsoft.com/office/word/2018/wordml" xmlns:w16sdtdh="http://schemas.microsoft.com/office/word/2020/wordml/sdtdatahash" xmlns:w16se="http://schemas.microsoft.com/office/word/2015/wordml/symex" xmlns:wpg="http://schemas.microsoft.com/office/word/2010/wordprocessingGroup" xmlns:wpi="http://schemas.microsoft.com/office/word/2010/wordprocessingInk" xmlns:wne="http://schemas.microsoft.com/office/word/2006/wordml" xmlns:wps="http://schemas.microsoft.com/office/word/2010/wordprocessingShape" mc:Ignorable="w14 w15 w16se w16cid w16 w16cex w16sdtdh wp14">
+<w:document xmlns:wpc="http://schemas.microsoft.com/office/word/2010/wordprocessingCanvas" xmlns:cx="http://schemas.microsoft.com/office/drawing/2014/chartex" xmlns:cx1="http://schemas.microsoft.com/office/drawing/2015/9/8/chartex" xmlns:cx2="http://schemas.microsoft.com/office/drawing/2015/10/21/chartex" xmlns:cx3="http://schemas.microsoft.com/office/drawing/2016/5/9/chartex" xmlns:cx4="http://schemas.microsoft.com/office/drawing/2016/5/10/chartex" xmlns:cx5="http://schemas.microsoft.com/office/drawing/2016/5/11/chartex" xmlns:cx6="http://schemas.microsoft.com/office/drawing/2016/5/12/chartex" xmlns:cx7="http://schemas.microsoft.com/office/drawing/2016/5/13/chartex" xmlns:cx8="http://schemas.microsoft.com/office/drawing/2016/5/14/chartex" xmlns:mc="http://schemas.openxmlformats.org/markup-compatibility/2006" xmlns:aink="http://schemas.microsoft.com/office/drawing/2016/ink" xmlns:am3d="http://schemas.microsoft.com/office/drawing/2017/model3d" xmlns:o="urn:schemas-microsoft-com:office:office" xmlns:oel="http://schemas.microsoft.com/office/2019/extlst" xmlns:r="http://schemas.openxmlformats.org/officeDocument/2006/relationships" xmlns:m="http://schemas.openxmlformats.org/officeDocument/2006/math" xmlns:v="urn:schemas-microsoft-com:vml" xmlns:wp14="http://schemas.microsoft.com/office/word/2010/wordprocessingDrawing" xmlns:wp="http://schemas.openxmlformats.org/drawingml/2006/wordprocessingDrawing" xmlns:w10="urn:schemas-microsoft-com:office:word" xmlns:w="http://schemas.openxmlformats.org/wordprocessingml/2006/main" xmlns:w14="http://schemas.microsoft.com/office/word/2010/wordml" xmlns:w15="http://schemas.microsoft.com/office/word/2012/wordml" xmlns:w16cex="http://schemas.microsoft.com/office/word/2018/wordml/cex" xmlns:w16cid="http://schemas.microsoft.com/office/word/2016/wordml/cid" xmlns:w16="http://schemas.microsoft.com/office/word/2018/wordml" xmlns:w16du="http://schemas.microsoft.com/office/word/2023/wordml/word16du" xmlns:w16sdtdh="http://schemas.microsoft.com/office/word/2020/wordml/sdtdatahash" xmlns:w16sdtfl="http://schemas.microsoft.com/office/word/2024/wordml/sdtformatlock" xmlns:w16se="http://schemas.microsoft.com/office/word/2015/wordml/symex" xmlns:wpg="http://schemas.microsoft.com/office/word/2010/wordprocessingGroup" xmlns:wpi="http://schemas.microsoft.com/office/word/2010/wordprocessingInk" xmlns:wne="http://schemas.microsoft.com/office/word/2006/wordml" xmlns:wps="http://schemas.microsoft.com/office/word/2010/wordprocessingShape" mc:Ignorable="w14 w15 w16se w16cid w16 w16cex w16sdtdh w16sdtfl w16du wp14">
   <w:body>
     <w:p>
       <w:pPr>
@@ -690,7 +690,23 @@
           <w:sz w:val="28"/>
           <w:szCs w:val="28"/>
         </w:rPr>
-        <w:t xml:space="preserve"> and I have appropriately acknowledged all other original sources used as my references for this work.</w:t>
+        <w:t xml:space="preserve"> and I have appropriately acknowledged all other original sources used as my </w:t>
+      </w:r>
+      <w:proofErr w:type="gramStart"/>
+      <w:r>
+        <w:rPr>
+          <w:sz w:val="28"/>
+          <w:szCs w:val="28"/>
+        </w:rPr>
+        <w:t>references</w:t>
+      </w:r>
+      <w:proofErr w:type="gramEnd"/>
+      <w:r>
+        <w:rPr>
+          <w:sz w:val="28"/>
+          <w:szCs w:val="28"/>
+        </w:rPr>
+        <w:t xml:space="preserve"> for this work.</w:t>
       </w:r>
     </w:p>
     <w:p>
@@ -1349,7 +1365,25 @@
                 <w:szCs w:val="22"/>
                 <w:lang w:eastAsia="zh-CN"/>
               </w:rPr>
-              <w:t>The content generated by AI tools are not retrievable except by the user who generated them, so they are considered non-recoverable sources. Although non-recoverable data or quotations in APA Style papers are usually cited as personal communications, with ChatGPT-generated text there is no person communicating. Quoting text from ChatGPT chat is therefore more like sharing the output of an algorithm, with a reference list entry and the corresponding in-text citation.</w:t>
+              <w:t xml:space="preserve">The content generated by AI tools </w:t>
+            </w:r>
+            <w:proofErr w:type="gramStart"/>
+            <w:r>
+              <w:rPr>
+                <w:sz w:val="22"/>
+                <w:szCs w:val="22"/>
+                <w:lang w:eastAsia="zh-CN"/>
+              </w:rPr>
+              <w:t>are</w:t>
+            </w:r>
+            <w:proofErr w:type="gramEnd"/>
+            <w:r>
+              <w:rPr>
+                <w:sz w:val="22"/>
+                <w:szCs w:val="22"/>
+                <w:lang w:eastAsia="zh-CN"/>
+              </w:rPr>
+              <w:t xml:space="preserve"> not retrievable except by the user who generated them, so they are considered non-recoverable sources. Although non-recoverable data or quotations in APA Style papers are usually cited as personal communications, with ChatGPT-generated text there is no person communicating. Quoting text from ChatGPT chat is therefore more like sharing the output of an algorithm, with a reference list entry and the corresponding in-text citation.</w:t>
             </w:r>
           </w:p>
           <w:p>
@@ -1926,76 +1960,27 @@
           <w:bCs/>
           <w:lang w:val="en-GB"/>
         </w:rPr>
-        <w:t>Task 1</w:t>
-      </w:r>
-    </w:p>
-    <w:p>
-      <w:pPr>
+        <w:t xml:space="preserve">Task </w:t>
+      </w:r>
+      <w:proofErr w:type="gramStart"/>
+      <w:r>
         <w:rPr>
           <w:b/>
           <w:bCs/>
           <w:lang w:val="en-GB"/>
         </w:rPr>
-      </w:pPr>
-    </w:p>
-    <w:p>
-      <w:pPr>
-        <w:rPr>
-          <w:lang w:val="en-SG"/>
-        </w:rPr>
-      </w:pPr>
-      <w:r>
-        <w:rPr>
-          <w:lang w:val="en-SG"/>
-        </w:rPr>
-        <w:t xml:space="preserve">Each group is required to propose and design </w:t>
-      </w:r>
-      <w:r>
-        <w:rPr>
-          <w:u w:val="single"/>
-          <w:lang w:val="en-SG"/>
-        </w:rPr>
-        <w:t xml:space="preserve">ONE </w:t>
-      </w:r>
-      <w:r>
-        <w:rPr>
-          <w:lang w:val="en-SG"/>
-        </w:rPr>
-        <w:t xml:space="preserve">system and network architecture comprises of both AWS cloud and on-premises solution to achieve </w:t>
-      </w:r>
-      <w:r>
-        <w:rPr>
-          <w:u w:val="single"/>
-          <w:lang w:val="en-SG"/>
-        </w:rPr>
-        <w:t>high performance and high availability</w:t>
-      </w:r>
-      <w:r>
-        <w:rPr>
-          <w:lang w:val="en-SG"/>
-        </w:rPr>
-        <w:t xml:space="preserve"> as well as addressing migrating data from on-premises to cloud. </w:t>
-      </w:r>
-    </w:p>
-    <w:p>
-      <w:pPr>
-        <w:rPr>
-          <w:lang w:val="en-SG"/>
-        </w:rPr>
-      </w:pPr>
-    </w:p>
-    <w:p>
-      <w:pPr>
-        <w:rPr>
+        <w:t>1</w:t>
+      </w:r>
+      <w:proofErr w:type="gramEnd"/>
+    </w:p>
+    <w:p>
+      <w:pPr>
+        <w:rPr>
+          <w:b/>
+          <w:bCs/>
           <w:lang w:val="en-GB"/>
         </w:rPr>
       </w:pPr>
-      <w:r>
-        <w:rPr>
-          <w:lang w:val="en-SG"/>
-        </w:rPr>
-        <w:t>The proposed architecture is to be drawn and explained to justify the reason why such AWS and on-premises solution was selected. The architecture should also incorporate infrastructure for migration purposes such as having a transit gateway. The proposed architecture can be drawn in any design tools. All stated sub-tasks under task 2 must be linked to the architecture diagram.</w:t>
-      </w:r>
     </w:p>
     <w:p>
       <w:pPr>
@@ -2105,7 +2090,6 @@
         </w:rPr>
       </w:pPr>
       <w:r>
-        <w:lastRenderedPageBreak/>
         <w:t>AWS has many commercial regions globally, spanning across continents like North America, Europe, Asia, Australia, Africa, and South America. These regions are designed to accommodate diverse customer needs and preferences. AWS also has specific regions like AWS GovCloud (US) that are tailored for government entities and their unique compliance requirements. </w:t>
       </w:r>
     </w:p>
@@ -2481,8 +2465,18 @@
           <w:bCs/>
           <w:lang w:val="en-GB"/>
         </w:rPr>
-        <w:t>Task 2</w:t>
-      </w:r>
+        <w:t xml:space="preserve">Task </w:t>
+      </w:r>
+      <w:proofErr w:type="gramStart"/>
+      <w:r>
+        <w:rPr>
+          <w:b/>
+          <w:bCs/>
+          <w:lang w:val="en-GB"/>
+        </w:rPr>
+        <w:t>2</w:t>
+      </w:r>
+      <w:proofErr w:type="gramEnd"/>
     </w:p>
     <w:p>
       <w:pPr>
@@ -2629,6 +2623,7 @@
           <w:bCs/>
           <w:lang w:val="en-SG"/>
         </w:rPr>
+        <w:lastRenderedPageBreak/>
         <w:t>Flexible</w:t>
       </w:r>
     </w:p>
@@ -2956,14 +2951,7 @@
         <w:rPr>
           <w:lang w:val="en-SG"/>
         </w:rPr>
-        <w:t xml:space="preserve">This comes first in the list of a few disadvantages of AWS Cloud Computing. In AWS, there are some limitations regarding EC2 and security. Companies that are using AWS will have </w:t>
-      </w:r>
-      <w:r>
-        <w:rPr>
-          <w:lang w:val="en-SG"/>
-        </w:rPr>
-        <w:lastRenderedPageBreak/>
-        <w:t>default resources to use, but the problem comes when default resource limits vary from region to region. Although they can submit a request for more resources, companies find it a disadvantage of AWS.</w:t>
+        <w:t>This comes first in the list of a few disadvantages of AWS Cloud Computing. In AWS, there are some limitations regarding EC2 and security. Companies that are using AWS will have default resources to use, but the problem comes when default resource limits vary from region to region. Although they can submit a request for more resources, companies find it a disadvantage of AWS.</w:t>
       </w:r>
     </w:p>
     <w:p>
@@ -3015,7 +3003,14 @@
         <w:rPr>
           <w:lang w:val="en-SG"/>
         </w:rPr>
-        <w:t xml:space="preserve"> are looking to hire professionals to work on the cloud infrastructure. However, only a few professionals are skilled in AWS or any cloud provider. Companies are ready to invest in them but are facing difficulty in finding the right professionals to work on AWS who can lead these organizations to better performance. This can be a disadvantage of AWS in terms of time and money.</w:t>
+        <w:t xml:space="preserve"> are looking to hire professionals to work on the cloud infrastructure. However, only a few professionals are skilled in AWS or any cloud provider. Companies are ready to invest in them but are facing difficulty in finding the right </w:t>
+      </w:r>
+      <w:r>
+        <w:rPr>
+          <w:lang w:val="en-SG"/>
+        </w:rPr>
+        <w:lastRenderedPageBreak/>
+        <w:t>professionals to work on AWS who can lead these organizations to better performance. This can be a disadvantage of AWS in terms of time and money.</w:t>
       </w:r>
     </w:p>
     <w:p>
@@ -3455,7 +3450,6 @@
           <w:b/>
           <w:bCs/>
         </w:rPr>
-        <w:lastRenderedPageBreak/>
         <w:t>Credential Monitoring:</w:t>
       </w:r>
       <w:r>
@@ -3576,6 +3570,7 @@
           <w:rFonts w:ascii="Arial" w:hAnsi="Arial" w:cs="Arial"/>
           <w:lang w:val="en-US"/>
         </w:rPr>
+        <w:lastRenderedPageBreak/>
         <w:t>Data breaches due to misconfigured S3 buckets that are publicly accessible or have overly permissive access controls.</w:t>
       </w:r>
     </w:p>
@@ -4112,7 +4107,6 @@
           <w:b/>
           <w:bCs/>
         </w:rPr>
-        <w:lastRenderedPageBreak/>
         <w:t>Analysis:</w:t>
       </w:r>
     </w:p>
@@ -4250,6 +4244,7 @@
           <w:bCs/>
           <w:lang w:val="en-US"/>
         </w:rPr>
+        <w:lastRenderedPageBreak/>
         <w:t>API Security Testing:</w:t>
       </w:r>
       <w:r>
@@ -4394,44 +4389,20 @@
     <w:p>
       <w:pPr>
         <w:rPr>
-          <w:rFonts w:ascii="Arial" w:hAnsi="Arial" w:cs="Arial"/>
           <w:b/>
           <w:bCs/>
           <w:lang w:val="en-GB"/>
         </w:rPr>
       </w:pPr>
-    </w:p>
-    <w:p>
-      <w:pPr>
-        <w:rPr>
-          <w:rFonts w:ascii="Arial" w:hAnsi="Arial" w:cs="Arial"/>
-          <w:lang w:val="en-SG"/>
-        </w:rPr>
-      </w:pPr>
-      <w:r>
-        <w:rPr>
-          <w:rFonts w:ascii="Arial" w:hAnsi="Arial" w:cs="Arial"/>
-          <w:lang w:val="en-SG"/>
-        </w:rPr>
-        <w:t>2c.</w:t>
-      </w:r>
-      <w:r>
-        <w:rPr>
-          <w:rFonts w:ascii="Arial" w:hAnsi="Arial" w:cs="Arial"/>
-          <w:lang w:val="en-SG"/>
-        </w:rPr>
-        <w:tab/>
-        <w:t>Establish a roadmap to implement AWS cloud computing and on-premises set up in the organisation. What are the estimated costs (CAPEX and OPEX) of operation? You are required to use AWS Cost Explorer</w:t>
-      </w:r>
-    </w:p>
-    <w:p>
-      <w:pPr>
-        <w:rPr>
+      <w:r>
+        <w:rPr>
+          <w:rFonts w:ascii="Arial" w:hAnsi="Arial" w:cs="Arial"/>
           <w:b/>
           <w:bCs/>
           <w:lang w:val="en-GB"/>
         </w:rPr>
-      </w:pPr>
+        <w:t>Establish a roadmap to implement AWS cloud computing and on-premises set up in the organisation. What are the estimated costs (CAPEX and OPEX) of operation?</w:t>
+      </w:r>
     </w:p>
     <w:p>
       <w:pPr>
@@ -4441,18 +4412,33 @@
           <w:lang w:val="en-GB"/>
         </w:rPr>
       </w:pPr>
-      <w:r>
-        <w:rPr>
-          <w:b/>
-          <w:bCs/>
-          <w:noProof/>
+    </w:p>
+    <w:p>
+      <w:pPr>
+        <w:rPr>
           <w:lang w:val="en-GB"/>
         </w:rPr>
+      </w:pPr>
+    </w:p>
+    <w:p>
+      <w:pPr>
+        <w:rPr>
+          <w:b/>
+          <w:bCs/>
+          <w:lang w:val="en-GB"/>
+        </w:rPr>
+      </w:pPr>
+      <w:r>
+        <w:rPr>
+          <w:b/>
+          <w:bCs/>
+          <w:lang w:val="en-GB"/>
+        </w:rPr>
         <w:drawing>
-          <wp:inline distT="0" distB="0" distL="0" distR="0" wp14:anchorId="749B59D9" wp14:editId="4D2F8982">
-            <wp:extent cx="5731510" cy="2744470"/>
-            <wp:effectExtent l="0" t="0" r="2540" b="0"/>
-            <wp:docPr id="541127128" name="Picture 1"/>
+          <wp:inline distT="0" distB="0" distL="0" distR="0" wp14:anchorId="248C2889" wp14:editId="3A332A15">
+            <wp:extent cx="5731510" cy="3613150"/>
+            <wp:effectExtent l="0" t="0" r="2540" b="6350"/>
+            <wp:docPr id="498905775" name="Picture 1" descr="A screenshot of a calculator&#10;&#10;AI-generated content may be incorrect."/>
             <wp:cNvGraphicFramePr>
               <a:graphicFrameLocks xmlns:a="http://schemas.openxmlformats.org/drawingml/2006/main" noChangeAspect="1"/>
             </wp:cNvGraphicFramePr>
@@ -4460,7 +4446,7 @@
               <a:graphicData uri="http://schemas.openxmlformats.org/drawingml/2006/picture">
                 <pic:pic xmlns:pic="http://schemas.openxmlformats.org/drawingml/2006/picture">
                   <pic:nvPicPr>
-                    <pic:cNvPr id="541127128" name=""/>
+                    <pic:cNvPr id="498905775" name="Picture 1" descr="A screenshot of a calculator&#10;&#10;AI-generated content may be incorrect."/>
                     <pic:cNvPicPr/>
                   </pic:nvPicPr>
                   <pic:blipFill>
@@ -4472,7 +4458,7 @@
                   <pic:spPr>
                     <a:xfrm>
                       <a:off x="0" y="0"/>
-                      <a:ext cx="5731510" cy="2744470"/>
+                      <a:ext cx="5731510" cy="3613150"/>
                     </a:xfrm>
                     <a:prstGeom prst="rect">
                       <a:avLst/>
@@ -4502,13 +4488,15 @@
     <w:p>
       <w:pPr>
         <w:rPr>
-          <w:b/>
-          <w:bCs/>
-          <w:lang w:val="en-SG"/>
-        </w:rPr>
-      </w:pPr>
-      <w:r>
-        <w:rPr>
+          <w:rFonts w:ascii="Arial" w:hAnsi="Arial" w:cs="Arial"/>
+          <w:b/>
+          <w:bCs/>
+          <w:lang w:val="en-SG"/>
+        </w:rPr>
+      </w:pPr>
+      <w:r>
+        <w:rPr>
+          <w:rFonts w:ascii="Arial" w:hAnsi="Arial" w:cs="Arial"/>
           <w:b/>
           <w:bCs/>
           <w:lang w:val="en-SG"/>
@@ -4523,11 +4511,13 @@
           <w:numId w:val="30"/>
         </w:numPr>
         <w:rPr>
-          <w:lang w:val="en-SG"/>
-        </w:rPr>
-      </w:pPr>
-      <w:r>
-        <w:rPr>
+          <w:rFonts w:ascii="Arial" w:hAnsi="Arial" w:cs="Arial"/>
+          <w:lang w:val="en-SG"/>
+        </w:rPr>
+      </w:pPr>
+      <w:r>
+        <w:rPr>
+          <w:rFonts w:ascii="Arial" w:hAnsi="Arial" w:cs="Arial"/>
           <w:b/>
           <w:bCs/>
           <w:lang w:val="en-SG"/>
@@ -4536,10 +4526,1484 @@
       </w:r>
       <w:r>
         <w:rPr>
+          <w:rFonts w:ascii="Arial" w:hAnsi="Arial" w:cs="Arial"/>
           <w:lang w:val="en-SG"/>
         </w:rPr>
         <w:t>: Document current on-premises infrastructure, including servers, storage, and network equipment.</w:t>
       </w:r>
+    </w:p>
+    <w:p>
+      <w:pPr>
+        <w:ind w:left="720"/>
+        <w:rPr>
+          <w:rFonts w:ascii="Arial" w:hAnsi="Arial" w:cs="Arial"/>
+          <w:lang w:val="en-SG"/>
+        </w:rPr>
+      </w:pPr>
+    </w:p>
+    <w:p>
+      <w:pPr>
+        <w:ind w:left="720"/>
+        <w:rPr>
+          <w:rFonts w:ascii="Arial" w:hAnsi="Arial" w:cs="Arial"/>
+          <w:b/>
+          <w:bCs/>
+          <w:lang w:val="en-SG"/>
+        </w:rPr>
+      </w:pPr>
+      <w:r>
+        <w:rPr>
+          <w:rFonts w:ascii="Arial" w:hAnsi="Arial" w:cs="Arial"/>
+          <w:b/>
+          <w:bCs/>
+          <w:lang w:val="en-SG"/>
+        </w:rPr>
+        <w:t xml:space="preserve">Current </w:t>
+      </w:r>
+      <w:r>
+        <w:rPr>
+          <w:rFonts w:ascii="Arial" w:hAnsi="Arial" w:cs="Arial"/>
+          <w:b/>
+          <w:bCs/>
+          <w:lang w:val="en-SG"/>
+        </w:rPr>
+        <w:t>Network infrastructure</w:t>
+      </w:r>
+    </w:p>
+    <w:p>
+      <w:pPr>
+        <w:ind w:left="720"/>
+        <w:rPr>
+          <w:rFonts w:ascii="Arial" w:hAnsi="Arial" w:cs="Arial"/>
+          <w:lang w:val="en-SG"/>
+        </w:rPr>
+      </w:pPr>
+      <w:r>
+        <w:rPr>
+          <w:rFonts w:ascii="Arial" w:hAnsi="Arial" w:cs="Arial"/>
+          <w:lang w:val="en-SG"/>
+        </w:rPr>
+        <w:t>(5-year lifespan, straight-line depreciation)</w:t>
+      </w:r>
+    </w:p>
+    <w:p>
+      <w:pPr>
+        <w:rPr>
+          <w:rFonts w:ascii="Arial" w:hAnsi="Arial" w:cs="Arial"/>
+          <w:lang w:val="en-SG"/>
+        </w:rPr>
+      </w:pPr>
+      <w:r>
+        <w:rPr>
+          <w:rFonts w:ascii="Arial" w:hAnsi="Arial" w:cs="Arial"/>
+          <w:lang w:val="en-SG"/>
+        </w:rPr>
+        <w:tab/>
+      </w:r>
+    </w:p>
+    <w:tbl>
+      <w:tblPr>
+        <w:tblStyle w:val="TableGrid"/>
+        <w:tblW w:w="0" w:type="auto"/>
+        <w:tblInd w:w="704" w:type="dxa"/>
+        <w:tblLook w:val="04A0" w:firstRow="1" w:lastRow="0" w:firstColumn="1" w:lastColumn="0" w:noHBand="0" w:noVBand="1"/>
+      </w:tblPr>
+      <w:tblGrid>
+        <w:gridCol w:w="2301"/>
+        <w:gridCol w:w="3005"/>
+        <w:gridCol w:w="3006"/>
+      </w:tblGrid>
+      <w:tr>
+        <w:tc>
+          <w:tcPr>
+            <w:tcW w:w="2301" w:type="dxa"/>
+          </w:tcPr>
+          <w:p>
+            <w:pPr>
+              <w:rPr>
+                <w:rFonts w:ascii="Arial" w:hAnsi="Arial" w:cs="Arial"/>
+                <w:b/>
+                <w:bCs/>
+                <w:lang w:val="en-SG"/>
+              </w:rPr>
+            </w:pPr>
+            <w:r>
+              <w:rPr>
+                <w:rFonts w:ascii="Arial" w:hAnsi="Arial" w:cs="Arial"/>
+                <w:b/>
+                <w:bCs/>
+              </w:rPr>
+              <w:t>Component</w:t>
+            </w:r>
+          </w:p>
+        </w:tc>
+        <w:tc>
+          <w:tcPr>
+            <w:tcW w:w="3005" w:type="dxa"/>
+          </w:tcPr>
+          <w:p>
+            <w:pPr>
+              <w:rPr>
+                <w:rFonts w:ascii="Arial" w:hAnsi="Arial" w:cs="Arial"/>
+                <w:b/>
+                <w:bCs/>
+                <w:lang w:val="en-SG"/>
+              </w:rPr>
+            </w:pPr>
+            <w:r>
+              <w:rPr>
+                <w:rFonts w:ascii="Arial" w:hAnsi="Arial" w:cs="Arial"/>
+                <w:b/>
+                <w:bCs/>
+                <w:lang w:val="en-SG"/>
+              </w:rPr>
+              <w:t>Quantity</w:t>
+            </w:r>
+          </w:p>
+        </w:tc>
+        <w:tc>
+          <w:tcPr>
+            <w:tcW w:w="3006" w:type="dxa"/>
+          </w:tcPr>
+          <w:p>
+            <w:pPr>
+              <w:rPr>
+                <w:rFonts w:ascii="Arial" w:hAnsi="Arial" w:cs="Arial"/>
+                <w:b/>
+                <w:bCs/>
+                <w:lang w:val="en-SG"/>
+              </w:rPr>
+            </w:pPr>
+            <w:r>
+              <w:rPr>
+                <w:rFonts w:ascii="Arial" w:hAnsi="Arial" w:cs="Arial"/>
+                <w:b/>
+                <w:bCs/>
+                <w:lang w:val="en-SG"/>
+              </w:rPr>
+              <w:t>Cost</w:t>
+            </w:r>
+            <w:r>
+              <w:rPr>
+                <w:rFonts w:ascii="Arial" w:hAnsi="Arial" w:cs="Arial"/>
+                <w:b/>
+                <w:bCs/>
+                <w:lang w:val="en-SG"/>
+              </w:rPr>
+              <w:t>s</w:t>
+            </w:r>
+          </w:p>
+        </w:tc>
+      </w:tr>
+      <w:tr>
+        <w:tc>
+          <w:tcPr>
+            <w:tcW w:w="2301" w:type="dxa"/>
+          </w:tcPr>
+          <w:p>
+            <w:pPr>
+              <w:rPr>
+                <w:rFonts w:ascii="Arial" w:hAnsi="Arial" w:cs="Arial"/>
+                <w:lang w:val="en-SG"/>
+              </w:rPr>
+            </w:pPr>
+            <w:r>
+              <w:rPr>
+                <w:rFonts w:ascii="Arial" w:hAnsi="Arial" w:cs="Arial"/>
+                <w:lang w:val="en-SG"/>
+              </w:rPr>
+              <w:t>Leaf Switches</w:t>
+            </w:r>
+          </w:p>
+        </w:tc>
+        <w:tc>
+          <w:tcPr>
+            <w:tcW w:w="3005" w:type="dxa"/>
+          </w:tcPr>
+          <w:p>
+            <w:pPr>
+              <w:rPr>
+                <w:rFonts w:ascii="Arial" w:hAnsi="Arial" w:cs="Arial"/>
+                <w:lang w:val="en-SG"/>
+              </w:rPr>
+            </w:pPr>
+            <w:r>
+              <w:rPr>
+                <w:rFonts w:ascii="Arial" w:hAnsi="Arial" w:cs="Arial"/>
+                <w:lang w:val="en-SG"/>
+              </w:rPr>
+              <w:t>4</w:t>
+            </w:r>
+          </w:p>
+        </w:tc>
+        <w:tc>
+          <w:tcPr>
+            <w:tcW w:w="3006" w:type="dxa"/>
+          </w:tcPr>
+          <w:p>
+            <w:pPr>
+              <w:rPr>
+                <w:rFonts w:ascii="Arial" w:hAnsi="Arial" w:cs="Arial"/>
+                <w:lang w:val="en-SG"/>
+              </w:rPr>
+            </w:pPr>
+            <w:r>
+              <w:rPr>
+                <w:rFonts w:ascii="Arial" w:hAnsi="Arial" w:cs="Arial"/>
+              </w:rPr>
+              <w:t>$48,000</w:t>
+            </w:r>
+          </w:p>
+        </w:tc>
+      </w:tr>
+      <w:tr>
+        <w:tc>
+          <w:tcPr>
+            <w:tcW w:w="2301" w:type="dxa"/>
+          </w:tcPr>
+          <w:p>
+            <w:pPr>
+              <w:rPr>
+                <w:rFonts w:ascii="Arial" w:hAnsi="Arial" w:cs="Arial"/>
+                <w:lang w:val="en-SG"/>
+              </w:rPr>
+            </w:pPr>
+            <w:r>
+              <w:rPr>
+                <w:rFonts w:ascii="Arial" w:hAnsi="Arial" w:cs="Arial"/>
+              </w:rPr>
+              <w:lastRenderedPageBreak/>
+              <w:t>Spine Switches</w:t>
+            </w:r>
+          </w:p>
+        </w:tc>
+        <w:tc>
+          <w:tcPr>
+            <w:tcW w:w="3005" w:type="dxa"/>
+          </w:tcPr>
+          <w:p>
+            <w:pPr>
+              <w:rPr>
+                <w:rFonts w:ascii="Arial" w:hAnsi="Arial" w:cs="Arial"/>
+                <w:lang w:val="en-SG"/>
+              </w:rPr>
+            </w:pPr>
+            <w:r>
+              <w:rPr>
+                <w:rFonts w:ascii="Arial" w:hAnsi="Arial" w:cs="Arial"/>
+              </w:rPr>
+              <w:t>2</w:t>
+            </w:r>
+          </w:p>
+        </w:tc>
+        <w:tc>
+          <w:tcPr>
+            <w:tcW w:w="3006" w:type="dxa"/>
+          </w:tcPr>
+          <w:p>
+            <w:pPr>
+              <w:rPr>
+                <w:rFonts w:ascii="Arial" w:hAnsi="Arial" w:cs="Arial"/>
+                <w:lang w:val="en-SG"/>
+              </w:rPr>
+            </w:pPr>
+            <w:r>
+              <w:rPr>
+                <w:rFonts w:ascii="Arial" w:hAnsi="Arial" w:cs="Arial"/>
+              </w:rPr>
+              <w:t>$50,000</w:t>
+            </w:r>
+          </w:p>
+        </w:tc>
+      </w:tr>
+      <w:tr>
+        <w:tc>
+          <w:tcPr>
+            <w:tcW w:w="2301" w:type="dxa"/>
+          </w:tcPr>
+          <w:p>
+            <w:pPr>
+              <w:rPr>
+                <w:rFonts w:ascii="Arial" w:hAnsi="Arial" w:cs="Arial"/>
+                <w:lang w:val="en-SG"/>
+              </w:rPr>
+            </w:pPr>
+            <w:r>
+              <w:rPr>
+                <w:rFonts w:ascii="Arial" w:hAnsi="Arial" w:cs="Arial"/>
+              </w:rPr>
+              <w:t>Access Points</w:t>
+            </w:r>
+          </w:p>
+        </w:tc>
+        <w:tc>
+          <w:tcPr>
+            <w:tcW w:w="3005" w:type="dxa"/>
+          </w:tcPr>
+          <w:p>
+            <w:pPr>
+              <w:rPr>
+                <w:rFonts w:ascii="Arial" w:hAnsi="Arial" w:cs="Arial"/>
+                <w:lang w:val="en-SG"/>
+              </w:rPr>
+            </w:pPr>
+            <w:r>
+              <w:rPr>
+                <w:rFonts w:ascii="Arial" w:hAnsi="Arial" w:cs="Arial"/>
+              </w:rPr>
+              <w:t>100</w:t>
+            </w:r>
+          </w:p>
+        </w:tc>
+        <w:tc>
+          <w:tcPr>
+            <w:tcW w:w="3006" w:type="dxa"/>
+          </w:tcPr>
+          <w:p>
+            <w:pPr>
+              <w:rPr>
+                <w:rFonts w:ascii="Arial" w:hAnsi="Arial" w:cs="Arial"/>
+                <w:lang w:val="en-SG"/>
+              </w:rPr>
+            </w:pPr>
+            <w:r>
+              <w:rPr>
+                <w:rFonts w:ascii="Arial" w:hAnsi="Arial" w:cs="Arial"/>
+              </w:rPr>
+              <w:t>$120,000</w:t>
+            </w:r>
+          </w:p>
+        </w:tc>
+      </w:tr>
+      <w:tr>
+        <w:tc>
+          <w:tcPr>
+            <w:tcW w:w="2301" w:type="dxa"/>
+          </w:tcPr>
+          <w:p>
+            <w:pPr>
+              <w:rPr>
+                <w:rFonts w:ascii="Arial" w:hAnsi="Arial" w:cs="Arial"/>
+                <w:lang w:val="en-SG"/>
+              </w:rPr>
+            </w:pPr>
+            <w:r>
+              <w:rPr>
+                <w:rFonts w:ascii="Arial" w:hAnsi="Arial" w:cs="Arial"/>
+              </w:rPr>
+              <w:t>Wireless Controllers</w:t>
+            </w:r>
+          </w:p>
+        </w:tc>
+        <w:tc>
+          <w:tcPr>
+            <w:tcW w:w="3005" w:type="dxa"/>
+          </w:tcPr>
+          <w:p>
+            <w:pPr>
+              <w:rPr>
+                <w:rFonts w:ascii="Arial" w:hAnsi="Arial" w:cs="Arial"/>
+                <w:lang w:val="en-SG"/>
+              </w:rPr>
+            </w:pPr>
+            <w:r>
+              <w:rPr>
+                <w:rFonts w:ascii="Arial" w:hAnsi="Arial" w:cs="Arial"/>
+              </w:rPr>
+              <w:t>2</w:t>
+            </w:r>
+          </w:p>
+        </w:tc>
+        <w:tc>
+          <w:tcPr>
+            <w:tcW w:w="3006" w:type="dxa"/>
+          </w:tcPr>
+          <w:p>
+            <w:pPr>
+              <w:rPr>
+                <w:rFonts w:ascii="Arial" w:hAnsi="Arial" w:cs="Arial"/>
+                <w:lang w:val="en-SG"/>
+              </w:rPr>
+            </w:pPr>
+            <w:r>
+              <w:rPr>
+                <w:rFonts w:ascii="Arial" w:hAnsi="Arial" w:cs="Arial"/>
+              </w:rPr>
+              <w:t>$60,000</w:t>
+            </w:r>
+          </w:p>
+        </w:tc>
+      </w:tr>
+      <w:tr>
+        <w:tc>
+          <w:tcPr>
+            <w:tcW w:w="2301" w:type="dxa"/>
+          </w:tcPr>
+          <w:p>
+            <w:pPr>
+              <w:rPr>
+                <w:rFonts w:ascii="Arial" w:hAnsi="Arial" w:cs="Arial"/>
+                <w:lang w:val="en-SG"/>
+              </w:rPr>
+            </w:pPr>
+            <w:r>
+              <w:rPr>
+                <w:rFonts w:ascii="Arial" w:hAnsi="Arial" w:cs="Arial"/>
+              </w:rPr>
+              <w:t>Router</w:t>
+            </w:r>
+          </w:p>
+        </w:tc>
+        <w:tc>
+          <w:tcPr>
+            <w:tcW w:w="3005" w:type="dxa"/>
+          </w:tcPr>
+          <w:p>
+            <w:pPr>
+              <w:rPr>
+                <w:rFonts w:ascii="Arial" w:hAnsi="Arial" w:cs="Arial"/>
+                <w:lang w:val="en-SG"/>
+              </w:rPr>
+            </w:pPr>
+            <w:r>
+              <w:rPr>
+                <w:rFonts w:ascii="Arial" w:hAnsi="Arial" w:cs="Arial"/>
+              </w:rPr>
+              <w:t>2</w:t>
+            </w:r>
+          </w:p>
+        </w:tc>
+        <w:tc>
+          <w:tcPr>
+            <w:tcW w:w="3006" w:type="dxa"/>
+          </w:tcPr>
+          <w:p>
+            <w:pPr>
+              <w:rPr>
+                <w:rFonts w:ascii="Arial" w:hAnsi="Arial" w:cs="Arial"/>
+                <w:lang w:val="en-SG"/>
+              </w:rPr>
+            </w:pPr>
+            <w:r>
+              <w:rPr>
+                <w:rFonts w:ascii="Arial" w:hAnsi="Arial" w:cs="Arial"/>
+              </w:rPr>
+              <w:t>$30,000</w:t>
+            </w:r>
+          </w:p>
+        </w:tc>
+      </w:tr>
+      <w:tr>
+        <w:tc>
+          <w:tcPr>
+            <w:tcW w:w="2301" w:type="dxa"/>
+          </w:tcPr>
+          <w:p>
+            <w:pPr>
+              <w:rPr>
+                <w:rFonts w:ascii="Arial" w:hAnsi="Arial" w:cs="Arial"/>
+              </w:rPr>
+            </w:pPr>
+            <w:r>
+              <w:rPr>
+                <w:rFonts w:ascii="Arial" w:hAnsi="Arial" w:cs="Arial"/>
+              </w:rPr>
+              <w:t>Firewall</w:t>
+            </w:r>
+          </w:p>
+        </w:tc>
+        <w:tc>
+          <w:tcPr>
+            <w:tcW w:w="3005" w:type="dxa"/>
+          </w:tcPr>
+          <w:p>
+            <w:pPr>
+              <w:rPr>
+                <w:rFonts w:ascii="Arial" w:hAnsi="Arial" w:cs="Arial"/>
+              </w:rPr>
+            </w:pPr>
+            <w:r>
+              <w:rPr>
+                <w:rFonts w:ascii="Arial" w:hAnsi="Arial" w:cs="Arial"/>
+              </w:rPr>
+              <w:t>2</w:t>
+            </w:r>
+          </w:p>
+        </w:tc>
+        <w:tc>
+          <w:tcPr>
+            <w:tcW w:w="3006" w:type="dxa"/>
+          </w:tcPr>
+          <w:p>
+            <w:pPr>
+              <w:rPr>
+                <w:rFonts w:ascii="Arial" w:hAnsi="Arial" w:cs="Arial"/>
+              </w:rPr>
+            </w:pPr>
+            <w:r>
+              <w:rPr>
+                <w:rFonts w:ascii="Arial" w:hAnsi="Arial" w:cs="Arial"/>
+              </w:rPr>
+              <w:t>$40,000</w:t>
+            </w:r>
+          </w:p>
+        </w:tc>
+      </w:tr>
+      <w:tr>
+        <w:tc>
+          <w:tcPr>
+            <w:tcW w:w="2301" w:type="dxa"/>
+          </w:tcPr>
+          <w:p>
+            <w:pPr>
+              <w:rPr>
+                <w:rFonts w:ascii="Arial" w:hAnsi="Arial" w:cs="Arial"/>
+              </w:rPr>
+            </w:pPr>
+            <w:r>
+              <w:rPr>
+                <w:rFonts w:ascii="Arial" w:hAnsi="Arial" w:cs="Arial"/>
+              </w:rPr>
+              <w:t>Management Switch</w:t>
+            </w:r>
+          </w:p>
+        </w:tc>
+        <w:tc>
+          <w:tcPr>
+            <w:tcW w:w="3005" w:type="dxa"/>
+          </w:tcPr>
+          <w:p>
+            <w:pPr>
+              <w:rPr>
+                <w:rFonts w:ascii="Arial" w:hAnsi="Arial" w:cs="Arial"/>
+              </w:rPr>
+            </w:pPr>
+            <w:r>
+              <w:rPr>
+                <w:rFonts w:ascii="Arial" w:hAnsi="Arial" w:cs="Arial"/>
+              </w:rPr>
+              <w:t>1</w:t>
+            </w:r>
+          </w:p>
+        </w:tc>
+        <w:tc>
+          <w:tcPr>
+            <w:tcW w:w="3006" w:type="dxa"/>
+          </w:tcPr>
+          <w:p>
+            <w:pPr>
+              <w:rPr>
+                <w:rFonts w:ascii="Arial" w:hAnsi="Arial" w:cs="Arial"/>
+              </w:rPr>
+            </w:pPr>
+            <w:r>
+              <w:rPr>
+                <w:rFonts w:ascii="Arial" w:hAnsi="Arial" w:cs="Arial"/>
+              </w:rPr>
+              <w:t>$3,000</w:t>
+            </w:r>
+          </w:p>
+        </w:tc>
+      </w:tr>
+      <w:tr>
+        <w:tc>
+          <w:tcPr>
+            <w:tcW w:w="2301" w:type="dxa"/>
+          </w:tcPr>
+          <w:p>
+            <w:pPr>
+              <w:rPr>
+                <w:rFonts w:ascii="Arial" w:hAnsi="Arial" w:cs="Arial"/>
+              </w:rPr>
+            </w:pPr>
+            <w:r>
+              <w:rPr>
+                <w:rFonts w:ascii="Arial" w:hAnsi="Arial" w:cs="Arial"/>
+              </w:rPr>
+              <w:t>Load Balancer</w:t>
+            </w:r>
+          </w:p>
+        </w:tc>
+        <w:tc>
+          <w:tcPr>
+            <w:tcW w:w="3005" w:type="dxa"/>
+          </w:tcPr>
+          <w:p>
+            <w:pPr>
+              <w:rPr>
+                <w:rFonts w:ascii="Arial" w:hAnsi="Arial" w:cs="Arial"/>
+              </w:rPr>
+            </w:pPr>
+            <w:r>
+              <w:rPr>
+                <w:rFonts w:ascii="Arial" w:hAnsi="Arial" w:cs="Arial"/>
+              </w:rPr>
+              <w:t>2</w:t>
+            </w:r>
+          </w:p>
+        </w:tc>
+        <w:tc>
+          <w:tcPr>
+            <w:tcW w:w="3006" w:type="dxa"/>
+          </w:tcPr>
+          <w:p>
+            <w:pPr>
+              <w:rPr>
+                <w:rFonts w:ascii="Arial" w:hAnsi="Arial" w:cs="Arial"/>
+              </w:rPr>
+            </w:pPr>
+            <w:r>
+              <w:rPr>
+                <w:rFonts w:ascii="Arial" w:hAnsi="Arial" w:cs="Arial"/>
+              </w:rPr>
+              <w:t>$18,000</w:t>
+            </w:r>
+          </w:p>
+        </w:tc>
+      </w:tr>
+    </w:tbl>
+    <w:p>
+      <w:pPr>
+        <w:rPr>
+          <w:rFonts w:ascii="Arial" w:hAnsi="Arial" w:cs="Arial"/>
+          <w:lang w:val="en-SG"/>
+        </w:rPr>
+      </w:pPr>
+    </w:p>
+    <w:p>
+      <w:pPr>
+        <w:rPr>
+          <w:rFonts w:ascii="Arial" w:hAnsi="Arial" w:cs="Arial"/>
+          <w:b/>
+          <w:bCs/>
+          <w:lang w:val="en-SG"/>
+        </w:rPr>
+      </w:pPr>
+      <w:r>
+        <w:rPr>
+          <w:rFonts w:ascii="Arial" w:hAnsi="Arial" w:cs="Arial"/>
+          <w:lang w:val="en-SG"/>
+        </w:rPr>
+        <w:tab/>
+      </w:r>
+      <w:r>
+        <w:rPr>
+          <w:rFonts w:ascii="Arial" w:hAnsi="Arial" w:cs="Arial"/>
+          <w:b/>
+          <w:bCs/>
+          <w:lang w:val="en-SG"/>
+        </w:rPr>
+        <w:t>Current</w:t>
+      </w:r>
+      <w:r>
+        <w:rPr>
+          <w:rFonts w:ascii="Arial" w:hAnsi="Arial" w:cs="Arial"/>
+          <w:lang w:val="en-SG"/>
+        </w:rPr>
+        <w:t xml:space="preserve"> </w:t>
+      </w:r>
+      <w:r>
+        <w:rPr>
+          <w:rFonts w:ascii="Arial" w:hAnsi="Arial" w:cs="Arial"/>
+          <w:b/>
+          <w:bCs/>
+          <w:lang w:val="en-SG"/>
+        </w:rPr>
+        <w:t>Server Infrastructure</w:t>
+      </w:r>
+    </w:p>
+    <w:p>
+      <w:pPr>
+        <w:rPr>
+          <w:rFonts w:ascii="Arial" w:hAnsi="Arial" w:cs="Arial"/>
+          <w:b/>
+          <w:bCs/>
+          <w:lang w:val="en-SG"/>
+        </w:rPr>
+      </w:pPr>
+      <w:r>
+        <w:rPr>
+          <w:rFonts w:ascii="Arial" w:hAnsi="Arial" w:cs="Arial"/>
+          <w:b/>
+          <w:bCs/>
+          <w:lang w:val="en-SG"/>
+        </w:rPr>
+        <w:tab/>
+      </w:r>
+      <w:r>
+        <w:rPr>
+          <w:rFonts w:ascii="Arial" w:hAnsi="Arial" w:cs="Arial"/>
+          <w:lang w:val="en-SG"/>
+        </w:rPr>
+        <w:t>(5-year lifespan, straight-line depreciation)</w:t>
+      </w:r>
+    </w:p>
+    <w:p>
+      <w:pPr>
+        <w:rPr>
+          <w:rFonts w:ascii="Arial" w:hAnsi="Arial" w:cs="Arial"/>
+          <w:b/>
+          <w:bCs/>
+          <w:lang w:val="en-SG"/>
+        </w:rPr>
+      </w:pPr>
+    </w:p>
+    <w:tbl>
+      <w:tblPr>
+        <w:tblStyle w:val="TableGrid"/>
+        <w:tblW w:w="0" w:type="auto"/>
+        <w:tblInd w:w="704" w:type="dxa"/>
+        <w:tblLook w:val="04A0" w:firstRow="1" w:lastRow="0" w:firstColumn="1" w:lastColumn="0" w:noHBand="0" w:noVBand="1"/>
+      </w:tblPr>
+      <w:tblGrid>
+        <w:gridCol w:w="2301"/>
+        <w:gridCol w:w="3005"/>
+        <w:gridCol w:w="3006"/>
+      </w:tblGrid>
+      <w:tr>
+        <w:tc>
+          <w:tcPr>
+            <w:tcW w:w="2301" w:type="dxa"/>
+          </w:tcPr>
+          <w:p>
+            <w:pPr>
+              <w:rPr>
+                <w:rFonts w:ascii="Arial" w:hAnsi="Arial" w:cs="Arial"/>
+                <w:b/>
+                <w:bCs/>
+                <w:lang w:val="en-SG"/>
+              </w:rPr>
+            </w:pPr>
+            <w:r>
+              <w:rPr>
+                <w:rFonts w:ascii="Arial" w:hAnsi="Arial" w:cs="Arial"/>
+                <w:b/>
+                <w:bCs/>
+                <w:lang w:val="en-SG"/>
+              </w:rPr>
+              <w:t>Component</w:t>
+            </w:r>
+          </w:p>
+        </w:tc>
+        <w:tc>
+          <w:tcPr>
+            <w:tcW w:w="3005" w:type="dxa"/>
+          </w:tcPr>
+          <w:p>
+            <w:pPr>
+              <w:rPr>
+                <w:rFonts w:ascii="Arial" w:hAnsi="Arial" w:cs="Arial"/>
+                <w:b/>
+                <w:bCs/>
+                <w:lang w:val="en-SG"/>
+              </w:rPr>
+            </w:pPr>
+            <w:r>
+              <w:rPr>
+                <w:rFonts w:ascii="Arial" w:hAnsi="Arial" w:cs="Arial"/>
+                <w:b/>
+                <w:bCs/>
+                <w:lang w:val="en-SG"/>
+              </w:rPr>
+              <w:t>Quantity</w:t>
+            </w:r>
+          </w:p>
+        </w:tc>
+        <w:tc>
+          <w:tcPr>
+            <w:tcW w:w="3006" w:type="dxa"/>
+          </w:tcPr>
+          <w:p>
+            <w:pPr>
+              <w:rPr>
+                <w:rFonts w:ascii="Arial" w:hAnsi="Arial" w:cs="Arial"/>
+                <w:b/>
+                <w:bCs/>
+                <w:lang w:val="en-SG"/>
+              </w:rPr>
+            </w:pPr>
+            <w:r>
+              <w:rPr>
+                <w:rFonts w:ascii="Arial" w:hAnsi="Arial" w:cs="Arial"/>
+                <w:b/>
+                <w:bCs/>
+                <w:lang w:val="en-SG"/>
+              </w:rPr>
+              <w:t>Costs</w:t>
+            </w:r>
+          </w:p>
+        </w:tc>
+      </w:tr>
+      <w:tr>
+        <w:tc>
+          <w:tcPr>
+            <w:tcW w:w="2301" w:type="dxa"/>
+          </w:tcPr>
+          <w:p>
+            <w:pPr>
+              <w:rPr>
+                <w:rFonts w:ascii="Arial" w:hAnsi="Arial" w:cs="Arial"/>
+                <w:lang w:val="en-SG"/>
+              </w:rPr>
+            </w:pPr>
+            <w:r>
+              <w:rPr>
+                <w:rFonts w:ascii="Arial" w:hAnsi="Arial" w:cs="Arial"/>
+              </w:rPr>
+              <w:t>Blade Chassis</w:t>
+            </w:r>
+          </w:p>
+        </w:tc>
+        <w:tc>
+          <w:tcPr>
+            <w:tcW w:w="3005" w:type="dxa"/>
+          </w:tcPr>
+          <w:p>
+            <w:pPr>
+              <w:rPr>
+                <w:rFonts w:ascii="Arial" w:hAnsi="Arial" w:cs="Arial"/>
+                <w:lang w:val="en-SG"/>
+              </w:rPr>
+            </w:pPr>
+            <w:r>
+              <w:rPr>
+                <w:rFonts w:ascii="Arial" w:hAnsi="Arial" w:cs="Arial"/>
+                <w:lang w:val="en-SG"/>
+              </w:rPr>
+              <w:t>4</w:t>
+            </w:r>
+          </w:p>
+        </w:tc>
+        <w:tc>
+          <w:tcPr>
+            <w:tcW w:w="3006" w:type="dxa"/>
+          </w:tcPr>
+          <w:p>
+            <w:pPr>
+              <w:rPr>
+                <w:rFonts w:ascii="Arial" w:hAnsi="Arial" w:cs="Arial"/>
+                <w:lang w:val="en-SG"/>
+              </w:rPr>
+            </w:pPr>
+            <w:r>
+              <w:rPr>
+                <w:rFonts w:ascii="Arial" w:hAnsi="Arial" w:cs="Arial"/>
+              </w:rPr>
+              <w:t>$</w:t>
+            </w:r>
+            <w:r>
+              <w:rPr>
+                <w:rFonts w:ascii="Arial" w:hAnsi="Arial" w:cs="Arial"/>
+              </w:rPr>
+              <w:t>4</w:t>
+            </w:r>
+            <w:r>
+              <w:rPr>
+                <w:rFonts w:ascii="Arial" w:hAnsi="Arial" w:cs="Arial"/>
+              </w:rPr>
+              <w:t>0,000</w:t>
+            </w:r>
+          </w:p>
+        </w:tc>
+      </w:tr>
+      <w:tr>
+        <w:tc>
+          <w:tcPr>
+            <w:tcW w:w="2301" w:type="dxa"/>
+          </w:tcPr>
+          <w:p>
+            <w:pPr>
+              <w:rPr>
+                <w:rFonts w:ascii="Arial" w:hAnsi="Arial" w:cs="Arial"/>
+                <w:lang w:val="en-SG"/>
+              </w:rPr>
+            </w:pPr>
+            <w:r>
+              <w:rPr>
+                <w:rFonts w:ascii="Arial" w:hAnsi="Arial" w:cs="Arial"/>
+              </w:rPr>
+              <w:t>Blade Servers</w:t>
+            </w:r>
+          </w:p>
+        </w:tc>
+        <w:tc>
+          <w:tcPr>
+            <w:tcW w:w="3005" w:type="dxa"/>
+          </w:tcPr>
+          <w:p>
+            <w:pPr>
+              <w:rPr>
+                <w:rFonts w:ascii="Arial" w:hAnsi="Arial" w:cs="Arial"/>
+                <w:lang w:val="en-SG"/>
+              </w:rPr>
+            </w:pPr>
+            <w:r>
+              <w:rPr>
+                <w:rFonts w:ascii="Arial" w:hAnsi="Arial" w:cs="Arial"/>
+                <w:lang w:val="en-SG"/>
+              </w:rPr>
+              <w:t>32</w:t>
+            </w:r>
+          </w:p>
+        </w:tc>
+        <w:tc>
+          <w:tcPr>
+            <w:tcW w:w="3006" w:type="dxa"/>
+          </w:tcPr>
+          <w:p>
+            <w:pPr>
+              <w:rPr>
+                <w:rFonts w:ascii="Arial" w:hAnsi="Arial" w:cs="Arial"/>
+                <w:lang w:val="en-SG"/>
+              </w:rPr>
+            </w:pPr>
+            <w:r>
+              <w:rPr>
+                <w:rFonts w:ascii="Arial" w:hAnsi="Arial" w:cs="Arial"/>
+              </w:rPr>
+              <w:t>$</w:t>
+            </w:r>
+            <w:r>
+              <w:rPr>
+                <w:rFonts w:ascii="Arial" w:hAnsi="Arial" w:cs="Arial"/>
+              </w:rPr>
+              <w:t>256</w:t>
+            </w:r>
+            <w:r>
+              <w:rPr>
+                <w:rFonts w:ascii="Arial" w:hAnsi="Arial" w:cs="Arial"/>
+              </w:rPr>
+              <w:t>,000</w:t>
+            </w:r>
+          </w:p>
+        </w:tc>
+      </w:tr>
+      <w:tr>
+        <w:tc>
+          <w:tcPr>
+            <w:tcW w:w="2301" w:type="dxa"/>
+          </w:tcPr>
+          <w:p>
+            <w:pPr>
+              <w:rPr>
+                <w:rFonts w:ascii="Arial" w:hAnsi="Arial" w:cs="Arial"/>
+                <w:lang w:val="en-SG"/>
+              </w:rPr>
+            </w:pPr>
+            <w:r>
+              <w:rPr>
+                <w:rFonts w:ascii="Arial" w:hAnsi="Arial" w:cs="Arial"/>
+              </w:rPr>
+              <w:t>Fabric Interconnects</w:t>
+            </w:r>
+          </w:p>
+        </w:tc>
+        <w:tc>
+          <w:tcPr>
+            <w:tcW w:w="3005" w:type="dxa"/>
+          </w:tcPr>
+          <w:p>
+            <w:pPr>
+              <w:rPr>
+                <w:rFonts w:ascii="Arial" w:hAnsi="Arial" w:cs="Arial"/>
+                <w:lang w:val="en-SG"/>
+              </w:rPr>
+            </w:pPr>
+            <w:r>
+              <w:rPr>
+                <w:rFonts w:ascii="Arial" w:hAnsi="Arial" w:cs="Arial"/>
+                <w:lang w:val="en-SG"/>
+              </w:rPr>
+              <w:t>4</w:t>
+            </w:r>
+          </w:p>
+        </w:tc>
+        <w:tc>
+          <w:tcPr>
+            <w:tcW w:w="3006" w:type="dxa"/>
+          </w:tcPr>
+          <w:p>
+            <w:pPr>
+              <w:rPr>
+                <w:rFonts w:ascii="Arial" w:hAnsi="Arial" w:cs="Arial"/>
+                <w:lang w:val="en-SG"/>
+              </w:rPr>
+            </w:pPr>
+            <w:r>
+              <w:rPr>
+                <w:rFonts w:ascii="Arial" w:hAnsi="Arial" w:cs="Arial"/>
+              </w:rPr>
+              <w:t>$</w:t>
+            </w:r>
+            <w:r>
+              <w:rPr>
+                <w:rFonts w:ascii="Arial" w:hAnsi="Arial" w:cs="Arial"/>
+              </w:rPr>
+              <w:t>10</w:t>
+            </w:r>
+            <w:r>
+              <w:rPr>
+                <w:rFonts w:ascii="Arial" w:hAnsi="Arial" w:cs="Arial"/>
+              </w:rPr>
+              <w:t>0,000</w:t>
+            </w:r>
+          </w:p>
+        </w:tc>
+      </w:tr>
+      <w:tr>
+        <w:tc>
+          <w:tcPr>
+            <w:tcW w:w="2301" w:type="dxa"/>
+          </w:tcPr>
+          <w:p>
+            <w:pPr>
+              <w:rPr>
+                <w:rFonts w:ascii="Arial" w:hAnsi="Arial" w:cs="Arial"/>
+                <w:lang w:val="en-SG"/>
+              </w:rPr>
+            </w:pPr>
+            <w:r>
+              <w:rPr>
+                <w:rFonts w:ascii="Arial" w:hAnsi="Arial" w:cs="Arial"/>
+              </w:rPr>
+              <w:t xml:space="preserve">Rack Servers </w:t>
+            </w:r>
+          </w:p>
+        </w:tc>
+        <w:tc>
+          <w:tcPr>
+            <w:tcW w:w="3005" w:type="dxa"/>
+          </w:tcPr>
+          <w:p>
+            <w:pPr>
+              <w:rPr>
+                <w:rFonts w:ascii="Arial" w:hAnsi="Arial" w:cs="Arial"/>
+                <w:lang w:val="en-SG"/>
+              </w:rPr>
+            </w:pPr>
+            <w:r>
+              <w:rPr>
+                <w:rFonts w:ascii="Arial" w:hAnsi="Arial" w:cs="Arial"/>
+                <w:lang w:val="en-SG"/>
+              </w:rPr>
+              <w:t>8</w:t>
+            </w:r>
+          </w:p>
+        </w:tc>
+        <w:tc>
+          <w:tcPr>
+            <w:tcW w:w="3006" w:type="dxa"/>
+          </w:tcPr>
+          <w:p>
+            <w:pPr>
+              <w:rPr>
+                <w:rFonts w:ascii="Arial" w:hAnsi="Arial" w:cs="Arial"/>
+                <w:lang w:val="en-SG"/>
+              </w:rPr>
+            </w:pPr>
+            <w:r>
+              <w:rPr>
+                <w:rFonts w:ascii="Arial" w:hAnsi="Arial" w:cs="Arial"/>
+              </w:rPr>
+              <w:t>$</w:t>
+            </w:r>
+            <w:r>
+              <w:rPr>
+                <w:rFonts w:ascii="Arial" w:hAnsi="Arial" w:cs="Arial"/>
+              </w:rPr>
+              <w:t>72</w:t>
+            </w:r>
+            <w:r>
+              <w:rPr>
+                <w:rFonts w:ascii="Arial" w:hAnsi="Arial" w:cs="Arial"/>
+              </w:rPr>
+              <w:t>,000</w:t>
+            </w:r>
+          </w:p>
+        </w:tc>
+      </w:tr>
+    </w:tbl>
+    <w:p>
+      <w:pPr>
+        <w:rPr>
+          <w:rFonts w:ascii="Arial" w:hAnsi="Arial" w:cs="Arial"/>
+          <w:lang w:val="en-SG"/>
+        </w:rPr>
+      </w:pPr>
+    </w:p>
+    <w:p>
+      <w:pPr>
+        <w:rPr>
+          <w:rFonts w:ascii="Arial" w:hAnsi="Arial" w:cs="Arial"/>
+          <w:b/>
+          <w:bCs/>
+          <w:lang w:val="en-SG"/>
+        </w:rPr>
+      </w:pPr>
+      <w:r>
+        <w:rPr>
+          <w:rFonts w:ascii="Arial" w:hAnsi="Arial" w:cs="Arial"/>
+          <w:lang w:val="en-SG"/>
+        </w:rPr>
+        <w:tab/>
+      </w:r>
+      <w:r>
+        <w:rPr>
+          <w:rFonts w:ascii="Arial" w:hAnsi="Arial" w:cs="Arial"/>
+          <w:b/>
+          <w:bCs/>
+          <w:lang w:val="en-SG"/>
+        </w:rPr>
+        <w:t>Current</w:t>
+      </w:r>
+      <w:r>
+        <w:rPr>
+          <w:rFonts w:ascii="Arial" w:hAnsi="Arial" w:cs="Arial"/>
+          <w:lang w:val="en-SG"/>
+        </w:rPr>
+        <w:t xml:space="preserve"> </w:t>
+      </w:r>
+      <w:r>
+        <w:rPr>
+          <w:rFonts w:ascii="Arial" w:hAnsi="Arial" w:cs="Arial"/>
+          <w:b/>
+          <w:bCs/>
+          <w:lang w:val="en-SG"/>
+        </w:rPr>
+        <w:t>Storage Infrastructure</w:t>
+      </w:r>
+    </w:p>
+    <w:p>
+      <w:pPr>
+        <w:rPr>
+          <w:rFonts w:ascii="Arial" w:hAnsi="Arial" w:cs="Arial"/>
+          <w:b/>
+          <w:bCs/>
+          <w:lang w:val="en-SG"/>
+        </w:rPr>
+      </w:pPr>
+      <w:r>
+        <w:rPr>
+          <w:rFonts w:ascii="Arial" w:hAnsi="Arial" w:cs="Arial"/>
+          <w:b/>
+          <w:bCs/>
+          <w:lang w:val="en-SG"/>
+        </w:rPr>
+        <w:tab/>
+      </w:r>
+      <w:r>
+        <w:rPr>
+          <w:rFonts w:ascii="Arial" w:hAnsi="Arial" w:cs="Arial"/>
+          <w:lang w:val="en-SG"/>
+        </w:rPr>
+        <w:t>(5-year lifespan, straight-line depreciation)</w:t>
+      </w:r>
+    </w:p>
+    <w:p>
+      <w:pPr>
+        <w:rPr>
+          <w:rFonts w:ascii="Arial" w:hAnsi="Arial" w:cs="Arial"/>
+          <w:lang w:val="en-SG"/>
+        </w:rPr>
+      </w:pPr>
+    </w:p>
+    <w:tbl>
+      <w:tblPr>
+        <w:tblStyle w:val="TableGrid"/>
+        <w:tblW w:w="0" w:type="auto"/>
+        <w:tblInd w:w="704" w:type="dxa"/>
+        <w:tblLook w:val="04A0" w:firstRow="1" w:lastRow="0" w:firstColumn="1" w:lastColumn="0" w:noHBand="0" w:noVBand="1"/>
+      </w:tblPr>
+      <w:tblGrid>
+        <w:gridCol w:w="2301"/>
+        <w:gridCol w:w="3005"/>
+        <w:gridCol w:w="3006"/>
+      </w:tblGrid>
+      <w:tr>
+        <w:tc>
+          <w:tcPr>
+            <w:tcW w:w="2301" w:type="dxa"/>
+          </w:tcPr>
+          <w:p>
+            <w:pPr>
+              <w:rPr>
+                <w:rFonts w:ascii="Arial" w:hAnsi="Arial" w:cs="Arial"/>
+                <w:b/>
+                <w:bCs/>
+                <w:lang w:val="en-SG"/>
+              </w:rPr>
+            </w:pPr>
+            <w:r>
+              <w:rPr>
+                <w:rFonts w:ascii="Arial" w:hAnsi="Arial" w:cs="Arial"/>
+                <w:b/>
+                <w:bCs/>
+              </w:rPr>
+              <w:t>Component</w:t>
+            </w:r>
+          </w:p>
+        </w:tc>
+        <w:tc>
+          <w:tcPr>
+            <w:tcW w:w="3005" w:type="dxa"/>
+          </w:tcPr>
+          <w:p>
+            <w:pPr>
+              <w:rPr>
+                <w:rFonts w:ascii="Arial" w:hAnsi="Arial" w:cs="Arial"/>
+                <w:b/>
+                <w:bCs/>
+                <w:lang w:val="en-SG"/>
+              </w:rPr>
+            </w:pPr>
+            <w:r>
+              <w:rPr>
+                <w:rFonts w:ascii="Arial" w:hAnsi="Arial" w:cs="Arial"/>
+                <w:b/>
+                <w:bCs/>
+                <w:lang w:val="en-SG"/>
+              </w:rPr>
+              <w:t>Quantity</w:t>
+            </w:r>
+          </w:p>
+        </w:tc>
+        <w:tc>
+          <w:tcPr>
+            <w:tcW w:w="3006" w:type="dxa"/>
+          </w:tcPr>
+          <w:p>
+            <w:pPr>
+              <w:rPr>
+                <w:rFonts w:ascii="Arial" w:hAnsi="Arial" w:cs="Arial"/>
+                <w:b/>
+                <w:bCs/>
+                <w:lang w:val="en-SG"/>
+              </w:rPr>
+            </w:pPr>
+            <w:r>
+              <w:rPr>
+                <w:rFonts w:ascii="Arial" w:hAnsi="Arial" w:cs="Arial"/>
+                <w:b/>
+                <w:bCs/>
+                <w:lang w:val="en-SG"/>
+              </w:rPr>
+              <w:t>Costs</w:t>
+            </w:r>
+          </w:p>
+        </w:tc>
+      </w:tr>
+      <w:tr>
+        <w:tc>
+          <w:tcPr>
+            <w:tcW w:w="2301" w:type="dxa"/>
+          </w:tcPr>
+          <w:p>
+            <w:pPr>
+              <w:rPr>
+                <w:rFonts w:ascii="Arial" w:hAnsi="Arial" w:cs="Arial"/>
+                <w:lang w:val="en-SG"/>
+              </w:rPr>
+            </w:pPr>
+            <w:r>
+              <w:rPr>
+                <w:rFonts w:ascii="Arial" w:hAnsi="Arial" w:cs="Arial"/>
+              </w:rPr>
+              <w:t>SAN Switches</w:t>
+            </w:r>
+          </w:p>
+        </w:tc>
+        <w:tc>
+          <w:tcPr>
+            <w:tcW w:w="3005" w:type="dxa"/>
+          </w:tcPr>
+          <w:p>
+            <w:pPr>
+              <w:rPr>
+                <w:rFonts w:ascii="Arial" w:hAnsi="Arial" w:cs="Arial"/>
+                <w:lang w:val="en-SG"/>
+              </w:rPr>
+            </w:pPr>
+            <w:r>
+              <w:rPr>
+                <w:rFonts w:ascii="Arial" w:hAnsi="Arial" w:cs="Arial"/>
+                <w:lang w:val="en-SG"/>
+              </w:rPr>
+              <w:t>4</w:t>
+            </w:r>
+          </w:p>
+        </w:tc>
+        <w:tc>
+          <w:tcPr>
+            <w:tcW w:w="3006" w:type="dxa"/>
+          </w:tcPr>
+          <w:p>
+            <w:pPr>
+              <w:rPr>
+                <w:rFonts w:ascii="Arial" w:hAnsi="Arial" w:cs="Arial"/>
+                <w:lang w:val="en-SG"/>
+              </w:rPr>
+            </w:pPr>
+            <w:r>
+              <w:rPr>
+                <w:rFonts w:ascii="Arial" w:hAnsi="Arial" w:cs="Arial"/>
+              </w:rPr>
+              <w:t>$</w:t>
+            </w:r>
+            <w:r>
+              <w:rPr>
+                <w:rFonts w:ascii="Arial" w:hAnsi="Arial" w:cs="Arial"/>
+              </w:rPr>
+              <w:t>6</w:t>
+            </w:r>
+            <w:r>
+              <w:rPr>
+                <w:rFonts w:ascii="Arial" w:hAnsi="Arial" w:cs="Arial"/>
+              </w:rPr>
+              <w:t>0,000</w:t>
+            </w:r>
+          </w:p>
+        </w:tc>
+      </w:tr>
+      <w:tr>
+        <w:tc>
+          <w:tcPr>
+            <w:tcW w:w="2301" w:type="dxa"/>
+          </w:tcPr>
+          <w:p>
+            <w:pPr>
+              <w:rPr>
+                <w:rFonts w:ascii="Arial" w:hAnsi="Arial" w:cs="Arial"/>
+                <w:lang w:val="en-SG"/>
+              </w:rPr>
+            </w:pPr>
+            <w:r>
+              <w:rPr>
+                <w:rFonts w:ascii="Arial" w:hAnsi="Arial" w:cs="Arial"/>
+              </w:rPr>
+              <w:t>Storage Array</w:t>
+            </w:r>
+          </w:p>
+        </w:tc>
+        <w:tc>
+          <w:tcPr>
+            <w:tcW w:w="3005" w:type="dxa"/>
+          </w:tcPr>
+          <w:p>
+            <w:pPr>
+              <w:rPr>
+                <w:rFonts w:ascii="Arial" w:hAnsi="Arial" w:cs="Arial"/>
+                <w:lang w:val="en-SG"/>
+              </w:rPr>
+            </w:pPr>
+            <w:r>
+              <w:rPr>
+                <w:rFonts w:ascii="Arial" w:hAnsi="Arial" w:cs="Arial"/>
+                <w:lang w:val="en-SG"/>
+              </w:rPr>
+              <w:t>2</w:t>
+            </w:r>
+          </w:p>
+        </w:tc>
+        <w:tc>
+          <w:tcPr>
+            <w:tcW w:w="3006" w:type="dxa"/>
+          </w:tcPr>
+          <w:p>
+            <w:pPr>
+              <w:rPr>
+                <w:rFonts w:ascii="Arial" w:hAnsi="Arial" w:cs="Arial"/>
+                <w:lang w:val="en-SG"/>
+              </w:rPr>
+            </w:pPr>
+            <w:r>
+              <w:rPr>
+                <w:rFonts w:ascii="Arial" w:hAnsi="Arial" w:cs="Arial"/>
+              </w:rPr>
+              <w:t>$80,000</w:t>
+            </w:r>
+          </w:p>
+        </w:tc>
+      </w:tr>
+      <w:tr>
+        <w:tc>
+          <w:tcPr>
+            <w:tcW w:w="2301" w:type="dxa"/>
+          </w:tcPr>
+          <w:p>
+            <w:pPr>
+              <w:rPr>
+                <w:rFonts w:ascii="Arial" w:hAnsi="Arial" w:cs="Arial"/>
+                <w:lang w:val="en-SG"/>
+              </w:rPr>
+            </w:pPr>
+            <w:r>
+              <w:rPr>
+                <w:rFonts w:ascii="Arial" w:hAnsi="Arial" w:cs="Arial"/>
+              </w:rPr>
+              <w:t>Backup Storage</w:t>
+            </w:r>
+          </w:p>
+        </w:tc>
+        <w:tc>
+          <w:tcPr>
+            <w:tcW w:w="3005" w:type="dxa"/>
+          </w:tcPr>
+          <w:p>
+            <w:pPr>
+              <w:rPr>
+                <w:rFonts w:ascii="Arial" w:hAnsi="Arial" w:cs="Arial"/>
+                <w:lang w:val="en-SG"/>
+              </w:rPr>
+            </w:pPr>
+            <w:r>
+              <w:rPr>
+                <w:rFonts w:ascii="Arial" w:hAnsi="Arial" w:cs="Arial"/>
+                <w:lang w:val="en-SG"/>
+              </w:rPr>
+              <w:t>2</w:t>
+            </w:r>
+          </w:p>
+        </w:tc>
+        <w:tc>
+          <w:tcPr>
+            <w:tcW w:w="3006" w:type="dxa"/>
+          </w:tcPr>
+          <w:p>
+            <w:pPr>
+              <w:rPr>
+                <w:rFonts w:ascii="Arial" w:hAnsi="Arial" w:cs="Arial"/>
+                <w:lang w:val="en-SG"/>
+              </w:rPr>
+            </w:pPr>
+            <w:r>
+              <w:rPr>
+                <w:rFonts w:ascii="Arial" w:hAnsi="Arial" w:cs="Arial"/>
+              </w:rPr>
+              <w:t>$</w:t>
+            </w:r>
+            <w:r>
+              <w:rPr>
+                <w:rFonts w:ascii="Arial" w:hAnsi="Arial" w:cs="Arial"/>
+              </w:rPr>
+              <w:t>8</w:t>
+            </w:r>
+            <w:r>
+              <w:rPr>
+                <w:rFonts w:ascii="Arial" w:hAnsi="Arial" w:cs="Arial"/>
+              </w:rPr>
+              <w:t>0,000</w:t>
+            </w:r>
+          </w:p>
+        </w:tc>
+      </w:tr>
+    </w:tbl>
+    <w:p>
+      <w:pPr>
+        <w:rPr>
+          <w:rFonts w:ascii="Arial" w:hAnsi="Arial" w:cs="Arial"/>
+          <w:lang w:val="en-SG"/>
+        </w:rPr>
+      </w:pPr>
     </w:p>
     <w:p>
       <w:pPr>
@@ -4548,11 +6012,13 @@
           <w:numId w:val="30"/>
         </w:numPr>
         <w:rPr>
-          <w:lang w:val="en-SG"/>
-        </w:rPr>
-      </w:pPr>
-      <w:r>
-        <w:rPr>
+          <w:rFonts w:ascii="Arial" w:hAnsi="Arial" w:cs="Arial"/>
+          <w:lang w:val="en-SG"/>
+        </w:rPr>
+      </w:pPr>
+      <w:r>
+        <w:rPr>
+          <w:rFonts w:ascii="Arial" w:hAnsi="Arial" w:cs="Arial"/>
           <w:b/>
           <w:bCs/>
           <w:lang w:val="en-SG"/>
@@ -4561,9 +6027,1049 @@
       </w:r>
       <w:r>
         <w:rPr>
+          <w:rFonts w:ascii="Arial" w:hAnsi="Arial" w:cs="Arial"/>
           <w:lang w:val="en-SG"/>
         </w:rPr>
         <w:t>: Determine which applications and workloads can be migrated to AWS, considering factors like security, compliance, and performance requirements.</w:t>
+      </w:r>
+    </w:p>
+    <w:p>
+      <w:pPr>
+        <w:ind w:left="720"/>
+        <w:rPr>
+          <w:rFonts w:ascii="Arial" w:hAnsi="Arial" w:cs="Arial"/>
+          <w:b/>
+          <w:bCs/>
+          <w:lang w:val="en-SG"/>
+        </w:rPr>
+      </w:pPr>
+    </w:p>
+    <w:p>
+      <w:pPr>
+        <w:ind w:left="720"/>
+        <w:rPr>
+          <w:rFonts w:ascii="Arial" w:hAnsi="Arial" w:cs="Arial"/>
+          <w:b/>
+          <w:bCs/>
+          <w:lang w:val="en-SG"/>
+        </w:rPr>
+      </w:pPr>
+      <w:r>
+        <w:rPr>
+          <w:rFonts w:ascii="Arial" w:hAnsi="Arial" w:cs="Arial"/>
+          <w:b/>
+          <w:bCs/>
+          <w:lang w:val="en-SG"/>
+        </w:rPr>
+        <w:t>Components on premise</w:t>
+      </w:r>
+    </w:p>
+    <w:p>
+      <w:pPr>
+        <w:ind w:left="720"/>
+        <w:rPr>
+          <w:rFonts w:ascii="Arial" w:hAnsi="Arial" w:cs="Arial"/>
+          <w:b/>
+          <w:bCs/>
+          <w:lang w:val="en-SG"/>
+        </w:rPr>
+      </w:pPr>
+    </w:p>
+    <w:tbl>
+      <w:tblPr>
+        <w:tblStyle w:val="TableGrid"/>
+        <w:tblW w:w="8347" w:type="dxa"/>
+        <w:tblInd w:w="720" w:type="dxa"/>
+        <w:tblLook w:val="04A0" w:firstRow="1" w:lastRow="0" w:firstColumn="1" w:lastColumn="0" w:noHBand="0" w:noVBand="1"/>
+      </w:tblPr>
+      <w:tblGrid>
+        <w:gridCol w:w="2848"/>
+        <w:gridCol w:w="5499"/>
+      </w:tblGrid>
+      <w:tr>
+        <w:tc>
+          <w:tcPr>
+            <w:tcW w:w="2848" w:type="dxa"/>
+          </w:tcPr>
+          <w:p>
+            <w:pPr>
+              <w:rPr>
+                <w:rFonts w:ascii="Arial" w:hAnsi="Arial" w:cs="Arial"/>
+                <w:b/>
+                <w:bCs/>
+                <w:lang w:val="en-SG"/>
+              </w:rPr>
+            </w:pPr>
+            <w:r>
+              <w:rPr>
+                <w:rFonts w:ascii="Arial" w:hAnsi="Arial" w:cs="Arial"/>
+                <w:b/>
+                <w:bCs/>
+                <w:lang w:val="en-SG"/>
+              </w:rPr>
+              <w:t>Components</w:t>
+            </w:r>
+          </w:p>
+        </w:tc>
+        <w:tc>
+          <w:tcPr>
+            <w:tcW w:w="5499" w:type="dxa"/>
+          </w:tcPr>
+          <w:p>
+            <w:pPr>
+              <w:rPr>
+                <w:rFonts w:ascii="Arial" w:hAnsi="Arial" w:cs="Arial"/>
+                <w:b/>
+                <w:bCs/>
+                <w:lang w:val="en-SG"/>
+              </w:rPr>
+            </w:pPr>
+            <w:r>
+              <w:rPr>
+                <w:rFonts w:ascii="Arial" w:hAnsi="Arial" w:cs="Arial"/>
+                <w:b/>
+                <w:bCs/>
+                <w:lang w:val="en-SG"/>
+              </w:rPr>
+              <w:t>Reason</w:t>
+            </w:r>
+          </w:p>
+        </w:tc>
+      </w:tr>
+      <w:tr>
+        <w:tc>
+          <w:tcPr>
+            <w:tcW w:w="2848" w:type="dxa"/>
+          </w:tcPr>
+          <w:p>
+            <w:pPr>
+              <w:rPr>
+                <w:rFonts w:ascii="Arial" w:hAnsi="Arial" w:cs="Arial"/>
+                <w:lang w:val="en-SG"/>
+              </w:rPr>
+            </w:pPr>
+            <w:r>
+              <w:rPr>
+                <w:rFonts w:ascii="Arial" w:hAnsi="Arial" w:cs="Arial"/>
+              </w:rPr>
+              <w:t>UCS Servers</w:t>
+            </w:r>
+          </w:p>
+        </w:tc>
+        <w:tc>
+          <w:tcPr>
+            <w:tcW w:w="5499" w:type="dxa"/>
+          </w:tcPr>
+          <w:p>
+            <w:pPr>
+              <w:rPr>
+                <w:rFonts w:ascii="Arial" w:hAnsi="Arial" w:cs="Arial"/>
+                <w:lang w:val="en-SG"/>
+              </w:rPr>
+            </w:pPr>
+            <w:r>
+              <w:rPr>
+                <w:rFonts w:ascii="Arial" w:hAnsi="Arial" w:cs="Arial"/>
+              </w:rPr>
+              <w:t>Host applications and services.</w:t>
+            </w:r>
+          </w:p>
+        </w:tc>
+      </w:tr>
+      <w:tr>
+        <w:tc>
+          <w:tcPr>
+            <w:tcW w:w="2848" w:type="dxa"/>
+          </w:tcPr>
+          <w:p>
+            <w:pPr>
+              <w:rPr>
+                <w:rFonts w:ascii="Arial" w:hAnsi="Arial" w:cs="Arial"/>
+                <w:lang w:val="en-SG"/>
+              </w:rPr>
+            </w:pPr>
+            <w:r>
+              <w:rPr>
+                <w:rFonts w:ascii="Arial" w:hAnsi="Arial" w:cs="Arial"/>
+              </w:rPr>
+              <w:t>Storage</w:t>
+            </w:r>
+          </w:p>
+        </w:tc>
+        <w:tc>
+          <w:tcPr>
+            <w:tcW w:w="5499" w:type="dxa"/>
+          </w:tcPr>
+          <w:p>
+            <w:pPr>
+              <w:rPr>
+                <w:rFonts w:ascii="Arial" w:hAnsi="Arial" w:cs="Arial"/>
+                <w:lang w:val="en-SG"/>
+              </w:rPr>
+            </w:pPr>
+            <w:r>
+              <w:rPr>
+                <w:rFonts w:ascii="Arial" w:hAnsi="Arial" w:cs="Arial"/>
+              </w:rPr>
+              <w:t>Local SAN/NAS for high-speed data access</w:t>
+            </w:r>
+          </w:p>
+        </w:tc>
+      </w:tr>
+      <w:tr>
+        <w:tc>
+          <w:tcPr>
+            <w:tcW w:w="2848" w:type="dxa"/>
+          </w:tcPr>
+          <w:p>
+            <w:pPr>
+              <w:rPr>
+                <w:rFonts w:ascii="Arial" w:hAnsi="Arial" w:cs="Arial"/>
+                <w:lang w:val="en-SG"/>
+              </w:rPr>
+            </w:pPr>
+            <w:r>
+              <w:rPr>
+                <w:rFonts w:ascii="Arial" w:hAnsi="Arial" w:cs="Arial"/>
+              </w:rPr>
+              <w:t>Leaf &amp; Spine Switches</w:t>
+            </w:r>
+          </w:p>
+        </w:tc>
+        <w:tc>
+          <w:tcPr>
+            <w:tcW w:w="5499" w:type="dxa"/>
+          </w:tcPr>
+          <w:p>
+            <w:pPr>
+              <w:rPr>
+                <w:rFonts w:ascii="Arial" w:hAnsi="Arial" w:cs="Arial"/>
+                <w:lang w:val="en-SG"/>
+              </w:rPr>
+            </w:pPr>
+            <w:r>
+              <w:rPr>
+                <w:rFonts w:ascii="Arial" w:hAnsi="Arial" w:cs="Arial"/>
+              </w:rPr>
+              <w:t>High-speed, redundant switching fabric.</w:t>
+            </w:r>
+          </w:p>
+        </w:tc>
+      </w:tr>
+      <w:tr>
+        <w:tc>
+          <w:tcPr>
+            <w:tcW w:w="2848" w:type="dxa"/>
+          </w:tcPr>
+          <w:p>
+            <w:pPr>
+              <w:rPr>
+                <w:rFonts w:ascii="Arial" w:hAnsi="Arial" w:cs="Arial"/>
+                <w:lang w:val="en-SG"/>
+              </w:rPr>
+            </w:pPr>
+            <w:r>
+              <w:rPr>
+                <w:rFonts w:ascii="Arial" w:hAnsi="Arial" w:cs="Arial"/>
+              </w:rPr>
+              <w:t>Firewalls</w:t>
+            </w:r>
+          </w:p>
+        </w:tc>
+        <w:tc>
+          <w:tcPr>
+            <w:tcW w:w="5499" w:type="dxa"/>
+          </w:tcPr>
+          <w:p>
+            <w:pPr>
+              <w:rPr>
+                <w:rFonts w:ascii="Arial" w:hAnsi="Arial" w:cs="Arial"/>
+                <w:lang w:val="en-SG"/>
+              </w:rPr>
+            </w:pPr>
+            <w:r>
+              <w:rPr>
+                <w:rFonts w:ascii="Arial" w:hAnsi="Arial" w:cs="Arial"/>
+              </w:rPr>
+              <w:t>Secure traffic between internal and external networks.</w:t>
+            </w:r>
+          </w:p>
+        </w:tc>
+      </w:tr>
+      <w:tr>
+        <w:tc>
+          <w:tcPr>
+            <w:tcW w:w="2848" w:type="dxa"/>
+          </w:tcPr>
+          <w:p>
+            <w:pPr>
+              <w:rPr>
+                <w:rFonts w:ascii="Arial" w:hAnsi="Arial" w:cs="Arial"/>
+                <w:lang w:val="en-SG"/>
+              </w:rPr>
+            </w:pPr>
+            <w:r>
+              <w:rPr>
+                <w:rFonts w:ascii="Arial" w:hAnsi="Arial" w:cs="Arial"/>
+              </w:rPr>
+              <w:t>Wireless A</w:t>
+            </w:r>
+            <w:r>
+              <w:rPr>
+                <w:rFonts w:ascii="Arial" w:hAnsi="Arial" w:cs="Arial"/>
+              </w:rPr>
+              <w:t>P</w:t>
+            </w:r>
+            <w:r>
+              <w:rPr>
+                <w:rFonts w:ascii="Arial" w:hAnsi="Arial" w:cs="Arial"/>
+              </w:rPr>
+              <w:t>s</w:t>
+            </w:r>
+          </w:p>
+        </w:tc>
+        <w:tc>
+          <w:tcPr>
+            <w:tcW w:w="5499" w:type="dxa"/>
+          </w:tcPr>
+          <w:p>
+            <w:pPr>
+              <w:rPr>
+                <w:rFonts w:ascii="Arial" w:hAnsi="Arial" w:cs="Arial"/>
+                <w:lang w:val="en-SG"/>
+              </w:rPr>
+            </w:pPr>
+            <w:r>
+              <w:rPr>
+                <w:rFonts w:ascii="Arial" w:hAnsi="Arial" w:cs="Arial"/>
+              </w:rPr>
+              <w:t>Provide Wi-Fi access to BYOD devices</w:t>
+            </w:r>
+          </w:p>
+        </w:tc>
+      </w:tr>
+      <w:tr>
+        <w:tc>
+          <w:tcPr>
+            <w:tcW w:w="2848" w:type="dxa"/>
+          </w:tcPr>
+          <w:p>
+            <w:pPr>
+              <w:rPr>
+                <w:rFonts w:ascii="Arial" w:hAnsi="Arial" w:cs="Arial"/>
+              </w:rPr>
+            </w:pPr>
+            <w:r>
+              <w:rPr>
+                <w:rFonts w:ascii="Arial" w:hAnsi="Arial" w:cs="Arial"/>
+              </w:rPr>
+              <w:t>Management Switch</w:t>
+            </w:r>
+          </w:p>
+        </w:tc>
+        <w:tc>
+          <w:tcPr>
+            <w:tcW w:w="5499" w:type="dxa"/>
+          </w:tcPr>
+          <w:p>
+            <w:pPr>
+              <w:rPr>
+                <w:rFonts w:ascii="Arial" w:hAnsi="Arial" w:cs="Arial"/>
+              </w:rPr>
+            </w:pPr>
+            <w:r>
+              <w:rPr>
+                <w:rFonts w:ascii="Arial" w:hAnsi="Arial" w:cs="Arial"/>
+              </w:rPr>
+              <w:t>For out-of-band device management</w:t>
+            </w:r>
+          </w:p>
+        </w:tc>
+      </w:tr>
+    </w:tbl>
+    <w:p>
+      <w:pPr>
+        <w:ind w:left="720"/>
+        <w:rPr>
+          <w:rFonts w:ascii="Arial" w:hAnsi="Arial" w:cs="Arial"/>
+          <w:b/>
+          <w:bCs/>
+          <w:lang w:val="en-SG"/>
+        </w:rPr>
+      </w:pPr>
+    </w:p>
+    <w:p>
+      <w:pPr>
+        <w:ind w:left="720"/>
+        <w:rPr>
+          <w:rFonts w:ascii="Arial" w:hAnsi="Arial" w:cs="Arial"/>
+          <w:b/>
+          <w:bCs/>
+          <w:lang w:val="en-SG"/>
+        </w:rPr>
+      </w:pPr>
+    </w:p>
+    <w:p>
+      <w:pPr>
+        <w:ind w:left="720"/>
+        <w:rPr>
+          <w:rFonts w:ascii="Arial" w:hAnsi="Arial" w:cs="Arial"/>
+          <w:b/>
+          <w:bCs/>
+          <w:lang w:val="en-SG"/>
+        </w:rPr>
+      </w:pPr>
+      <w:r>
+        <w:rPr>
+          <w:rFonts w:ascii="Arial" w:hAnsi="Arial" w:cs="Arial"/>
+          <w:b/>
+          <w:bCs/>
+          <w:lang w:val="en-SG"/>
+        </w:rPr>
+        <w:t>Components to migrate to AWS cloud</w:t>
+      </w:r>
+    </w:p>
+    <w:p>
+      <w:pPr>
+        <w:ind w:left="720"/>
+        <w:rPr>
+          <w:rFonts w:ascii="Arial" w:hAnsi="Arial" w:cs="Arial"/>
+          <w:b/>
+          <w:bCs/>
+          <w:lang w:val="en-SG"/>
+        </w:rPr>
+      </w:pPr>
+    </w:p>
+    <w:tbl>
+      <w:tblPr>
+        <w:tblStyle w:val="TableGrid"/>
+        <w:tblW w:w="0" w:type="auto"/>
+        <w:tblInd w:w="720" w:type="dxa"/>
+        <w:tblLook w:val="04A0" w:firstRow="1" w:lastRow="0" w:firstColumn="1" w:lastColumn="0" w:noHBand="0" w:noVBand="1"/>
+      </w:tblPr>
+      <w:tblGrid>
+        <w:gridCol w:w="2799"/>
+        <w:gridCol w:w="2752"/>
+        <w:gridCol w:w="2745"/>
+      </w:tblGrid>
+      <w:tr>
+        <w:tc>
+          <w:tcPr>
+            <w:tcW w:w="3005" w:type="dxa"/>
+          </w:tcPr>
+          <w:p>
+            <w:pPr>
+              <w:rPr>
+                <w:rFonts w:ascii="Arial" w:hAnsi="Arial" w:cs="Arial"/>
+                <w:b/>
+                <w:bCs/>
+                <w:lang w:val="en-SG"/>
+              </w:rPr>
+            </w:pPr>
+            <w:r>
+              <w:rPr>
+                <w:rFonts w:ascii="Arial" w:hAnsi="Arial" w:cs="Arial"/>
+                <w:b/>
+                <w:bCs/>
+              </w:rPr>
+              <w:t>AWS Service</w:t>
+            </w:r>
+          </w:p>
+        </w:tc>
+        <w:tc>
+          <w:tcPr>
+            <w:tcW w:w="3005" w:type="dxa"/>
+          </w:tcPr>
+          <w:p>
+            <w:pPr>
+              <w:rPr>
+                <w:rFonts w:ascii="Arial" w:hAnsi="Arial" w:cs="Arial"/>
+                <w:b/>
+                <w:bCs/>
+                <w:lang w:val="en-SG"/>
+              </w:rPr>
+            </w:pPr>
+            <w:r>
+              <w:rPr>
+                <w:rFonts w:ascii="Arial" w:hAnsi="Arial" w:cs="Arial"/>
+                <w:b/>
+                <w:bCs/>
+              </w:rPr>
+              <w:t>Q</w:t>
+            </w:r>
+            <w:r>
+              <w:rPr>
+                <w:rFonts w:ascii="Arial" w:hAnsi="Arial" w:cs="Arial"/>
+                <w:b/>
+                <w:bCs/>
+              </w:rPr>
+              <w:t>uantity</w:t>
+            </w:r>
+          </w:p>
+        </w:tc>
+        <w:tc>
+          <w:tcPr>
+            <w:tcW w:w="3006" w:type="dxa"/>
+          </w:tcPr>
+          <w:p>
+            <w:pPr>
+              <w:rPr>
+                <w:rFonts w:ascii="Arial" w:hAnsi="Arial" w:cs="Arial"/>
+                <w:b/>
+                <w:bCs/>
+                <w:lang w:val="en-SG"/>
+              </w:rPr>
+            </w:pPr>
+            <w:r>
+              <w:rPr>
+                <w:rFonts w:ascii="Arial" w:hAnsi="Arial" w:cs="Arial"/>
+                <w:b/>
+                <w:bCs/>
+              </w:rPr>
+              <w:t>Est. Monthly Cost</w:t>
+            </w:r>
+          </w:p>
+        </w:tc>
+      </w:tr>
+      <w:tr>
+        <w:tc>
+          <w:tcPr>
+            <w:tcW w:w="3005" w:type="dxa"/>
+          </w:tcPr>
+          <w:p>
+            <w:pPr>
+              <w:rPr>
+                <w:rFonts w:ascii="Arial" w:hAnsi="Arial" w:cs="Arial"/>
+                <w:lang w:val="en-SG"/>
+              </w:rPr>
+            </w:pPr>
+            <w:r>
+              <w:rPr>
+                <w:rFonts w:ascii="Arial" w:hAnsi="Arial" w:cs="Arial"/>
+              </w:rPr>
+              <w:t>EC2 Instances</w:t>
+            </w:r>
+          </w:p>
+        </w:tc>
+        <w:tc>
+          <w:tcPr>
+            <w:tcW w:w="3005" w:type="dxa"/>
+          </w:tcPr>
+          <w:p>
+            <w:pPr>
+              <w:rPr>
+                <w:rFonts w:ascii="Arial" w:hAnsi="Arial" w:cs="Arial"/>
+                <w:lang w:val="en-SG"/>
+              </w:rPr>
+            </w:pPr>
+            <w:r>
+              <w:rPr>
+                <w:rFonts w:ascii="Arial" w:hAnsi="Arial" w:cs="Arial"/>
+              </w:rPr>
+              <w:t>50</w:t>
+            </w:r>
+          </w:p>
+        </w:tc>
+        <w:tc>
+          <w:tcPr>
+            <w:tcW w:w="3006" w:type="dxa"/>
+          </w:tcPr>
+          <w:p>
+            <w:pPr>
+              <w:rPr>
+                <w:rFonts w:ascii="Arial" w:hAnsi="Arial" w:cs="Arial"/>
+                <w:lang w:val="en-SG"/>
+              </w:rPr>
+            </w:pPr>
+            <w:r>
+              <w:rPr>
+                <w:rFonts w:ascii="Arial" w:hAnsi="Arial" w:cs="Arial"/>
+              </w:rPr>
+              <w:t>$3,500</w:t>
+            </w:r>
+          </w:p>
+        </w:tc>
+      </w:tr>
+      <w:tr>
+        <w:tc>
+          <w:tcPr>
+            <w:tcW w:w="3005" w:type="dxa"/>
+          </w:tcPr>
+          <w:p>
+            <w:pPr>
+              <w:rPr>
+                <w:rFonts w:ascii="Arial" w:hAnsi="Arial" w:cs="Arial"/>
+                <w:lang w:val="en-SG"/>
+              </w:rPr>
+            </w:pPr>
+            <w:r>
+              <w:rPr>
+                <w:rFonts w:ascii="Arial" w:hAnsi="Arial" w:cs="Arial"/>
+              </w:rPr>
+              <w:t>EBS Storage</w:t>
+            </w:r>
+          </w:p>
+        </w:tc>
+        <w:tc>
+          <w:tcPr>
+            <w:tcW w:w="3005" w:type="dxa"/>
+          </w:tcPr>
+          <w:p>
+            <w:pPr>
+              <w:rPr>
+                <w:rFonts w:ascii="Arial" w:hAnsi="Arial" w:cs="Arial"/>
+                <w:lang w:val="en-SG"/>
+              </w:rPr>
+            </w:pPr>
+            <w:r>
+              <w:rPr>
+                <w:rFonts w:ascii="Arial" w:hAnsi="Arial" w:cs="Arial"/>
+              </w:rPr>
+              <w:t>25TB</w:t>
+            </w:r>
+          </w:p>
+        </w:tc>
+        <w:tc>
+          <w:tcPr>
+            <w:tcW w:w="3006" w:type="dxa"/>
+          </w:tcPr>
+          <w:p>
+            <w:pPr>
+              <w:rPr>
+                <w:rFonts w:ascii="Arial" w:hAnsi="Arial" w:cs="Arial"/>
+                <w:lang w:val="en-SG"/>
+              </w:rPr>
+            </w:pPr>
+            <w:r>
+              <w:rPr>
+                <w:rFonts w:ascii="Arial" w:hAnsi="Arial" w:cs="Arial"/>
+              </w:rPr>
+              <w:t>$2,500</w:t>
+            </w:r>
+          </w:p>
+        </w:tc>
+      </w:tr>
+      <w:tr>
+        <w:tc>
+          <w:tcPr>
+            <w:tcW w:w="3005" w:type="dxa"/>
+          </w:tcPr>
+          <w:p>
+            <w:pPr>
+              <w:rPr>
+                <w:rFonts w:ascii="Arial" w:hAnsi="Arial" w:cs="Arial"/>
+                <w:lang w:val="en-SG"/>
+              </w:rPr>
+            </w:pPr>
+            <w:r>
+              <w:rPr>
+                <w:rFonts w:ascii="Arial" w:hAnsi="Arial" w:cs="Arial"/>
+              </w:rPr>
+              <w:lastRenderedPageBreak/>
+              <w:t>S3 Storage</w:t>
+            </w:r>
+          </w:p>
+        </w:tc>
+        <w:tc>
+          <w:tcPr>
+            <w:tcW w:w="3005" w:type="dxa"/>
+          </w:tcPr>
+          <w:p>
+            <w:pPr>
+              <w:rPr>
+                <w:rFonts w:ascii="Arial" w:hAnsi="Arial" w:cs="Arial"/>
+                <w:lang w:val="en-SG"/>
+              </w:rPr>
+            </w:pPr>
+            <w:r>
+              <w:rPr>
+                <w:rFonts w:ascii="Arial" w:hAnsi="Arial" w:cs="Arial"/>
+              </w:rPr>
+              <w:t>100TB</w:t>
+            </w:r>
+          </w:p>
+        </w:tc>
+        <w:tc>
+          <w:tcPr>
+            <w:tcW w:w="3006" w:type="dxa"/>
+          </w:tcPr>
+          <w:p>
+            <w:pPr>
+              <w:rPr>
+                <w:rFonts w:ascii="Arial" w:hAnsi="Arial" w:cs="Arial"/>
+                <w:lang w:val="en-SG"/>
+              </w:rPr>
+            </w:pPr>
+            <w:r>
+              <w:rPr>
+                <w:rFonts w:ascii="Arial" w:hAnsi="Arial" w:cs="Arial"/>
+              </w:rPr>
+              <w:t>$2,300</w:t>
+            </w:r>
+          </w:p>
+        </w:tc>
+      </w:tr>
+      <w:tr>
+        <w:tc>
+          <w:tcPr>
+            <w:tcW w:w="3005" w:type="dxa"/>
+          </w:tcPr>
+          <w:p>
+            <w:pPr>
+              <w:rPr>
+                <w:rFonts w:ascii="Arial" w:hAnsi="Arial" w:cs="Arial"/>
+                <w:lang w:val="en-SG"/>
+              </w:rPr>
+            </w:pPr>
+            <w:r>
+              <w:rPr>
+                <w:rFonts w:ascii="Arial" w:hAnsi="Arial" w:cs="Arial"/>
+              </w:rPr>
+              <w:t>Direct Connect</w:t>
+            </w:r>
+          </w:p>
+        </w:tc>
+        <w:tc>
+          <w:tcPr>
+            <w:tcW w:w="3005" w:type="dxa"/>
+          </w:tcPr>
+          <w:p>
+            <w:pPr>
+              <w:rPr>
+                <w:rFonts w:ascii="Arial" w:hAnsi="Arial" w:cs="Arial"/>
+                <w:lang w:val="en-SG"/>
+              </w:rPr>
+            </w:pPr>
+            <w:r>
+              <w:rPr>
+                <w:rFonts w:ascii="Arial" w:hAnsi="Arial" w:cs="Arial"/>
+              </w:rPr>
+              <w:t>1</w:t>
+            </w:r>
+          </w:p>
+        </w:tc>
+        <w:tc>
+          <w:tcPr>
+            <w:tcW w:w="3006" w:type="dxa"/>
+          </w:tcPr>
+          <w:p>
+            <w:pPr>
+              <w:rPr>
+                <w:rFonts w:ascii="Arial" w:hAnsi="Arial" w:cs="Arial"/>
+                <w:lang w:val="en-SG"/>
+              </w:rPr>
+            </w:pPr>
+            <w:r>
+              <w:rPr>
+                <w:rFonts w:ascii="Arial" w:hAnsi="Arial" w:cs="Arial"/>
+              </w:rPr>
+              <w:t>$720</w:t>
+            </w:r>
+          </w:p>
+        </w:tc>
+      </w:tr>
+      <w:tr>
+        <w:tc>
+          <w:tcPr>
+            <w:tcW w:w="3005" w:type="dxa"/>
+          </w:tcPr>
+          <w:p>
+            <w:pPr>
+              <w:rPr>
+                <w:rFonts w:ascii="Arial" w:hAnsi="Arial" w:cs="Arial"/>
+              </w:rPr>
+            </w:pPr>
+            <w:r>
+              <w:rPr>
+                <w:rFonts w:ascii="Arial" w:hAnsi="Arial" w:cs="Arial"/>
+              </w:rPr>
+              <w:t>Transit Gateway</w:t>
+            </w:r>
+          </w:p>
+        </w:tc>
+        <w:tc>
+          <w:tcPr>
+            <w:tcW w:w="3005" w:type="dxa"/>
+          </w:tcPr>
+          <w:p>
+            <w:pPr>
+              <w:rPr>
+                <w:rFonts w:ascii="Arial" w:hAnsi="Arial" w:cs="Arial"/>
+              </w:rPr>
+            </w:pPr>
+            <w:r>
+              <w:rPr>
+                <w:rFonts w:ascii="Arial" w:hAnsi="Arial" w:cs="Arial"/>
+              </w:rPr>
+              <w:t>1</w:t>
+            </w:r>
+          </w:p>
+        </w:tc>
+        <w:tc>
+          <w:tcPr>
+            <w:tcW w:w="3006" w:type="dxa"/>
+          </w:tcPr>
+          <w:p>
+            <w:pPr>
+              <w:rPr>
+                <w:rFonts w:ascii="Arial" w:hAnsi="Arial" w:cs="Arial"/>
+              </w:rPr>
+            </w:pPr>
+            <w:r>
+              <w:rPr>
+                <w:rFonts w:ascii="Arial" w:hAnsi="Arial" w:cs="Arial"/>
+              </w:rPr>
+              <w:t>$300</w:t>
+            </w:r>
+          </w:p>
+        </w:tc>
+      </w:tr>
+      <w:tr>
+        <w:tc>
+          <w:tcPr>
+            <w:tcW w:w="3005" w:type="dxa"/>
+          </w:tcPr>
+          <w:p>
+            <w:pPr>
+              <w:rPr>
+                <w:rFonts w:ascii="Arial" w:hAnsi="Arial" w:cs="Arial"/>
+              </w:rPr>
+            </w:pPr>
+            <w:r>
+              <w:rPr>
+                <w:rFonts w:ascii="Arial" w:hAnsi="Arial" w:cs="Arial"/>
+              </w:rPr>
+              <w:t>VPN Connection</w:t>
+            </w:r>
+          </w:p>
+        </w:tc>
+        <w:tc>
+          <w:tcPr>
+            <w:tcW w:w="3005" w:type="dxa"/>
+          </w:tcPr>
+          <w:p>
+            <w:pPr>
+              <w:rPr>
+                <w:rFonts w:ascii="Arial" w:hAnsi="Arial" w:cs="Arial"/>
+              </w:rPr>
+            </w:pPr>
+            <w:r>
+              <w:rPr>
+                <w:rFonts w:ascii="Arial" w:hAnsi="Arial" w:cs="Arial"/>
+              </w:rPr>
+              <w:t>1</w:t>
+            </w:r>
+          </w:p>
+        </w:tc>
+        <w:tc>
+          <w:tcPr>
+            <w:tcW w:w="3006" w:type="dxa"/>
+          </w:tcPr>
+          <w:p>
+            <w:pPr>
+              <w:rPr>
+                <w:rFonts w:ascii="Arial" w:hAnsi="Arial" w:cs="Arial"/>
+              </w:rPr>
+            </w:pPr>
+            <w:r>
+              <w:rPr>
+                <w:rFonts w:ascii="Arial" w:hAnsi="Arial" w:cs="Arial"/>
+              </w:rPr>
+              <w:t>$37</w:t>
+            </w:r>
+          </w:p>
+        </w:tc>
+      </w:tr>
+      <w:tr>
+        <w:tc>
+          <w:tcPr>
+            <w:tcW w:w="3005" w:type="dxa"/>
+          </w:tcPr>
+          <w:p>
+            <w:pPr>
+              <w:rPr>
+                <w:rFonts w:ascii="Arial" w:hAnsi="Arial" w:cs="Arial"/>
+              </w:rPr>
+            </w:pPr>
+            <w:r>
+              <w:rPr>
+                <w:rFonts w:ascii="Arial" w:hAnsi="Arial" w:cs="Arial"/>
+              </w:rPr>
+              <w:t>Data Transfer (Out)</w:t>
+            </w:r>
+          </w:p>
+        </w:tc>
+        <w:tc>
+          <w:tcPr>
+            <w:tcW w:w="3005" w:type="dxa"/>
+          </w:tcPr>
+          <w:p>
+            <w:pPr>
+              <w:rPr>
+                <w:rFonts w:ascii="Arial" w:hAnsi="Arial" w:cs="Arial"/>
+              </w:rPr>
+            </w:pPr>
+            <w:r>
+              <w:rPr>
+                <w:rFonts w:ascii="Arial" w:hAnsi="Arial" w:cs="Arial"/>
+              </w:rPr>
+              <w:t>-</w:t>
+            </w:r>
+          </w:p>
+        </w:tc>
+        <w:tc>
+          <w:tcPr>
+            <w:tcW w:w="3006" w:type="dxa"/>
+          </w:tcPr>
+          <w:p>
+            <w:pPr>
+              <w:rPr>
+                <w:rFonts w:ascii="Arial" w:hAnsi="Arial" w:cs="Arial"/>
+              </w:rPr>
+            </w:pPr>
+            <w:r>
+              <w:rPr>
+                <w:rFonts w:ascii="Arial" w:hAnsi="Arial" w:cs="Arial"/>
+              </w:rPr>
+              <w:t>$900</w:t>
+            </w:r>
+          </w:p>
+        </w:tc>
+      </w:tr>
+      <w:tr>
+        <w:tc>
+          <w:tcPr>
+            <w:tcW w:w="3005" w:type="dxa"/>
+          </w:tcPr>
+          <w:p>
+            <w:pPr>
+              <w:rPr>
+                <w:rFonts w:ascii="Arial" w:hAnsi="Arial" w:cs="Arial"/>
+              </w:rPr>
+            </w:pPr>
+            <w:r>
+              <w:rPr>
+                <w:rFonts w:ascii="Arial" w:hAnsi="Arial" w:cs="Arial"/>
+              </w:rPr>
+              <w:t>CloudWatch</w:t>
+            </w:r>
+          </w:p>
+        </w:tc>
+        <w:tc>
+          <w:tcPr>
+            <w:tcW w:w="3005" w:type="dxa"/>
+          </w:tcPr>
+          <w:p>
+            <w:pPr>
+              <w:rPr>
+                <w:rFonts w:ascii="Arial" w:hAnsi="Arial" w:cs="Arial"/>
+              </w:rPr>
+            </w:pPr>
+            <w:r>
+              <w:rPr>
+                <w:rFonts w:ascii="Arial" w:hAnsi="Arial" w:cs="Arial"/>
+              </w:rPr>
+              <w:t>-</w:t>
+            </w:r>
+          </w:p>
+        </w:tc>
+        <w:tc>
+          <w:tcPr>
+            <w:tcW w:w="3006" w:type="dxa"/>
+          </w:tcPr>
+          <w:p>
+            <w:pPr>
+              <w:rPr>
+                <w:rFonts w:ascii="Arial" w:hAnsi="Arial" w:cs="Arial"/>
+              </w:rPr>
+            </w:pPr>
+            <w:r>
+              <w:rPr>
+                <w:rFonts w:ascii="Arial" w:hAnsi="Arial" w:cs="Arial"/>
+              </w:rPr>
+              <w:t>$200</w:t>
+            </w:r>
+          </w:p>
+        </w:tc>
+      </w:tr>
+      <w:tr>
+        <w:tc>
+          <w:tcPr>
+            <w:tcW w:w="3005" w:type="dxa"/>
+          </w:tcPr>
+          <w:p>
+            <w:pPr>
+              <w:rPr>
+                <w:rFonts w:ascii="Arial" w:hAnsi="Arial" w:cs="Arial"/>
+              </w:rPr>
+            </w:pPr>
+            <w:r>
+              <w:rPr>
+                <w:rFonts w:ascii="Arial" w:hAnsi="Arial" w:cs="Arial"/>
+              </w:rPr>
+              <w:t>IAM, VPC, Route 53, etc.</w:t>
+            </w:r>
+          </w:p>
+        </w:tc>
+        <w:tc>
+          <w:tcPr>
+            <w:tcW w:w="3005" w:type="dxa"/>
+          </w:tcPr>
+          <w:p>
+            <w:pPr>
+              <w:rPr>
+                <w:rFonts w:ascii="Arial" w:hAnsi="Arial" w:cs="Arial"/>
+              </w:rPr>
+            </w:pPr>
+            <w:r>
+              <w:rPr>
+                <w:rFonts w:ascii="Arial" w:hAnsi="Arial" w:cs="Arial"/>
+              </w:rPr>
+              <w:t>-</w:t>
+            </w:r>
+          </w:p>
+        </w:tc>
+        <w:tc>
+          <w:tcPr>
+            <w:tcW w:w="3006" w:type="dxa"/>
+          </w:tcPr>
+          <w:p>
+            <w:pPr>
+              <w:rPr>
+                <w:rFonts w:ascii="Arial" w:hAnsi="Arial" w:cs="Arial"/>
+              </w:rPr>
+            </w:pPr>
+            <w:r>
+              <w:rPr>
+                <w:rFonts w:ascii="Arial" w:hAnsi="Arial" w:cs="Arial"/>
+              </w:rPr>
+              <w:t>$100</w:t>
+            </w:r>
+          </w:p>
+        </w:tc>
+      </w:tr>
+    </w:tbl>
+    <w:p>
+      <w:pPr>
+        <w:rPr>
+          <w:rFonts w:ascii="Arial" w:hAnsi="Arial" w:cs="Arial"/>
+          <w:lang w:val="en-SG"/>
+        </w:rPr>
+      </w:pPr>
+    </w:p>
+    <w:p>
+      <w:pPr>
+        <w:rPr>
+          <w:rFonts w:ascii="Arial" w:hAnsi="Arial" w:cs="Arial"/>
+          <w:lang w:val="en-SG"/>
+        </w:rPr>
+      </w:pPr>
+      <w:r>
+        <w:rPr>
+          <w:rFonts w:ascii="Arial" w:hAnsi="Arial" w:cs="Arial"/>
+          <w:lang w:val="en-SG"/>
+        </w:rPr>
+        <w:tab/>
       </w:r>
     </w:p>
     <w:p>
@@ -4573,20 +7079,22 @@
           <w:numId w:val="30"/>
         </w:numPr>
         <w:rPr>
-          <w:lang w:val="en-SG"/>
-        </w:rPr>
-      </w:pPr>
-      <w:r>
-        <w:rPr>
-          <w:b/>
-          <w:bCs/>
-          <w:lang w:val="en-SG"/>
-        </w:rPr>
-        <w:lastRenderedPageBreak/>
+          <w:rFonts w:ascii="Arial" w:hAnsi="Arial" w:cs="Arial"/>
+          <w:lang w:val="en-SG"/>
+        </w:rPr>
+      </w:pPr>
+      <w:r>
+        <w:rPr>
+          <w:rFonts w:ascii="Arial" w:hAnsi="Arial" w:cs="Arial"/>
+          <w:b/>
+          <w:bCs/>
+          <w:lang w:val="en-SG"/>
+        </w:rPr>
         <w:t>Define security and compliance requirements</w:t>
       </w:r>
       <w:r>
         <w:rPr>
+          <w:rFonts w:ascii="Arial" w:hAnsi="Arial" w:cs="Arial"/>
           <w:lang w:val="en-SG"/>
         </w:rPr>
         <w:t>: Establish security policies, compliance requirements, and data governance frameworks for both on-premises and cloud environments.</w:t>
@@ -4599,11 +7107,13 @@
           <w:numId w:val="30"/>
         </w:numPr>
         <w:rPr>
-          <w:lang w:val="en-SG"/>
-        </w:rPr>
-      </w:pPr>
-      <w:r>
-        <w:rPr>
+          <w:rFonts w:ascii="Arial" w:hAnsi="Arial" w:cs="Arial"/>
+          <w:lang w:val="en-SG"/>
+        </w:rPr>
+      </w:pPr>
+      <w:r>
+        <w:rPr>
+          <w:rFonts w:ascii="Arial" w:hAnsi="Arial" w:cs="Arial"/>
           <w:b/>
           <w:bCs/>
           <w:lang w:val="en-SG"/>
@@ -4612,29 +7122,61 @@
       </w:r>
       <w:r>
         <w:rPr>
-          <w:lang w:val="en-SG"/>
-        </w:rPr>
-        <w:t>: Outline business objectives, cost optimization strategies, and performance metrics for the hybrid cloud setup.</w:t>
+          <w:rFonts w:ascii="Arial" w:hAnsi="Arial" w:cs="Arial"/>
+          <w:lang w:val="en-SG"/>
+        </w:rPr>
+        <w:t xml:space="preserve">: Outline </w:t>
+      </w:r>
+      <w:r>
+        <w:rPr>
+          <w:rFonts w:ascii="Arial" w:hAnsi="Arial" w:cs="Arial"/>
+          <w:lang w:val="en-SG"/>
+        </w:rPr>
+        <w:t>operation</w:t>
+      </w:r>
+      <w:r>
+        <w:rPr>
+          <w:rFonts w:ascii="Arial" w:hAnsi="Arial" w:cs="Arial"/>
+          <w:lang w:val="en-SG"/>
+        </w:rPr>
+        <w:t xml:space="preserve"> </w:t>
+      </w:r>
+      <w:r>
+        <w:rPr>
+          <w:rFonts w:ascii="Arial" w:hAnsi="Arial" w:cs="Arial"/>
+          <w:lang w:val="en-SG"/>
+        </w:rPr>
+        <w:t>aims</w:t>
+      </w:r>
+      <w:r>
+        <w:rPr>
+          <w:rFonts w:ascii="Arial" w:hAnsi="Arial" w:cs="Arial"/>
+          <w:lang w:val="en-SG"/>
+        </w:rPr>
+        <w:t>, cost optimization strategies, and performance metrics for the hybrid cloud setup.</w:t>
       </w:r>
     </w:p>
     <w:p>
       <w:pPr>
         <w:ind w:left="720"/>
         <w:rPr>
-          <w:lang w:val="en-SG"/>
-        </w:rPr>
-      </w:pPr>
-    </w:p>
-    <w:p>
-      <w:pPr>
-        <w:rPr>
-          <w:b/>
-          <w:bCs/>
-          <w:lang w:val="en-SG"/>
-        </w:rPr>
-      </w:pPr>
-      <w:r>
-        <w:rPr>
+          <w:rFonts w:ascii="Arial" w:hAnsi="Arial" w:cs="Arial"/>
+          <w:lang w:val="en-SG"/>
+        </w:rPr>
+      </w:pPr>
+    </w:p>
+    <w:p>
+      <w:pPr>
+        <w:rPr>
+          <w:rFonts w:ascii="Arial" w:hAnsi="Arial" w:cs="Arial"/>
+          <w:b/>
+          <w:bCs/>
+          <w:lang w:val="en-SG"/>
+        </w:rPr>
+      </w:pPr>
+      <w:r>
+        <w:rPr>
+          <w:rFonts w:ascii="Arial" w:hAnsi="Arial" w:cs="Arial"/>
           <w:b/>
           <w:bCs/>
           <w:lang w:val="en-SG"/>
@@ -4649,11 +7191,13 @@
           <w:numId w:val="31"/>
         </w:numPr>
         <w:rPr>
-          <w:lang w:val="en-SG"/>
-        </w:rPr>
-      </w:pPr>
-      <w:r>
-        <w:rPr>
+          <w:rFonts w:ascii="Arial" w:hAnsi="Arial" w:cs="Arial"/>
+          <w:lang w:val="en-SG"/>
+        </w:rPr>
+      </w:pPr>
+      <w:r>
+        <w:rPr>
+          <w:rFonts w:ascii="Arial" w:hAnsi="Arial" w:cs="Arial"/>
           <w:b/>
           <w:bCs/>
           <w:lang w:val="en-SG"/>
@@ -4662,6 +7206,7 @@
       </w:r>
       <w:r>
         <w:rPr>
+          <w:rFonts w:ascii="Arial" w:hAnsi="Arial" w:cs="Arial"/>
           <w:lang w:val="en-SG"/>
         </w:rPr>
         <w:t>: Set up an AWS account and configure the necessary IAM roles, users, and permissions.</w:t>
@@ -4674,11 +7219,13 @@
           <w:numId w:val="31"/>
         </w:numPr>
         <w:rPr>
-          <w:lang w:val="en-SG"/>
-        </w:rPr>
-      </w:pPr>
-      <w:r>
-        <w:rPr>
+          <w:rFonts w:ascii="Arial" w:hAnsi="Arial" w:cs="Arial"/>
+          <w:lang w:val="en-SG"/>
+        </w:rPr>
+      </w:pPr>
+      <w:r>
+        <w:rPr>
+          <w:rFonts w:ascii="Arial" w:hAnsi="Arial" w:cs="Arial"/>
           <w:b/>
           <w:bCs/>
           <w:lang w:val="en-SG"/>
@@ -4687,6 +7234,7 @@
       </w:r>
       <w:r>
         <w:rPr>
+          <w:rFonts w:ascii="Arial" w:hAnsi="Arial" w:cs="Arial"/>
           <w:lang w:val="en-SG"/>
         </w:rPr>
         <w:t>: Create and configure AWS resources, such as EC2 instances, S3 buckets, and RDS databases, for migrated workloads.</w:t>
@@ -4699,11 +7247,13 @@
           <w:numId w:val="31"/>
         </w:numPr>
         <w:rPr>
-          <w:lang w:val="en-SG"/>
-        </w:rPr>
-      </w:pPr>
-      <w:r>
-        <w:rPr>
+          <w:rFonts w:ascii="Arial" w:hAnsi="Arial" w:cs="Arial"/>
+          <w:lang w:val="en-SG"/>
+        </w:rPr>
+      </w:pPr>
+      <w:r>
+        <w:rPr>
+          <w:rFonts w:ascii="Arial" w:hAnsi="Arial" w:cs="Arial"/>
           <w:b/>
           <w:bCs/>
           <w:lang w:val="en-SG"/>
@@ -4712,6 +7262,7 @@
       </w:r>
       <w:r>
         <w:rPr>
+          <w:rFonts w:ascii="Arial" w:hAnsi="Arial" w:cs="Arial"/>
           <w:lang w:val="en-SG"/>
         </w:rPr>
         <w:t>: Migrate identified workloads to AWS, using tools like AWS Migration Hub, AWS Database Migration Service, or third-party migration tools.</w:t>
@@ -4724,11 +7275,13 @@
           <w:numId w:val="31"/>
         </w:numPr>
         <w:rPr>
-          <w:lang w:val="en-SG"/>
-        </w:rPr>
-      </w:pPr>
-      <w:r>
-        <w:rPr>
+          <w:rFonts w:ascii="Arial" w:hAnsi="Arial" w:cs="Arial"/>
+          <w:lang w:val="en-SG"/>
+        </w:rPr>
+      </w:pPr>
+      <w:r>
+        <w:rPr>
+          <w:rFonts w:ascii="Arial" w:hAnsi="Arial" w:cs="Arial"/>
           <w:b/>
           <w:bCs/>
           <w:lang w:val="en-SG"/>
@@ -4737,6 +7290,7 @@
       </w:r>
       <w:r>
         <w:rPr>
+          <w:rFonts w:ascii="Arial" w:hAnsi="Arial" w:cs="Arial"/>
           <w:lang w:val="en-SG"/>
         </w:rPr>
         <w:t>: Set up security groups, monitoring tools (e.g., CloudWatch), and logging mechanisms for AWS resources.</w:t>
@@ -4746,20 +7300,23 @@
       <w:pPr>
         <w:ind w:left="720"/>
         <w:rPr>
-          <w:lang w:val="en-SG"/>
-        </w:rPr>
-      </w:pPr>
-    </w:p>
-    <w:p>
-      <w:pPr>
-        <w:rPr>
-          <w:b/>
-          <w:bCs/>
-          <w:lang w:val="en-SG"/>
-        </w:rPr>
-      </w:pPr>
-      <w:r>
-        <w:rPr>
+          <w:rFonts w:ascii="Arial" w:hAnsi="Arial" w:cs="Arial"/>
+          <w:lang w:val="en-SG"/>
+        </w:rPr>
+      </w:pPr>
+    </w:p>
+    <w:p>
+      <w:pPr>
+        <w:rPr>
+          <w:rFonts w:ascii="Arial" w:hAnsi="Arial" w:cs="Arial"/>
+          <w:b/>
+          <w:bCs/>
+          <w:lang w:val="en-SG"/>
+        </w:rPr>
+      </w:pPr>
+      <w:r>
+        <w:rPr>
+          <w:rFonts w:ascii="Arial" w:hAnsi="Arial" w:cs="Arial"/>
           <w:b/>
           <w:bCs/>
           <w:lang w:val="en-SG"/>
@@ -4774,11 +7331,13 @@
           <w:numId w:val="32"/>
         </w:numPr>
         <w:rPr>
-          <w:lang w:val="en-SG"/>
-        </w:rPr>
-      </w:pPr>
-      <w:r>
-        <w:rPr>
+          <w:rFonts w:ascii="Arial" w:hAnsi="Arial" w:cs="Arial"/>
+          <w:lang w:val="en-SG"/>
+        </w:rPr>
+      </w:pPr>
+      <w:r>
+        <w:rPr>
+          <w:rFonts w:ascii="Arial" w:hAnsi="Arial" w:cs="Arial"/>
           <w:b/>
           <w:bCs/>
           <w:lang w:val="en-SG"/>
@@ -4787,6 +7346,7 @@
       </w:r>
       <w:r>
         <w:rPr>
+          <w:rFonts w:ascii="Arial" w:hAnsi="Arial" w:cs="Arial"/>
           <w:lang w:val="en-SG"/>
         </w:rPr>
         <w:t>: Upgrade or replace existing on-premises infrastructure to ensure compatibility with AWS services and meet business requirements.</w:t>
@@ -4799,11 +7359,13 @@
           <w:numId w:val="32"/>
         </w:numPr>
         <w:rPr>
-          <w:lang w:val="en-SG"/>
-        </w:rPr>
-      </w:pPr>
-      <w:r>
-        <w:rPr>
+          <w:rFonts w:ascii="Arial" w:hAnsi="Arial" w:cs="Arial"/>
+          <w:lang w:val="en-SG"/>
+        </w:rPr>
+      </w:pPr>
+      <w:r>
+        <w:rPr>
+          <w:rFonts w:ascii="Arial" w:hAnsi="Arial" w:cs="Arial"/>
           <w:b/>
           <w:bCs/>
           <w:lang w:val="en-SG"/>
@@ -4812,6 +7374,7 @@
       </w:r>
       <w:r>
         <w:rPr>
+          <w:rFonts w:ascii="Arial" w:hAnsi="Arial" w:cs="Arial"/>
           <w:lang w:val="en-SG"/>
         </w:rPr>
         <w:t>: Establish a secure and reliable connection between on-premises infrastructure and AWS using VPN, Direct Connect, or other connectivity options.</w:t>
@@ -4824,11 +7387,13 @@
           <w:numId w:val="32"/>
         </w:numPr>
         <w:rPr>
-          <w:lang w:val="en-SG"/>
-        </w:rPr>
-      </w:pPr>
-      <w:r>
-        <w:rPr>
+          <w:rFonts w:ascii="Arial" w:hAnsi="Arial" w:cs="Arial"/>
+          <w:lang w:val="en-SG"/>
+        </w:rPr>
+      </w:pPr>
+      <w:r>
+        <w:rPr>
+          <w:rFonts w:ascii="Arial" w:hAnsi="Arial" w:cs="Arial"/>
           <w:b/>
           <w:bCs/>
           <w:lang w:val="en-SG"/>
@@ -4837,6 +7402,7 @@
       </w:r>
       <w:r>
         <w:rPr>
+          <w:rFonts w:ascii="Arial" w:hAnsi="Arial" w:cs="Arial"/>
           <w:lang w:val="en-SG"/>
         </w:rPr>
         <w:t>: Integrate on-premises services with AWS services, such as using AWS Storage Gateway or AWS Outposts.</w:t>
@@ -4849,11 +7415,13 @@
           <w:numId w:val="32"/>
         </w:numPr>
         <w:rPr>
-          <w:lang w:val="en-SG"/>
-        </w:rPr>
-      </w:pPr>
-      <w:r>
-        <w:rPr>
+          <w:rFonts w:ascii="Arial" w:hAnsi="Arial" w:cs="Arial"/>
+          <w:lang w:val="en-SG"/>
+        </w:rPr>
+      </w:pPr>
+      <w:r>
+        <w:rPr>
+          <w:rFonts w:ascii="Arial" w:hAnsi="Arial" w:cs="Arial"/>
           <w:b/>
           <w:bCs/>
           <w:lang w:val="en-SG"/>
@@ -4862,6 +7430,7 @@
       </w:r>
       <w:r>
         <w:rPr>
+          <w:rFonts w:ascii="Arial" w:hAnsi="Arial" w:cs="Arial"/>
           <w:lang w:val="en-SG"/>
         </w:rPr>
         <w:t>: Set up unified monitoring and management tools to oversee both on-premises and AWS resources.</w:t>
@@ -4871,20 +7440,23 @@
       <w:pPr>
         <w:ind w:left="720"/>
         <w:rPr>
-          <w:lang w:val="en-SG"/>
-        </w:rPr>
-      </w:pPr>
-    </w:p>
-    <w:p>
-      <w:pPr>
-        <w:rPr>
-          <w:b/>
-          <w:bCs/>
-          <w:lang w:val="en-SG"/>
-        </w:rPr>
-      </w:pPr>
-      <w:r>
-        <w:rPr>
+          <w:rFonts w:ascii="Arial" w:hAnsi="Arial" w:cs="Arial"/>
+          <w:lang w:val="en-SG"/>
+        </w:rPr>
+      </w:pPr>
+    </w:p>
+    <w:p>
+      <w:pPr>
+        <w:rPr>
+          <w:rFonts w:ascii="Arial" w:hAnsi="Arial" w:cs="Arial"/>
+          <w:b/>
+          <w:bCs/>
+          <w:lang w:val="en-SG"/>
+        </w:rPr>
+      </w:pPr>
+      <w:r>
+        <w:rPr>
+          <w:rFonts w:ascii="Arial" w:hAnsi="Arial" w:cs="Arial"/>
           <w:b/>
           <w:bCs/>
           <w:lang w:val="en-SG"/>
@@ -4899,11 +7471,13 @@
           <w:numId w:val="33"/>
         </w:numPr>
         <w:rPr>
-          <w:lang w:val="en-SG"/>
-        </w:rPr>
-      </w:pPr>
-      <w:r>
-        <w:rPr>
+          <w:rFonts w:ascii="Arial" w:hAnsi="Arial" w:cs="Arial"/>
+          <w:lang w:val="en-SG"/>
+        </w:rPr>
+      </w:pPr>
+      <w:r>
+        <w:rPr>
+          <w:rFonts w:ascii="Arial" w:hAnsi="Arial" w:cs="Arial"/>
           <w:b/>
           <w:bCs/>
           <w:lang w:val="en-SG"/>
@@ -4912,6 +7486,7 @@
       </w:r>
       <w:r>
         <w:rPr>
+          <w:rFonts w:ascii="Arial" w:hAnsi="Arial" w:cs="Arial"/>
           <w:lang w:val="en-SG"/>
         </w:rPr>
         <w:t>: Use AWS Cost Explorer to track costs, identify optimization opportunities, and implement cost-saving measures.</w:t>
@@ -4924,11 +7499,13 @@
           <w:numId w:val="33"/>
         </w:numPr>
         <w:rPr>
-          <w:lang w:val="en-SG"/>
-        </w:rPr>
-      </w:pPr>
-      <w:r>
-        <w:rPr>
+          <w:rFonts w:ascii="Arial" w:hAnsi="Arial" w:cs="Arial"/>
+          <w:lang w:val="en-SG"/>
+        </w:rPr>
+      </w:pPr>
+      <w:r>
+        <w:rPr>
+          <w:rFonts w:ascii="Arial" w:hAnsi="Arial" w:cs="Arial"/>
           <w:b/>
           <w:bCs/>
           <w:lang w:val="en-SG"/>
@@ -4937,6 +7514,7 @@
       </w:r>
       <w:r>
         <w:rPr>
+          <w:rFonts w:ascii="Arial" w:hAnsi="Arial" w:cs="Arial"/>
           <w:lang w:val="en-SG"/>
         </w:rPr>
         <w:t>: Monitor performance metrics, identify bottlenecks, and optimize resources as needed.</w:t>
@@ -4949,11 +7527,13 @@
           <w:numId w:val="33"/>
         </w:numPr>
         <w:rPr>
-          <w:lang w:val="en-SG"/>
-        </w:rPr>
-      </w:pPr>
-      <w:r>
-        <w:rPr>
+          <w:rFonts w:ascii="Arial" w:hAnsi="Arial" w:cs="Arial"/>
+          <w:lang w:val="en-SG"/>
+        </w:rPr>
+      </w:pPr>
+      <w:r>
+        <w:rPr>
+          <w:rFonts w:ascii="Arial" w:hAnsi="Arial" w:cs="Arial"/>
           <w:b/>
           <w:bCs/>
           <w:lang w:val="en-SG"/>
@@ -4962,6 +7542,7 @@
       </w:r>
       <w:r>
         <w:rPr>
+          <w:rFonts w:ascii="Arial" w:hAnsi="Arial" w:cs="Arial"/>
           <w:lang w:val="en-SG"/>
         </w:rPr>
         <w:t>: Regularly review and update security policies, ensure compliance with regulatory requirements, and perform security audits.</w:t>
@@ -4970,6 +7551,7 @@
     <w:p>
       <w:pPr>
         <w:rPr>
+          <w:rFonts w:ascii="Arial" w:hAnsi="Arial" w:cs="Arial"/>
           <w:lang w:val="en-GB"/>
         </w:rPr>
       </w:pPr>
@@ -4977,6 +7559,7 @@
     <w:p>
       <w:pPr>
         <w:rPr>
+          <w:rFonts w:ascii="Arial" w:hAnsi="Arial" w:cs="Arial"/>
           <w:lang w:val="en-GB"/>
         </w:rPr>
       </w:pPr>
@@ -4984,13 +7567,15 @@
     <w:p>
       <w:pPr>
         <w:rPr>
-          <w:b/>
-          <w:bCs/>
-          <w:lang w:val="en-SG"/>
-        </w:rPr>
-      </w:pPr>
-      <w:r>
-        <w:rPr>
+          <w:rFonts w:ascii="Arial" w:hAnsi="Arial" w:cs="Arial"/>
+          <w:b/>
+          <w:bCs/>
+          <w:lang w:val="en-SG"/>
+        </w:rPr>
+      </w:pPr>
+      <w:r>
+        <w:rPr>
+          <w:rFonts w:ascii="Arial" w:hAnsi="Arial" w:cs="Arial"/>
           <w:b/>
           <w:bCs/>
           <w:lang w:val="en-SG"/>
@@ -5001,13 +7586,16 @@
     <w:p>
       <w:pPr>
         <w:rPr>
-          <w:lang w:val="en-SG"/>
-        </w:rPr>
-      </w:pPr>
-      <w:r>
-        <w:rPr>
-          <w:lang w:val="en-SG"/>
-        </w:rPr>
+          <w:rFonts w:ascii="Arial" w:hAnsi="Arial" w:cs="Arial"/>
+          <w:lang w:val="en-SG"/>
+        </w:rPr>
+      </w:pPr>
+      <w:r>
+        <w:rPr>
+          <w:rFonts w:ascii="Arial" w:hAnsi="Arial" w:cs="Arial"/>
+          <w:lang w:val="en-SG"/>
+        </w:rPr>
+        <w:lastRenderedPageBreak/>
         <w:t>To estimate costs, let's consider a sample scenario:</w:t>
       </w:r>
     </w:p>
@@ -5018,11 +7606,13 @@
           <w:numId w:val="34"/>
         </w:numPr>
         <w:rPr>
-          <w:lang w:val="en-SG"/>
-        </w:rPr>
-      </w:pPr>
-      <w:r>
-        <w:rPr>
+          <w:rFonts w:ascii="Arial" w:hAnsi="Arial" w:cs="Arial"/>
+          <w:lang w:val="en-SG"/>
+        </w:rPr>
+      </w:pPr>
+      <w:r>
+        <w:rPr>
+          <w:rFonts w:ascii="Arial" w:hAnsi="Arial" w:cs="Arial"/>
           <w:lang w:val="en-SG"/>
         </w:rPr>
         <w:t>10 EC2 instances (t</w:t>
@@ -5030,6 +7620,7 @@
       <w:proofErr w:type="gramStart"/>
       <w:r>
         <w:rPr>
+          <w:rFonts w:ascii="Arial" w:hAnsi="Arial" w:cs="Arial"/>
           <w:lang w:val="en-SG"/>
         </w:rPr>
         <w:t>2.medium</w:t>
@@ -5037,6 +7628,7 @@
       <w:proofErr w:type="gramEnd"/>
       <w:r>
         <w:rPr>
+          <w:rFonts w:ascii="Arial" w:hAnsi="Arial" w:cs="Arial"/>
           <w:lang w:val="en-SG"/>
         </w:rPr>
         <w:t>) running Linux</w:t>
@@ -5049,11 +7641,13 @@
           <w:numId w:val="34"/>
         </w:numPr>
         <w:rPr>
-          <w:lang w:val="en-SG"/>
-        </w:rPr>
-      </w:pPr>
-      <w:r>
-        <w:rPr>
+          <w:rFonts w:ascii="Arial" w:hAnsi="Arial" w:cs="Arial"/>
+          <w:lang w:val="en-SG"/>
+        </w:rPr>
+      </w:pPr>
+      <w:r>
+        <w:rPr>
+          <w:rFonts w:ascii="Arial" w:hAnsi="Arial" w:cs="Arial"/>
           <w:lang w:val="en-SG"/>
         </w:rPr>
         <w:t>1 RDS instance (db.t</w:t>
@@ -5061,6 +7655,7 @@
       <w:proofErr w:type="gramStart"/>
       <w:r>
         <w:rPr>
+          <w:rFonts w:ascii="Arial" w:hAnsi="Arial" w:cs="Arial"/>
           <w:lang w:val="en-SG"/>
         </w:rPr>
         <w:t>2.medium</w:t>
@@ -5068,6 +7663,7 @@
       <w:proofErr w:type="gramEnd"/>
       <w:r>
         <w:rPr>
+          <w:rFonts w:ascii="Arial" w:hAnsi="Arial" w:cs="Arial"/>
           <w:lang w:val="en-SG"/>
         </w:rPr>
         <w:t>) for database services</w:t>
@@ -5080,11 +7676,13 @@
           <w:numId w:val="34"/>
         </w:numPr>
         <w:rPr>
-          <w:lang w:val="en-SG"/>
-        </w:rPr>
-      </w:pPr>
-      <w:r>
-        <w:rPr>
+          <w:rFonts w:ascii="Arial" w:hAnsi="Arial" w:cs="Arial"/>
+          <w:lang w:val="en-SG"/>
+        </w:rPr>
+      </w:pPr>
+      <w:r>
+        <w:rPr>
+          <w:rFonts w:ascii="Arial" w:hAnsi="Arial" w:cs="Arial"/>
           <w:lang w:val="en-SG"/>
         </w:rPr>
         <w:t>100 GB S3 storage for data storage</w:t>
@@ -5097,11 +7695,13 @@
           <w:numId w:val="34"/>
         </w:numPr>
         <w:rPr>
-          <w:lang w:val="en-SG"/>
-        </w:rPr>
-      </w:pPr>
-      <w:r>
-        <w:rPr>
+          <w:rFonts w:ascii="Arial" w:hAnsi="Arial" w:cs="Arial"/>
+          <w:lang w:val="en-SG"/>
+        </w:rPr>
+      </w:pPr>
+      <w:r>
+        <w:rPr>
+          <w:rFonts w:ascii="Arial" w:hAnsi="Arial" w:cs="Arial"/>
           <w:lang w:val="en-SG"/>
         </w:rPr>
         <w:t>1 GB data transfer out per month</w:t>
@@ -5111,18 +7711,21 @@
       <w:pPr>
         <w:ind w:left="720"/>
         <w:rPr>
-          <w:lang w:val="en-SG"/>
-        </w:rPr>
-      </w:pPr>
-    </w:p>
-    <w:p>
-      <w:pPr>
-        <w:rPr>
-          <w:lang w:val="en-SG"/>
-        </w:rPr>
-      </w:pPr>
-      <w:r>
-        <w:rPr>
+          <w:rFonts w:ascii="Arial" w:hAnsi="Arial" w:cs="Arial"/>
+          <w:lang w:val="en-SG"/>
+        </w:rPr>
+      </w:pPr>
+    </w:p>
+    <w:p>
+      <w:pPr>
+        <w:rPr>
+          <w:rFonts w:ascii="Arial" w:hAnsi="Arial" w:cs="Arial"/>
+          <w:lang w:val="en-SG"/>
+        </w:rPr>
+      </w:pPr>
+      <w:r>
+        <w:rPr>
+          <w:rFonts w:ascii="Arial" w:hAnsi="Arial" w:cs="Arial"/>
           <w:lang w:val="en-SG"/>
         </w:rPr>
         <w:t>Using AWS Cost Explorer, estimated monthly costs would be:</w:t>
@@ -5135,23 +7738,27 @@
           <w:numId w:val="35"/>
         </w:numPr>
         <w:rPr>
-          <w:lang w:val="en-SG"/>
-        </w:rPr>
-      </w:pPr>
-      <w:r>
-        <w:rPr>
+          <w:rFonts w:ascii="Arial" w:hAnsi="Arial" w:cs="Arial"/>
+          <w:lang w:val="en-SG"/>
+        </w:rPr>
+      </w:pPr>
+      <w:r>
+        <w:rPr>
+          <w:rFonts w:ascii="Arial" w:hAnsi="Arial" w:cs="Arial"/>
           <w:lang w:val="en-SG"/>
         </w:rPr>
         <w:t>EC2 instances: $1</w:t>
       </w:r>
       <w:r>
         <w:rPr>
+          <w:rFonts w:ascii="Arial" w:hAnsi="Arial" w:cs="Arial"/>
           <w:lang w:val="en-SG"/>
         </w:rPr>
         <w:t>89.80</w:t>
       </w:r>
       <w:r>
         <w:rPr>
+          <w:rFonts w:ascii="Arial" w:hAnsi="Arial" w:cs="Arial"/>
           <w:lang w:val="en-SG"/>
         </w:rPr>
         <w:t xml:space="preserve"> </w:t>
@@ -5159,6 +7766,7 @@
       <w:proofErr w:type="gramStart"/>
       <w:r>
         <w:rPr>
+          <w:rFonts w:ascii="Arial" w:hAnsi="Arial" w:cs="Arial"/>
           <w:lang w:val="en-SG"/>
         </w:rPr>
         <w:t>( Linux</w:t>
@@ -5166,30 +7774,51 @@
       <w:proofErr w:type="gramEnd"/>
       <w:r>
         <w:rPr>
-          <w:lang w:val="en-SG"/>
-        </w:rPr>
-        <w:t xml:space="preserve"> instances, t2.medium, </w:t>
-      </w:r>
-      <w:r>
-        <w:rPr>
+          <w:rFonts w:ascii="Arial" w:hAnsi="Arial" w:cs="Arial"/>
+          <w:lang w:val="en-SG"/>
+        </w:rPr>
+        <w:t xml:space="preserve"> instances, t</w:t>
+      </w:r>
+      <w:proofErr w:type="gramStart"/>
+      <w:r>
+        <w:rPr>
+          <w:rFonts w:ascii="Arial" w:hAnsi="Arial" w:cs="Arial"/>
+          <w:lang w:val="en-SG"/>
+        </w:rPr>
+        <w:t>2.medium</w:t>
+      </w:r>
+      <w:proofErr w:type="gramEnd"/>
+      <w:r>
+        <w:rPr>
+          <w:rFonts w:ascii="Arial" w:hAnsi="Arial" w:cs="Arial"/>
+          <w:lang w:val="en-SG"/>
+        </w:rPr>
+        <w:t xml:space="preserve">, </w:t>
+      </w:r>
+      <w:r>
+        <w:rPr>
+          <w:rFonts w:ascii="Arial" w:hAnsi="Arial" w:cs="Arial"/>
           <w:lang w:val="en-SG"/>
         </w:rPr>
         <w:t xml:space="preserve">12 </w:t>
       </w:r>
       <w:r>
         <w:rPr>
+          <w:rFonts w:ascii="Arial" w:hAnsi="Arial" w:cs="Arial"/>
           <w:lang w:val="en-SG"/>
         </w:rPr>
         <w:t>month</w:t>
       </w:r>
       <w:r>
         <w:rPr>
+          <w:rFonts w:ascii="Arial" w:hAnsi="Arial" w:cs="Arial"/>
           <w:lang w:val="en-SG"/>
         </w:rPr>
         <w:t>s</w:t>
       </w:r>
       <w:r>
         <w:rPr>
+          <w:rFonts w:ascii="Arial" w:hAnsi="Arial" w:cs="Arial"/>
           <w:lang w:val="en-SG"/>
         </w:rPr>
         <w:t>)</w:t>
@@ -5202,23 +7831,27 @@
           <w:numId w:val="35"/>
         </w:numPr>
         <w:rPr>
-          <w:lang w:val="en-SG"/>
-        </w:rPr>
-      </w:pPr>
-      <w:r>
-        <w:rPr>
+          <w:rFonts w:ascii="Arial" w:hAnsi="Arial" w:cs="Arial"/>
+          <w:lang w:val="en-SG"/>
+        </w:rPr>
+      </w:pPr>
+      <w:r>
+        <w:rPr>
+          <w:rFonts w:ascii="Arial" w:hAnsi="Arial" w:cs="Arial"/>
           <w:lang w:val="en-SG"/>
         </w:rPr>
         <w:t>S3 storage: $</w:t>
       </w:r>
       <w:r>
         <w:rPr>
+          <w:rFonts w:ascii="Arial" w:hAnsi="Arial" w:cs="Arial"/>
           <w:lang w:val="en-SG"/>
         </w:rPr>
         <w:t>0.26</w:t>
       </w:r>
       <w:r>
         <w:rPr>
+          <w:rFonts w:ascii="Arial" w:hAnsi="Arial" w:cs="Arial"/>
           <w:lang w:val="en-SG"/>
         </w:rPr>
         <w:t xml:space="preserve"> (10 GB storage, 1 GB data transfer out)</w:t>
@@ -5228,18 +7861,21 @@
       <w:pPr>
         <w:ind w:left="720"/>
         <w:rPr>
-          <w:lang w:val="en-SG"/>
-        </w:rPr>
-      </w:pPr>
-    </w:p>
-    <w:p>
-      <w:pPr>
-        <w:rPr>
-          <w:lang w:val="en-SG"/>
-        </w:rPr>
-      </w:pPr>
-      <w:r>
-        <w:rPr>
+          <w:rFonts w:ascii="Arial" w:hAnsi="Arial" w:cs="Arial"/>
+          <w:lang w:val="en-SG"/>
+        </w:rPr>
+      </w:pPr>
+    </w:p>
+    <w:p>
+      <w:pPr>
+        <w:rPr>
+          <w:rFonts w:ascii="Arial" w:hAnsi="Arial" w:cs="Arial"/>
+          <w:lang w:val="en-SG"/>
+        </w:rPr>
+      </w:pPr>
+      <w:r>
+        <w:rPr>
+          <w:rFonts w:ascii="Arial" w:hAnsi="Arial" w:cs="Arial"/>
           <w:lang w:val="en-SG"/>
         </w:rPr>
         <w:t>Total estimated monthly OPEX: $1,182.39</w:t>
@@ -5248,14 +7884,15 @@
     <w:p>
       <w:pPr>
         <w:rPr>
-          <w:lang w:val="en-SG"/>
-        </w:rPr>
-      </w:pPr>
-      <w:r>
-        <w:rPr>
-          <w:lang w:val="en-SG"/>
-        </w:rPr>
-        <w:lastRenderedPageBreak/>
+          <w:rFonts w:ascii="Arial" w:hAnsi="Arial" w:cs="Arial"/>
+          <w:lang w:val="en-SG"/>
+        </w:rPr>
+      </w:pPr>
+      <w:r>
+        <w:rPr>
+          <w:rFonts w:ascii="Arial" w:hAnsi="Arial" w:cs="Arial"/>
+          <w:lang w:val="en-SG"/>
+        </w:rPr>
         <w:t>CAPEX costs for on-premises infrastructure would depend on the specific hardware and software requirements. However, some estimated costs include:</w:t>
       </w:r>
     </w:p>
@@ -5266,11 +7903,13 @@
           <w:numId w:val="36"/>
         </w:numPr>
         <w:rPr>
-          <w:lang w:val="en-SG"/>
-        </w:rPr>
-      </w:pPr>
-      <w:r>
-        <w:rPr>
+          <w:rFonts w:ascii="Arial" w:hAnsi="Arial" w:cs="Arial"/>
+          <w:lang w:val="en-SG"/>
+        </w:rPr>
+      </w:pPr>
+      <w:r>
+        <w:rPr>
+          <w:rFonts w:ascii="Arial" w:hAnsi="Arial" w:cs="Arial"/>
           <w:lang w:val="en-SG"/>
         </w:rPr>
         <w:t>Server hardware: $50,000 (5-year lifespan, straight-line depreciation)</w:t>
@@ -5283,11 +7922,13 @@
           <w:numId w:val="36"/>
         </w:numPr>
         <w:rPr>
-          <w:lang w:val="en-SG"/>
-        </w:rPr>
-      </w:pPr>
-      <w:r>
-        <w:rPr>
+          <w:rFonts w:ascii="Arial" w:hAnsi="Arial" w:cs="Arial"/>
+          <w:lang w:val="en-SG"/>
+        </w:rPr>
+      </w:pPr>
+      <w:r>
+        <w:rPr>
+          <w:rFonts w:ascii="Arial" w:hAnsi="Arial" w:cs="Arial"/>
           <w:lang w:val="en-SG"/>
         </w:rPr>
         <w:t>Storage hardware: $10,000 (5-year lifespan, straight-line depreciation)</w:t>
@@ -5300,11 +7941,13 @@
           <w:numId w:val="36"/>
         </w:numPr>
         <w:rPr>
-          <w:lang w:val="en-SG"/>
-        </w:rPr>
-      </w:pPr>
-      <w:r>
-        <w:rPr>
+          <w:rFonts w:ascii="Arial" w:hAnsi="Arial" w:cs="Arial"/>
+          <w:lang w:val="en-SG"/>
+        </w:rPr>
+      </w:pPr>
+      <w:r>
+        <w:rPr>
+          <w:rFonts w:ascii="Arial" w:hAnsi="Arial" w:cs="Arial"/>
           <w:lang w:val="en-SG"/>
         </w:rPr>
         <w:t>Network equipment: $5,000 (5-year lifespan, straight-line depreciation)</w:t>
@@ -5317,11 +7960,13 @@
           <w:numId w:val="36"/>
         </w:numPr>
         <w:rPr>
-          <w:lang w:val="en-SG"/>
-        </w:rPr>
-      </w:pPr>
-      <w:r>
-        <w:rPr>
+          <w:rFonts w:ascii="Arial" w:hAnsi="Arial" w:cs="Arial"/>
+          <w:lang w:val="en-SG"/>
+        </w:rPr>
+      </w:pPr>
+      <w:r>
+        <w:rPr>
+          <w:rFonts w:ascii="Arial" w:hAnsi="Arial" w:cs="Arial"/>
           <w:lang w:val="en-SG"/>
         </w:rPr>
         <w:t>Software licenses: $10,000 (annual subscription fees)</w:t>
@@ -5330,11 +7975,13 @@
     <w:p>
       <w:pPr>
         <w:rPr>
-          <w:lang w:val="en-SG"/>
-        </w:rPr>
-      </w:pPr>
-      <w:r>
-        <w:rPr>
+          <w:rFonts w:ascii="Arial" w:hAnsi="Arial" w:cs="Arial"/>
+          <w:lang w:val="en-SG"/>
+        </w:rPr>
+      </w:pPr>
+      <w:r>
+        <w:rPr>
+          <w:rFonts w:ascii="Arial" w:hAnsi="Arial" w:cs="Arial"/>
           <w:lang w:val="en-SG"/>
         </w:rPr>
         <w:t>To get a more accurate estimate, use AWS Cost Explorer to model your specific usage and costs. Consider factors like instance types, usage patterns, and data transfer requirements.</w:t>
@@ -5343,20 +7990,23 @@
     <w:p>
       <w:pPr>
         <w:rPr>
-          <w:lang w:val="en-SG"/>
-        </w:rPr>
-      </w:pPr>
-    </w:p>
-    <w:p>
-      <w:pPr>
-        <w:rPr>
-          <w:b/>
-          <w:bCs/>
-          <w:lang w:val="en-SG"/>
-        </w:rPr>
-      </w:pPr>
-      <w:r>
-        <w:rPr>
+          <w:rFonts w:ascii="Arial" w:hAnsi="Arial" w:cs="Arial"/>
+          <w:lang w:val="en-SG"/>
+        </w:rPr>
+      </w:pPr>
+    </w:p>
+    <w:p>
+      <w:pPr>
+        <w:rPr>
+          <w:rFonts w:ascii="Arial" w:hAnsi="Arial" w:cs="Arial"/>
+          <w:b/>
+          <w:bCs/>
+          <w:lang w:val="en-SG"/>
+        </w:rPr>
+      </w:pPr>
+      <w:r>
+        <w:rPr>
+          <w:rFonts w:ascii="Arial" w:hAnsi="Arial" w:cs="Arial"/>
           <w:b/>
           <w:bCs/>
           <w:lang w:val="en-SG"/>
@@ -5367,18 +8017,21 @@
     <w:p>
       <w:pPr>
         <w:rPr>
-          <w:lang w:val="en-SG"/>
-        </w:rPr>
-      </w:pPr>
-    </w:p>
-    <w:p>
-      <w:pPr>
-        <w:rPr>
-          <w:lang w:val="en-SG"/>
-        </w:rPr>
-      </w:pPr>
-      <w:r>
-        <w:rPr>
+          <w:rFonts w:ascii="Arial" w:hAnsi="Arial" w:cs="Arial"/>
+          <w:lang w:val="en-SG"/>
+        </w:rPr>
+      </w:pPr>
+    </w:p>
+    <w:p>
+      <w:pPr>
+        <w:rPr>
+          <w:rFonts w:ascii="Arial" w:hAnsi="Arial" w:cs="Arial"/>
+          <w:lang w:val="en-SG"/>
+        </w:rPr>
+      </w:pPr>
+      <w:r>
+        <w:rPr>
+          <w:rFonts w:ascii="Arial" w:hAnsi="Arial" w:cs="Arial"/>
           <w:lang w:val="en-SG"/>
         </w:rPr>
         <w:t>AWS Cost Explorer is a powerful tool for estimating and managing AWS costs. To use it:</w:t>
@@ -5391,11 +8044,13 @@
           <w:numId w:val="37"/>
         </w:numPr>
         <w:rPr>
-          <w:lang w:val="en-SG"/>
-        </w:rPr>
-      </w:pPr>
-      <w:r>
-        <w:rPr>
+          <w:rFonts w:ascii="Arial" w:hAnsi="Arial" w:cs="Arial"/>
+          <w:lang w:val="en-SG"/>
+        </w:rPr>
+      </w:pPr>
+      <w:r>
+        <w:rPr>
+          <w:rFonts w:ascii="Arial" w:hAnsi="Arial" w:cs="Arial"/>
           <w:lang w:val="en-SG"/>
         </w:rPr>
         <w:t>Log in to the AWS Management Console.</w:t>
@@ -5408,11 +8063,13 @@
           <w:numId w:val="37"/>
         </w:numPr>
         <w:rPr>
-          <w:lang w:val="en-SG"/>
-        </w:rPr>
-      </w:pPr>
-      <w:r>
-        <w:rPr>
+          <w:rFonts w:ascii="Arial" w:hAnsi="Arial" w:cs="Arial"/>
+          <w:lang w:val="en-SG"/>
+        </w:rPr>
+      </w:pPr>
+      <w:r>
+        <w:rPr>
+          <w:rFonts w:ascii="Arial" w:hAnsi="Arial" w:cs="Arial"/>
           <w:lang w:val="en-SG"/>
         </w:rPr>
         <w:t>Navigate to the Cost Explorer dashboard.</w:t>
@@ -5425,11 +8082,13 @@
           <w:numId w:val="37"/>
         </w:numPr>
         <w:rPr>
-          <w:lang w:val="en-SG"/>
-        </w:rPr>
-      </w:pPr>
-      <w:r>
-        <w:rPr>
+          <w:rFonts w:ascii="Arial" w:hAnsi="Arial" w:cs="Arial"/>
+          <w:lang w:val="en-SG"/>
+        </w:rPr>
+      </w:pPr>
+      <w:r>
+        <w:rPr>
+          <w:rFonts w:ascii="Arial" w:hAnsi="Arial" w:cs="Arial"/>
           <w:lang w:val="en-SG"/>
         </w:rPr>
         <w:t>Select the desired time range and granularity (e.g., monthly, daily).</w:t>
@@ -5442,11 +8101,13 @@
           <w:numId w:val="37"/>
         </w:numPr>
         <w:rPr>
-          <w:lang w:val="en-SG"/>
-        </w:rPr>
-      </w:pPr>
-      <w:r>
-        <w:rPr>
+          <w:rFonts w:ascii="Arial" w:hAnsi="Arial" w:cs="Arial"/>
+          <w:lang w:val="en-SG"/>
+        </w:rPr>
+      </w:pPr>
+      <w:r>
+        <w:rPr>
+          <w:rFonts w:ascii="Arial" w:hAnsi="Arial" w:cs="Arial"/>
           <w:lang w:val="en-SG"/>
         </w:rPr>
         <w:t>Choose the services and resources to track (e.g., EC2, S3, RDS).</w:t>
@@ -5459,12 +8120,14 @@
           <w:numId w:val="37"/>
         </w:numPr>
         <w:rPr>
+          <w:rFonts w:ascii="Arial" w:hAnsi="Arial" w:cs="Arial"/>
           <w:lang w:val="en-SG"/>
         </w:rPr>
       </w:pPr>
       <w:proofErr w:type="spellStart"/>
       <w:r>
         <w:rPr>
+          <w:rFonts w:ascii="Arial" w:hAnsi="Arial" w:cs="Arial"/>
           <w:lang w:val="en-SG"/>
         </w:rPr>
         <w:t>Analyze</w:t>
@@ -5472,6 +8135,7 @@
       <w:proofErr w:type="spellEnd"/>
       <w:r>
         <w:rPr>
+          <w:rFonts w:ascii="Arial" w:hAnsi="Arial" w:cs="Arial"/>
           <w:lang w:val="en-SG"/>
         </w:rPr>
         <w:t xml:space="preserve"> costs, identify trends, and optimize resources as needed.</w:t>
@@ -5480,6 +8144,7 @@
     <w:p>
       <w:pPr>
         <w:rPr>
+          <w:rFonts w:ascii="Arial" w:hAnsi="Arial" w:cs="Arial"/>
           <w:lang w:val="en-GB"/>
         </w:rPr>
       </w:pPr>
@@ -5501,7 +8166,7 @@
 </file>
 
 <file path=word/endnotes.xml><?xml version="1.0" encoding="utf-8"?>
-<w:endnotes xmlns:wpc="http://schemas.microsoft.com/office/word/2010/wordprocessingCanvas" xmlns:cx="http://schemas.microsoft.com/office/drawing/2014/chartex" xmlns:cx1="http://schemas.microsoft.com/office/drawing/2015/9/8/chartex" xmlns:cx2="http://schemas.microsoft.com/office/drawing/2015/10/21/chartex" xmlns:cx3="http://schemas.microsoft.com/office/drawing/2016/5/9/chartex" xmlns:cx4="http://schemas.microsoft.com/office/drawing/2016/5/10/chartex" xmlns:cx5="http://schemas.microsoft.com/office/drawing/2016/5/11/chartex" xmlns:cx6="http://schemas.microsoft.com/office/drawing/2016/5/12/chartex" xmlns:cx7="http://schemas.microsoft.com/office/drawing/2016/5/13/chartex" xmlns:cx8="http://schemas.microsoft.com/office/drawing/2016/5/14/chartex" xmlns:mc="http://schemas.openxmlformats.org/markup-compatibility/2006" xmlns:aink="http://schemas.microsoft.com/office/drawing/2016/ink" xmlns:am3d="http://schemas.microsoft.com/office/drawing/2017/model3d" xmlns:o="urn:schemas-microsoft-com:office:office" xmlns:oel="http://schemas.microsoft.com/office/2019/extlst" xmlns:r="http://schemas.openxmlformats.org/officeDocument/2006/relationships" xmlns:m="http://schemas.openxmlformats.org/officeDocument/2006/math" xmlns:v="urn:schemas-microsoft-com:vml" xmlns:wp14="http://schemas.microsoft.com/office/word/2010/wordprocessingDrawing" xmlns:wp="http://schemas.openxmlformats.org/drawingml/2006/wordprocessingDrawing" xmlns:w10="urn:schemas-microsoft-com:office:word" xmlns:w="http://schemas.openxmlformats.org/wordprocessingml/2006/main" xmlns:w14="http://schemas.microsoft.com/office/word/2010/wordml" xmlns:w15="http://schemas.microsoft.com/office/word/2012/wordml" xmlns:w16cex="http://schemas.microsoft.com/office/word/2018/wordml/cex" xmlns:w16cid="http://schemas.microsoft.com/office/word/2016/wordml/cid" xmlns:w16="http://schemas.microsoft.com/office/word/2018/wordml" xmlns:w16sdtdh="http://schemas.microsoft.com/office/word/2020/wordml/sdtdatahash" xmlns:w16se="http://schemas.microsoft.com/office/word/2015/wordml/symex" xmlns:wpg="http://schemas.microsoft.com/office/word/2010/wordprocessingGroup" xmlns:wpi="http://schemas.microsoft.com/office/word/2010/wordprocessingInk" xmlns:wne="http://schemas.microsoft.com/office/word/2006/wordml" xmlns:wps="http://schemas.microsoft.com/office/word/2010/wordprocessingShape" mc:Ignorable="w14 w15 w16se w16cid w16 w16cex w16sdtdh wp14">
+<w:endnotes xmlns:wpc="http://schemas.microsoft.com/office/word/2010/wordprocessingCanvas" xmlns:cx="http://schemas.microsoft.com/office/drawing/2014/chartex" xmlns:cx1="http://schemas.microsoft.com/office/drawing/2015/9/8/chartex" xmlns:cx2="http://schemas.microsoft.com/office/drawing/2015/10/21/chartex" xmlns:cx3="http://schemas.microsoft.com/office/drawing/2016/5/9/chartex" xmlns:cx4="http://schemas.microsoft.com/office/drawing/2016/5/10/chartex" xmlns:cx5="http://schemas.microsoft.com/office/drawing/2016/5/11/chartex" xmlns:cx6="http://schemas.microsoft.com/office/drawing/2016/5/12/chartex" xmlns:cx7="http://schemas.microsoft.com/office/drawing/2016/5/13/chartex" xmlns:cx8="http://schemas.microsoft.com/office/drawing/2016/5/14/chartex" xmlns:mc="http://schemas.openxmlformats.org/markup-compatibility/2006" xmlns:aink="http://schemas.microsoft.com/office/drawing/2016/ink" xmlns:am3d="http://schemas.microsoft.com/office/drawing/2017/model3d" xmlns:o="urn:schemas-microsoft-com:office:office" xmlns:oel="http://schemas.microsoft.com/office/2019/extlst" xmlns:r="http://schemas.openxmlformats.org/officeDocument/2006/relationships" xmlns:m="http://schemas.openxmlformats.org/officeDocument/2006/math" xmlns:v="urn:schemas-microsoft-com:vml" xmlns:wp14="http://schemas.microsoft.com/office/word/2010/wordprocessingDrawing" xmlns:wp="http://schemas.openxmlformats.org/drawingml/2006/wordprocessingDrawing" xmlns:w10="urn:schemas-microsoft-com:office:word" xmlns:w="http://schemas.openxmlformats.org/wordprocessingml/2006/main" xmlns:w14="http://schemas.microsoft.com/office/word/2010/wordml" xmlns:w15="http://schemas.microsoft.com/office/word/2012/wordml" xmlns:w16cex="http://schemas.microsoft.com/office/word/2018/wordml/cex" xmlns:w16cid="http://schemas.microsoft.com/office/word/2016/wordml/cid" xmlns:w16="http://schemas.microsoft.com/office/word/2018/wordml" xmlns:w16du="http://schemas.microsoft.com/office/word/2023/wordml/word16du" xmlns:w16sdtdh="http://schemas.microsoft.com/office/word/2020/wordml/sdtdatahash" xmlns:w16sdtfl="http://schemas.microsoft.com/office/word/2024/wordml/sdtformatlock" xmlns:w16se="http://schemas.microsoft.com/office/word/2015/wordml/symex" xmlns:wpg="http://schemas.microsoft.com/office/word/2010/wordprocessingGroup" xmlns:wpi="http://schemas.microsoft.com/office/word/2010/wordprocessingInk" xmlns:wne="http://schemas.microsoft.com/office/word/2006/wordml" xmlns:wps="http://schemas.microsoft.com/office/word/2010/wordprocessingShape" mc:Ignorable="w14 w15 w16se w16cid w16 w16cex w16sdtdh w16sdtfl w16du wp14">
   <w:endnote w:type="separator" w:id="-1">
     <w:p>
       <w:r>
@@ -5520,7 +8185,7 @@
 </file>
 
 <file path=word/footer1.xml><?xml version="1.0" encoding="utf-8"?>
-<w:ftr xmlns:wpc="http://schemas.microsoft.com/office/word/2010/wordprocessingCanvas" xmlns:cx="http://schemas.microsoft.com/office/drawing/2014/chartex" xmlns:cx1="http://schemas.microsoft.com/office/drawing/2015/9/8/chartex" xmlns:cx2="http://schemas.microsoft.com/office/drawing/2015/10/21/chartex" xmlns:cx3="http://schemas.microsoft.com/office/drawing/2016/5/9/chartex" xmlns:cx4="http://schemas.microsoft.com/office/drawing/2016/5/10/chartex" xmlns:cx5="http://schemas.microsoft.com/office/drawing/2016/5/11/chartex" xmlns:cx6="http://schemas.microsoft.com/office/drawing/2016/5/12/chartex" xmlns:cx7="http://schemas.microsoft.com/office/drawing/2016/5/13/chartex" xmlns:cx8="http://schemas.microsoft.com/office/drawing/2016/5/14/chartex" xmlns:mc="http://schemas.openxmlformats.org/markup-compatibility/2006" xmlns:aink="http://schemas.microsoft.com/office/drawing/2016/ink" xmlns:am3d="http://schemas.microsoft.com/office/drawing/2017/model3d" xmlns:o="urn:schemas-microsoft-com:office:office" xmlns:oel="http://schemas.microsoft.com/office/2019/extlst" xmlns:r="http://schemas.openxmlformats.org/officeDocument/2006/relationships" xmlns:m="http://schemas.openxmlformats.org/officeDocument/2006/math" xmlns:v="urn:schemas-microsoft-com:vml" xmlns:wp14="http://schemas.microsoft.com/office/word/2010/wordprocessingDrawing" xmlns:wp="http://schemas.openxmlformats.org/drawingml/2006/wordprocessingDrawing" xmlns:w10="urn:schemas-microsoft-com:office:word" xmlns:w="http://schemas.openxmlformats.org/wordprocessingml/2006/main" xmlns:w14="http://schemas.microsoft.com/office/word/2010/wordml" xmlns:w15="http://schemas.microsoft.com/office/word/2012/wordml" xmlns:w16cex="http://schemas.microsoft.com/office/word/2018/wordml/cex" xmlns:w16cid="http://schemas.microsoft.com/office/word/2016/wordml/cid" xmlns:w16="http://schemas.microsoft.com/office/word/2018/wordml" xmlns:w16sdtdh="http://schemas.microsoft.com/office/word/2020/wordml/sdtdatahash" xmlns:w16se="http://schemas.microsoft.com/office/word/2015/wordml/symex" xmlns:wpg="http://schemas.microsoft.com/office/word/2010/wordprocessingGroup" xmlns:wpi="http://schemas.microsoft.com/office/word/2010/wordprocessingInk" xmlns:wne="http://schemas.microsoft.com/office/word/2006/wordml" xmlns:wps="http://schemas.microsoft.com/office/word/2010/wordprocessingShape" mc:Ignorable="w14 w15 w16se w16cid w16 w16cex w16sdtdh wp14">
+<w:ftr xmlns:wpc="http://schemas.microsoft.com/office/word/2010/wordprocessingCanvas" xmlns:cx="http://schemas.microsoft.com/office/drawing/2014/chartex" xmlns:cx1="http://schemas.microsoft.com/office/drawing/2015/9/8/chartex" xmlns:cx2="http://schemas.microsoft.com/office/drawing/2015/10/21/chartex" xmlns:cx3="http://schemas.microsoft.com/office/drawing/2016/5/9/chartex" xmlns:cx4="http://schemas.microsoft.com/office/drawing/2016/5/10/chartex" xmlns:cx5="http://schemas.microsoft.com/office/drawing/2016/5/11/chartex" xmlns:cx6="http://schemas.microsoft.com/office/drawing/2016/5/12/chartex" xmlns:cx7="http://schemas.microsoft.com/office/drawing/2016/5/13/chartex" xmlns:cx8="http://schemas.microsoft.com/office/drawing/2016/5/14/chartex" xmlns:mc="http://schemas.openxmlformats.org/markup-compatibility/2006" xmlns:aink="http://schemas.microsoft.com/office/drawing/2016/ink" xmlns:am3d="http://schemas.microsoft.com/office/drawing/2017/model3d" xmlns:o="urn:schemas-microsoft-com:office:office" xmlns:oel="http://schemas.microsoft.com/office/2019/extlst" xmlns:r="http://schemas.openxmlformats.org/officeDocument/2006/relationships" xmlns:m="http://schemas.openxmlformats.org/officeDocument/2006/math" xmlns:v="urn:schemas-microsoft-com:vml" xmlns:wp14="http://schemas.microsoft.com/office/word/2010/wordprocessingDrawing" xmlns:wp="http://schemas.openxmlformats.org/drawingml/2006/wordprocessingDrawing" xmlns:w10="urn:schemas-microsoft-com:office:word" xmlns:w="http://schemas.openxmlformats.org/wordprocessingml/2006/main" xmlns:w14="http://schemas.microsoft.com/office/word/2010/wordml" xmlns:w15="http://schemas.microsoft.com/office/word/2012/wordml" xmlns:w16cex="http://schemas.microsoft.com/office/word/2018/wordml/cex" xmlns:w16cid="http://schemas.microsoft.com/office/word/2016/wordml/cid" xmlns:w16="http://schemas.microsoft.com/office/word/2018/wordml" xmlns:w16du="http://schemas.microsoft.com/office/word/2023/wordml/word16du" xmlns:w16sdtdh="http://schemas.microsoft.com/office/word/2020/wordml/sdtdatahash" xmlns:w16sdtfl="http://schemas.microsoft.com/office/word/2024/wordml/sdtformatlock" xmlns:w16se="http://schemas.microsoft.com/office/word/2015/wordml/symex" xmlns:wpg="http://schemas.microsoft.com/office/word/2010/wordprocessingGroup" xmlns:wpi="http://schemas.microsoft.com/office/word/2010/wordprocessingInk" xmlns:wne="http://schemas.microsoft.com/office/word/2006/wordml" xmlns:wps="http://schemas.microsoft.com/office/word/2010/wordprocessingShape" mc:Ignorable="w14 w15 w16se w16cid w16 w16cex w16sdtdh w16sdtfl w16du wp14">
   <w:p>
     <w:pPr>
       <w:pStyle w:val="Footer"/>
@@ -5530,7 +8195,7 @@
 </file>
 
 <file path=word/footer2.xml><?xml version="1.0" encoding="utf-8"?>
-<w:ftr xmlns:wpc="http://schemas.microsoft.com/office/word/2010/wordprocessingCanvas" xmlns:cx="http://schemas.microsoft.com/office/drawing/2014/chartex" xmlns:cx1="http://schemas.microsoft.com/office/drawing/2015/9/8/chartex" xmlns:cx2="http://schemas.microsoft.com/office/drawing/2015/10/21/chartex" xmlns:cx3="http://schemas.microsoft.com/office/drawing/2016/5/9/chartex" xmlns:cx4="http://schemas.microsoft.com/office/drawing/2016/5/10/chartex" xmlns:cx5="http://schemas.microsoft.com/office/drawing/2016/5/11/chartex" xmlns:cx6="http://schemas.microsoft.com/office/drawing/2016/5/12/chartex" xmlns:cx7="http://schemas.microsoft.com/office/drawing/2016/5/13/chartex" xmlns:cx8="http://schemas.microsoft.com/office/drawing/2016/5/14/chartex" xmlns:mc="http://schemas.openxmlformats.org/markup-compatibility/2006" xmlns:aink="http://schemas.microsoft.com/office/drawing/2016/ink" xmlns:am3d="http://schemas.microsoft.com/office/drawing/2017/model3d" xmlns:o="urn:schemas-microsoft-com:office:office" xmlns:oel="http://schemas.microsoft.com/office/2019/extlst" xmlns:r="http://schemas.openxmlformats.org/officeDocument/2006/relationships" xmlns:m="http://schemas.openxmlformats.org/officeDocument/2006/math" xmlns:v="urn:schemas-microsoft-com:vml" xmlns:wp14="http://schemas.microsoft.com/office/word/2010/wordprocessingDrawing" xmlns:wp="http://schemas.openxmlformats.org/drawingml/2006/wordprocessingDrawing" xmlns:w10="urn:schemas-microsoft-com:office:word" xmlns:w="http://schemas.openxmlformats.org/wordprocessingml/2006/main" xmlns:w14="http://schemas.microsoft.com/office/word/2010/wordml" xmlns:w15="http://schemas.microsoft.com/office/word/2012/wordml" xmlns:w16cex="http://schemas.microsoft.com/office/word/2018/wordml/cex" xmlns:w16cid="http://schemas.microsoft.com/office/word/2016/wordml/cid" xmlns:w16="http://schemas.microsoft.com/office/word/2018/wordml" xmlns:w16sdtdh="http://schemas.microsoft.com/office/word/2020/wordml/sdtdatahash" xmlns:w16se="http://schemas.microsoft.com/office/word/2015/wordml/symex" xmlns:wpg="http://schemas.microsoft.com/office/word/2010/wordprocessingGroup" xmlns:wpi="http://schemas.microsoft.com/office/word/2010/wordprocessingInk" xmlns:wne="http://schemas.microsoft.com/office/word/2006/wordml" xmlns:wps="http://schemas.microsoft.com/office/word/2010/wordprocessingShape" mc:Ignorable="w14 w15 w16se w16cid w16 w16cex w16sdtdh wp14">
+<w:ftr xmlns:wpc="http://schemas.microsoft.com/office/word/2010/wordprocessingCanvas" xmlns:cx="http://schemas.microsoft.com/office/drawing/2014/chartex" xmlns:cx1="http://schemas.microsoft.com/office/drawing/2015/9/8/chartex" xmlns:cx2="http://schemas.microsoft.com/office/drawing/2015/10/21/chartex" xmlns:cx3="http://schemas.microsoft.com/office/drawing/2016/5/9/chartex" xmlns:cx4="http://schemas.microsoft.com/office/drawing/2016/5/10/chartex" xmlns:cx5="http://schemas.microsoft.com/office/drawing/2016/5/11/chartex" xmlns:cx6="http://schemas.microsoft.com/office/drawing/2016/5/12/chartex" xmlns:cx7="http://schemas.microsoft.com/office/drawing/2016/5/13/chartex" xmlns:cx8="http://schemas.microsoft.com/office/drawing/2016/5/14/chartex" xmlns:mc="http://schemas.openxmlformats.org/markup-compatibility/2006" xmlns:aink="http://schemas.microsoft.com/office/drawing/2016/ink" xmlns:am3d="http://schemas.microsoft.com/office/drawing/2017/model3d" xmlns:o="urn:schemas-microsoft-com:office:office" xmlns:oel="http://schemas.microsoft.com/office/2019/extlst" xmlns:r="http://schemas.openxmlformats.org/officeDocument/2006/relationships" xmlns:m="http://schemas.openxmlformats.org/officeDocument/2006/math" xmlns:v="urn:schemas-microsoft-com:vml" xmlns:wp14="http://schemas.microsoft.com/office/word/2010/wordprocessingDrawing" xmlns:wp="http://schemas.openxmlformats.org/drawingml/2006/wordprocessingDrawing" xmlns:w10="urn:schemas-microsoft-com:office:word" xmlns:w="http://schemas.openxmlformats.org/wordprocessingml/2006/main" xmlns:w14="http://schemas.microsoft.com/office/word/2010/wordml" xmlns:w15="http://schemas.microsoft.com/office/word/2012/wordml" xmlns:w16cex="http://schemas.microsoft.com/office/word/2018/wordml/cex" xmlns:w16cid="http://schemas.microsoft.com/office/word/2016/wordml/cid" xmlns:w16="http://schemas.microsoft.com/office/word/2018/wordml" xmlns:w16du="http://schemas.microsoft.com/office/word/2023/wordml/word16du" xmlns:w16sdtdh="http://schemas.microsoft.com/office/word/2020/wordml/sdtdatahash" xmlns:w16sdtfl="http://schemas.microsoft.com/office/word/2024/wordml/sdtformatlock" xmlns:w16se="http://schemas.microsoft.com/office/word/2015/wordml/symex" xmlns:wpg="http://schemas.microsoft.com/office/word/2010/wordprocessingGroup" xmlns:wpi="http://schemas.microsoft.com/office/word/2010/wordprocessingInk" xmlns:wne="http://schemas.microsoft.com/office/word/2006/wordml" xmlns:wps="http://schemas.microsoft.com/office/word/2010/wordprocessingShape" mc:Ignorable="w14 w15 w16se w16cid w16 w16cex w16sdtdh w16sdtfl w16du wp14">
   <w:sdt>
     <w:sdtPr>
       <w:id w:val="425156978"/>
@@ -5608,7 +8273,7 @@
 </file>
 
 <file path=word/footer3.xml><?xml version="1.0" encoding="utf-8"?>
-<w:ftr xmlns:wpc="http://schemas.microsoft.com/office/word/2010/wordprocessingCanvas" xmlns:cx="http://schemas.microsoft.com/office/drawing/2014/chartex" xmlns:cx1="http://schemas.microsoft.com/office/drawing/2015/9/8/chartex" xmlns:cx2="http://schemas.microsoft.com/office/drawing/2015/10/21/chartex" xmlns:cx3="http://schemas.microsoft.com/office/drawing/2016/5/9/chartex" xmlns:cx4="http://schemas.microsoft.com/office/drawing/2016/5/10/chartex" xmlns:cx5="http://schemas.microsoft.com/office/drawing/2016/5/11/chartex" xmlns:cx6="http://schemas.microsoft.com/office/drawing/2016/5/12/chartex" xmlns:cx7="http://schemas.microsoft.com/office/drawing/2016/5/13/chartex" xmlns:cx8="http://schemas.microsoft.com/office/drawing/2016/5/14/chartex" xmlns:mc="http://schemas.openxmlformats.org/markup-compatibility/2006" xmlns:aink="http://schemas.microsoft.com/office/drawing/2016/ink" xmlns:am3d="http://schemas.microsoft.com/office/drawing/2017/model3d" xmlns:o="urn:schemas-microsoft-com:office:office" xmlns:oel="http://schemas.microsoft.com/office/2019/extlst" xmlns:r="http://schemas.openxmlformats.org/officeDocument/2006/relationships" xmlns:m="http://schemas.openxmlformats.org/officeDocument/2006/math" xmlns:v="urn:schemas-microsoft-com:vml" xmlns:wp14="http://schemas.microsoft.com/office/word/2010/wordprocessingDrawing" xmlns:wp="http://schemas.openxmlformats.org/drawingml/2006/wordprocessingDrawing" xmlns:w10="urn:schemas-microsoft-com:office:word" xmlns:w="http://schemas.openxmlformats.org/wordprocessingml/2006/main" xmlns:w14="http://schemas.microsoft.com/office/word/2010/wordml" xmlns:w15="http://schemas.microsoft.com/office/word/2012/wordml" xmlns:w16cex="http://schemas.microsoft.com/office/word/2018/wordml/cex" xmlns:w16cid="http://schemas.microsoft.com/office/word/2016/wordml/cid" xmlns:w16="http://schemas.microsoft.com/office/word/2018/wordml" xmlns:w16sdtdh="http://schemas.microsoft.com/office/word/2020/wordml/sdtdatahash" xmlns:w16se="http://schemas.microsoft.com/office/word/2015/wordml/symex" xmlns:wpg="http://schemas.microsoft.com/office/word/2010/wordprocessingGroup" xmlns:wpi="http://schemas.microsoft.com/office/word/2010/wordprocessingInk" xmlns:wne="http://schemas.microsoft.com/office/word/2006/wordml" xmlns:wps="http://schemas.microsoft.com/office/word/2010/wordprocessingShape" mc:Ignorable="w14 w15 w16se w16cid w16 w16cex w16sdtdh wp14">
+<w:ftr xmlns:wpc="http://schemas.microsoft.com/office/word/2010/wordprocessingCanvas" xmlns:cx="http://schemas.microsoft.com/office/drawing/2014/chartex" xmlns:cx1="http://schemas.microsoft.com/office/drawing/2015/9/8/chartex" xmlns:cx2="http://schemas.microsoft.com/office/drawing/2015/10/21/chartex" xmlns:cx3="http://schemas.microsoft.com/office/drawing/2016/5/9/chartex" xmlns:cx4="http://schemas.microsoft.com/office/drawing/2016/5/10/chartex" xmlns:cx5="http://schemas.microsoft.com/office/drawing/2016/5/11/chartex" xmlns:cx6="http://schemas.microsoft.com/office/drawing/2016/5/12/chartex" xmlns:cx7="http://schemas.microsoft.com/office/drawing/2016/5/13/chartex" xmlns:cx8="http://schemas.microsoft.com/office/drawing/2016/5/14/chartex" xmlns:mc="http://schemas.openxmlformats.org/markup-compatibility/2006" xmlns:aink="http://schemas.microsoft.com/office/drawing/2016/ink" xmlns:am3d="http://schemas.microsoft.com/office/drawing/2017/model3d" xmlns:o="urn:schemas-microsoft-com:office:office" xmlns:oel="http://schemas.microsoft.com/office/2019/extlst" xmlns:r="http://schemas.openxmlformats.org/officeDocument/2006/relationships" xmlns:m="http://schemas.openxmlformats.org/officeDocument/2006/math" xmlns:v="urn:schemas-microsoft-com:vml" xmlns:wp14="http://schemas.microsoft.com/office/word/2010/wordprocessingDrawing" xmlns:wp="http://schemas.openxmlformats.org/drawingml/2006/wordprocessingDrawing" xmlns:w10="urn:schemas-microsoft-com:office:word" xmlns:w="http://schemas.openxmlformats.org/wordprocessingml/2006/main" xmlns:w14="http://schemas.microsoft.com/office/word/2010/wordml" xmlns:w15="http://schemas.microsoft.com/office/word/2012/wordml" xmlns:w16cex="http://schemas.microsoft.com/office/word/2018/wordml/cex" xmlns:w16cid="http://schemas.microsoft.com/office/word/2016/wordml/cid" xmlns:w16="http://schemas.microsoft.com/office/word/2018/wordml" xmlns:w16du="http://schemas.microsoft.com/office/word/2023/wordml/word16du" xmlns:w16sdtdh="http://schemas.microsoft.com/office/word/2020/wordml/sdtdatahash" xmlns:w16sdtfl="http://schemas.microsoft.com/office/word/2024/wordml/sdtformatlock" xmlns:w16se="http://schemas.microsoft.com/office/word/2015/wordml/symex" xmlns:wpg="http://schemas.microsoft.com/office/word/2010/wordprocessingGroup" xmlns:wpi="http://schemas.microsoft.com/office/word/2010/wordprocessingInk" xmlns:wne="http://schemas.microsoft.com/office/word/2006/wordml" xmlns:wps="http://schemas.microsoft.com/office/word/2010/wordprocessingShape" mc:Ignorable="w14 w15 w16se w16cid w16 w16cex w16sdtdh w16sdtfl w16du wp14">
   <w:p>
     <w:pPr>
       <w:pStyle w:val="Footer"/>
@@ -5618,7 +8283,7 @@
 </file>
 
 <file path=word/footnotes.xml><?xml version="1.0" encoding="utf-8"?>
-<w:footnotes xmlns:wpc="http://schemas.microsoft.com/office/word/2010/wordprocessingCanvas" xmlns:cx="http://schemas.microsoft.com/office/drawing/2014/chartex" xmlns:cx1="http://schemas.microsoft.com/office/drawing/2015/9/8/chartex" xmlns:cx2="http://schemas.microsoft.com/office/drawing/2015/10/21/chartex" xmlns:cx3="http://schemas.microsoft.com/office/drawing/2016/5/9/chartex" xmlns:cx4="http://schemas.microsoft.com/office/drawing/2016/5/10/chartex" xmlns:cx5="http://schemas.microsoft.com/office/drawing/2016/5/11/chartex" xmlns:cx6="http://schemas.microsoft.com/office/drawing/2016/5/12/chartex" xmlns:cx7="http://schemas.microsoft.com/office/drawing/2016/5/13/chartex" xmlns:cx8="http://schemas.microsoft.com/office/drawing/2016/5/14/chartex" xmlns:mc="http://schemas.openxmlformats.org/markup-compatibility/2006" xmlns:aink="http://schemas.microsoft.com/office/drawing/2016/ink" xmlns:am3d="http://schemas.microsoft.com/office/drawing/2017/model3d" xmlns:o="urn:schemas-microsoft-com:office:office" xmlns:oel="http://schemas.microsoft.com/office/2019/extlst" xmlns:r="http://schemas.openxmlformats.org/officeDocument/2006/relationships" xmlns:m="http://schemas.openxmlformats.org/officeDocument/2006/math" xmlns:v="urn:schemas-microsoft-com:vml" xmlns:wp14="http://schemas.microsoft.com/office/word/2010/wordprocessingDrawing" xmlns:wp="http://schemas.openxmlformats.org/drawingml/2006/wordprocessingDrawing" xmlns:w10="urn:schemas-microsoft-com:office:word" xmlns:w="http://schemas.openxmlformats.org/wordprocessingml/2006/main" xmlns:w14="http://schemas.microsoft.com/office/word/2010/wordml" xmlns:w15="http://schemas.microsoft.com/office/word/2012/wordml" xmlns:w16cex="http://schemas.microsoft.com/office/word/2018/wordml/cex" xmlns:w16cid="http://schemas.microsoft.com/office/word/2016/wordml/cid" xmlns:w16="http://schemas.microsoft.com/office/word/2018/wordml" xmlns:w16sdtdh="http://schemas.microsoft.com/office/word/2020/wordml/sdtdatahash" xmlns:w16se="http://schemas.microsoft.com/office/word/2015/wordml/symex" xmlns:wpg="http://schemas.microsoft.com/office/word/2010/wordprocessingGroup" xmlns:wpi="http://schemas.microsoft.com/office/word/2010/wordprocessingInk" xmlns:wne="http://schemas.microsoft.com/office/word/2006/wordml" xmlns:wps="http://schemas.microsoft.com/office/word/2010/wordprocessingShape" mc:Ignorable="w14 w15 w16se w16cid w16 w16cex w16sdtdh wp14">
+<w:footnotes xmlns:wpc="http://schemas.microsoft.com/office/word/2010/wordprocessingCanvas" xmlns:cx="http://schemas.microsoft.com/office/drawing/2014/chartex" xmlns:cx1="http://schemas.microsoft.com/office/drawing/2015/9/8/chartex" xmlns:cx2="http://schemas.microsoft.com/office/drawing/2015/10/21/chartex" xmlns:cx3="http://schemas.microsoft.com/office/drawing/2016/5/9/chartex" xmlns:cx4="http://schemas.microsoft.com/office/drawing/2016/5/10/chartex" xmlns:cx5="http://schemas.microsoft.com/office/drawing/2016/5/11/chartex" xmlns:cx6="http://schemas.microsoft.com/office/drawing/2016/5/12/chartex" xmlns:cx7="http://schemas.microsoft.com/office/drawing/2016/5/13/chartex" xmlns:cx8="http://schemas.microsoft.com/office/drawing/2016/5/14/chartex" xmlns:mc="http://schemas.openxmlformats.org/markup-compatibility/2006" xmlns:aink="http://schemas.microsoft.com/office/drawing/2016/ink" xmlns:am3d="http://schemas.microsoft.com/office/drawing/2017/model3d" xmlns:o="urn:schemas-microsoft-com:office:office" xmlns:oel="http://schemas.microsoft.com/office/2019/extlst" xmlns:r="http://schemas.openxmlformats.org/officeDocument/2006/relationships" xmlns:m="http://schemas.openxmlformats.org/officeDocument/2006/math" xmlns:v="urn:schemas-microsoft-com:vml" xmlns:wp14="http://schemas.microsoft.com/office/word/2010/wordprocessingDrawing" xmlns:wp="http://schemas.openxmlformats.org/drawingml/2006/wordprocessingDrawing" xmlns:w10="urn:schemas-microsoft-com:office:word" xmlns:w="http://schemas.openxmlformats.org/wordprocessingml/2006/main" xmlns:w14="http://schemas.microsoft.com/office/word/2010/wordml" xmlns:w15="http://schemas.microsoft.com/office/word/2012/wordml" xmlns:w16cex="http://schemas.microsoft.com/office/word/2018/wordml/cex" xmlns:w16cid="http://schemas.microsoft.com/office/word/2016/wordml/cid" xmlns:w16="http://schemas.microsoft.com/office/word/2018/wordml" xmlns:w16du="http://schemas.microsoft.com/office/word/2023/wordml/word16du" xmlns:w16sdtdh="http://schemas.microsoft.com/office/word/2020/wordml/sdtdatahash" xmlns:w16sdtfl="http://schemas.microsoft.com/office/word/2024/wordml/sdtformatlock" xmlns:w16se="http://schemas.microsoft.com/office/word/2015/wordml/symex" xmlns:wpg="http://schemas.microsoft.com/office/word/2010/wordprocessingGroup" xmlns:wpi="http://schemas.microsoft.com/office/word/2010/wordprocessingInk" xmlns:wne="http://schemas.microsoft.com/office/word/2006/wordml" xmlns:wps="http://schemas.microsoft.com/office/word/2010/wordprocessingShape" mc:Ignorable="w14 w15 w16se w16cid w16 w16cex w16sdtdh w16sdtfl w16du wp14">
   <w:footnote w:type="separator" w:id="-1">
     <w:p>
       <w:r>
@@ -5637,7 +8302,7 @@
 </file>
 
 <file path=word/header1.xml><?xml version="1.0" encoding="utf-8"?>
-<w:hdr xmlns:wpc="http://schemas.microsoft.com/office/word/2010/wordprocessingCanvas" xmlns:cx="http://schemas.microsoft.com/office/drawing/2014/chartex" xmlns:cx1="http://schemas.microsoft.com/office/drawing/2015/9/8/chartex" xmlns:cx2="http://schemas.microsoft.com/office/drawing/2015/10/21/chartex" xmlns:cx3="http://schemas.microsoft.com/office/drawing/2016/5/9/chartex" xmlns:cx4="http://schemas.microsoft.com/office/drawing/2016/5/10/chartex" xmlns:cx5="http://schemas.microsoft.com/office/drawing/2016/5/11/chartex" xmlns:cx6="http://schemas.microsoft.com/office/drawing/2016/5/12/chartex" xmlns:cx7="http://schemas.microsoft.com/office/drawing/2016/5/13/chartex" xmlns:cx8="http://schemas.microsoft.com/office/drawing/2016/5/14/chartex" xmlns:mc="http://schemas.openxmlformats.org/markup-compatibility/2006" xmlns:aink="http://schemas.microsoft.com/office/drawing/2016/ink" xmlns:am3d="http://schemas.microsoft.com/office/drawing/2017/model3d" xmlns:o="urn:schemas-microsoft-com:office:office" xmlns:oel="http://schemas.microsoft.com/office/2019/extlst" xmlns:r="http://schemas.openxmlformats.org/officeDocument/2006/relationships" xmlns:m="http://schemas.openxmlformats.org/officeDocument/2006/math" xmlns:v="urn:schemas-microsoft-com:vml" xmlns:wp14="http://schemas.microsoft.com/office/word/2010/wordprocessingDrawing" xmlns:wp="http://schemas.openxmlformats.org/drawingml/2006/wordprocessingDrawing" xmlns:w10="urn:schemas-microsoft-com:office:word" xmlns:w="http://schemas.openxmlformats.org/wordprocessingml/2006/main" xmlns:w14="http://schemas.microsoft.com/office/word/2010/wordml" xmlns:w15="http://schemas.microsoft.com/office/word/2012/wordml" xmlns:w16cex="http://schemas.microsoft.com/office/word/2018/wordml/cex" xmlns:w16cid="http://schemas.microsoft.com/office/word/2016/wordml/cid" xmlns:w16="http://schemas.microsoft.com/office/word/2018/wordml" xmlns:w16sdtdh="http://schemas.microsoft.com/office/word/2020/wordml/sdtdatahash" xmlns:w16se="http://schemas.microsoft.com/office/word/2015/wordml/symex" xmlns:wpg="http://schemas.microsoft.com/office/word/2010/wordprocessingGroup" xmlns:wpi="http://schemas.microsoft.com/office/word/2010/wordprocessingInk" xmlns:wne="http://schemas.microsoft.com/office/word/2006/wordml" xmlns:wps="http://schemas.microsoft.com/office/word/2010/wordprocessingShape" mc:Ignorable="w14 w15 w16se w16cid w16 w16cex w16sdtdh wp14">
+<w:hdr xmlns:wpc="http://schemas.microsoft.com/office/word/2010/wordprocessingCanvas" xmlns:cx="http://schemas.microsoft.com/office/drawing/2014/chartex" xmlns:cx1="http://schemas.microsoft.com/office/drawing/2015/9/8/chartex" xmlns:cx2="http://schemas.microsoft.com/office/drawing/2015/10/21/chartex" xmlns:cx3="http://schemas.microsoft.com/office/drawing/2016/5/9/chartex" xmlns:cx4="http://schemas.microsoft.com/office/drawing/2016/5/10/chartex" xmlns:cx5="http://schemas.microsoft.com/office/drawing/2016/5/11/chartex" xmlns:cx6="http://schemas.microsoft.com/office/drawing/2016/5/12/chartex" xmlns:cx7="http://schemas.microsoft.com/office/drawing/2016/5/13/chartex" xmlns:cx8="http://schemas.microsoft.com/office/drawing/2016/5/14/chartex" xmlns:mc="http://schemas.openxmlformats.org/markup-compatibility/2006" xmlns:aink="http://schemas.microsoft.com/office/drawing/2016/ink" xmlns:am3d="http://schemas.microsoft.com/office/drawing/2017/model3d" xmlns:o="urn:schemas-microsoft-com:office:office" xmlns:oel="http://schemas.microsoft.com/office/2019/extlst" xmlns:r="http://schemas.openxmlformats.org/officeDocument/2006/relationships" xmlns:m="http://schemas.openxmlformats.org/officeDocument/2006/math" xmlns:v="urn:schemas-microsoft-com:vml" xmlns:wp14="http://schemas.microsoft.com/office/word/2010/wordprocessingDrawing" xmlns:wp="http://schemas.openxmlformats.org/drawingml/2006/wordprocessingDrawing" xmlns:w10="urn:schemas-microsoft-com:office:word" xmlns:w="http://schemas.openxmlformats.org/wordprocessingml/2006/main" xmlns:w14="http://schemas.microsoft.com/office/word/2010/wordml" xmlns:w15="http://schemas.microsoft.com/office/word/2012/wordml" xmlns:w16cex="http://schemas.microsoft.com/office/word/2018/wordml/cex" xmlns:w16cid="http://schemas.microsoft.com/office/word/2016/wordml/cid" xmlns:w16="http://schemas.microsoft.com/office/word/2018/wordml" xmlns:w16du="http://schemas.microsoft.com/office/word/2023/wordml/word16du" xmlns:w16sdtdh="http://schemas.microsoft.com/office/word/2020/wordml/sdtdatahash" xmlns:w16sdtfl="http://schemas.microsoft.com/office/word/2024/wordml/sdtformatlock" xmlns:w16se="http://schemas.microsoft.com/office/word/2015/wordml/symex" xmlns:wpg="http://schemas.microsoft.com/office/word/2010/wordprocessingGroup" xmlns:wpi="http://schemas.microsoft.com/office/word/2010/wordprocessingInk" xmlns:wne="http://schemas.microsoft.com/office/word/2006/wordml" xmlns:wps="http://schemas.microsoft.com/office/word/2010/wordprocessingShape" mc:Ignorable="w14 w15 w16se w16cid w16 w16cex w16sdtdh w16sdtfl w16du wp14">
   <w:p>
     <w:pPr>
       <w:pStyle w:val="Header"/>
@@ -5647,7 +8312,7 @@
 </file>
 
 <file path=word/header2.xml><?xml version="1.0" encoding="utf-8"?>
-<w:hdr xmlns:wpc="http://schemas.microsoft.com/office/word/2010/wordprocessingCanvas" xmlns:cx="http://schemas.microsoft.com/office/drawing/2014/chartex" xmlns:cx1="http://schemas.microsoft.com/office/drawing/2015/9/8/chartex" xmlns:cx2="http://schemas.microsoft.com/office/drawing/2015/10/21/chartex" xmlns:cx3="http://schemas.microsoft.com/office/drawing/2016/5/9/chartex" xmlns:cx4="http://schemas.microsoft.com/office/drawing/2016/5/10/chartex" xmlns:cx5="http://schemas.microsoft.com/office/drawing/2016/5/11/chartex" xmlns:cx6="http://schemas.microsoft.com/office/drawing/2016/5/12/chartex" xmlns:cx7="http://schemas.microsoft.com/office/drawing/2016/5/13/chartex" xmlns:cx8="http://schemas.microsoft.com/office/drawing/2016/5/14/chartex" xmlns:mc="http://schemas.openxmlformats.org/markup-compatibility/2006" xmlns:aink="http://schemas.microsoft.com/office/drawing/2016/ink" xmlns:am3d="http://schemas.microsoft.com/office/drawing/2017/model3d" xmlns:o="urn:schemas-microsoft-com:office:office" xmlns:oel="http://schemas.microsoft.com/office/2019/extlst" xmlns:r="http://schemas.openxmlformats.org/officeDocument/2006/relationships" xmlns:m="http://schemas.openxmlformats.org/officeDocument/2006/math" xmlns:v="urn:schemas-microsoft-com:vml" xmlns:wp14="http://schemas.microsoft.com/office/word/2010/wordprocessingDrawing" xmlns:wp="http://schemas.openxmlformats.org/drawingml/2006/wordprocessingDrawing" xmlns:w10="urn:schemas-microsoft-com:office:word" xmlns:w="http://schemas.openxmlformats.org/wordprocessingml/2006/main" xmlns:w14="http://schemas.microsoft.com/office/word/2010/wordml" xmlns:w15="http://schemas.microsoft.com/office/word/2012/wordml" xmlns:w16cex="http://schemas.microsoft.com/office/word/2018/wordml/cex" xmlns:w16cid="http://schemas.microsoft.com/office/word/2016/wordml/cid" xmlns:w16="http://schemas.microsoft.com/office/word/2018/wordml" xmlns:w16sdtdh="http://schemas.microsoft.com/office/word/2020/wordml/sdtdatahash" xmlns:w16se="http://schemas.microsoft.com/office/word/2015/wordml/symex" xmlns:wpg="http://schemas.microsoft.com/office/word/2010/wordprocessingGroup" xmlns:wpi="http://schemas.microsoft.com/office/word/2010/wordprocessingInk" xmlns:wne="http://schemas.microsoft.com/office/word/2006/wordml" xmlns:wps="http://schemas.microsoft.com/office/word/2010/wordprocessingShape" mc:Ignorable="w14 w15 w16se w16cid w16 w16cex w16sdtdh wp14">
+<w:hdr xmlns:wpc="http://schemas.microsoft.com/office/word/2010/wordprocessingCanvas" xmlns:cx="http://schemas.microsoft.com/office/drawing/2014/chartex" xmlns:cx1="http://schemas.microsoft.com/office/drawing/2015/9/8/chartex" xmlns:cx2="http://schemas.microsoft.com/office/drawing/2015/10/21/chartex" xmlns:cx3="http://schemas.microsoft.com/office/drawing/2016/5/9/chartex" xmlns:cx4="http://schemas.microsoft.com/office/drawing/2016/5/10/chartex" xmlns:cx5="http://schemas.microsoft.com/office/drawing/2016/5/11/chartex" xmlns:cx6="http://schemas.microsoft.com/office/drawing/2016/5/12/chartex" xmlns:cx7="http://schemas.microsoft.com/office/drawing/2016/5/13/chartex" xmlns:cx8="http://schemas.microsoft.com/office/drawing/2016/5/14/chartex" xmlns:mc="http://schemas.openxmlformats.org/markup-compatibility/2006" xmlns:aink="http://schemas.microsoft.com/office/drawing/2016/ink" xmlns:am3d="http://schemas.microsoft.com/office/drawing/2017/model3d" xmlns:o="urn:schemas-microsoft-com:office:office" xmlns:oel="http://schemas.microsoft.com/office/2019/extlst" xmlns:r="http://schemas.openxmlformats.org/officeDocument/2006/relationships" xmlns:m="http://schemas.openxmlformats.org/officeDocument/2006/math" xmlns:v="urn:schemas-microsoft-com:vml" xmlns:wp14="http://schemas.microsoft.com/office/word/2010/wordprocessingDrawing" xmlns:wp="http://schemas.openxmlformats.org/drawingml/2006/wordprocessingDrawing" xmlns:w10="urn:schemas-microsoft-com:office:word" xmlns:w="http://schemas.openxmlformats.org/wordprocessingml/2006/main" xmlns:w14="http://schemas.microsoft.com/office/word/2010/wordml" xmlns:w15="http://schemas.microsoft.com/office/word/2012/wordml" xmlns:w16cex="http://schemas.microsoft.com/office/word/2018/wordml/cex" xmlns:w16cid="http://schemas.microsoft.com/office/word/2016/wordml/cid" xmlns:w16="http://schemas.microsoft.com/office/word/2018/wordml" xmlns:w16du="http://schemas.microsoft.com/office/word/2023/wordml/word16du" xmlns:w16sdtdh="http://schemas.microsoft.com/office/word/2020/wordml/sdtdatahash" xmlns:w16sdtfl="http://schemas.microsoft.com/office/word/2024/wordml/sdtformatlock" xmlns:w16se="http://schemas.microsoft.com/office/word/2015/wordml/symex" xmlns:wpg="http://schemas.microsoft.com/office/word/2010/wordprocessingGroup" xmlns:wpi="http://schemas.microsoft.com/office/word/2010/wordprocessingInk" xmlns:wne="http://schemas.microsoft.com/office/word/2006/wordml" xmlns:wps="http://schemas.microsoft.com/office/word/2010/wordprocessingShape" mc:Ignorable="w14 w15 w16se w16cid w16 w16cex w16sdtdh w16sdtfl w16du wp14">
   <w:p>
     <w:pPr>
       <w:pStyle w:val="Header"/>
@@ -5657,7 +8322,7 @@
 </file>
 
 <file path=word/header3.xml><?xml version="1.0" encoding="utf-8"?>
-<w:hdr xmlns:wpc="http://schemas.microsoft.com/office/word/2010/wordprocessingCanvas" xmlns:cx="http://schemas.microsoft.com/office/drawing/2014/chartex" xmlns:cx1="http://schemas.microsoft.com/office/drawing/2015/9/8/chartex" xmlns:cx2="http://schemas.microsoft.com/office/drawing/2015/10/21/chartex" xmlns:cx3="http://schemas.microsoft.com/office/drawing/2016/5/9/chartex" xmlns:cx4="http://schemas.microsoft.com/office/drawing/2016/5/10/chartex" xmlns:cx5="http://schemas.microsoft.com/office/drawing/2016/5/11/chartex" xmlns:cx6="http://schemas.microsoft.com/office/drawing/2016/5/12/chartex" xmlns:cx7="http://schemas.microsoft.com/office/drawing/2016/5/13/chartex" xmlns:cx8="http://schemas.microsoft.com/office/drawing/2016/5/14/chartex" xmlns:mc="http://schemas.openxmlformats.org/markup-compatibility/2006" xmlns:aink="http://schemas.microsoft.com/office/drawing/2016/ink" xmlns:am3d="http://schemas.microsoft.com/office/drawing/2017/model3d" xmlns:o="urn:schemas-microsoft-com:office:office" xmlns:oel="http://schemas.microsoft.com/office/2019/extlst" xmlns:r="http://schemas.openxmlformats.org/officeDocument/2006/relationships" xmlns:m="http://schemas.openxmlformats.org/officeDocument/2006/math" xmlns:v="urn:schemas-microsoft-com:vml" xmlns:wp14="http://schemas.microsoft.com/office/word/2010/wordprocessingDrawing" xmlns:wp="http://schemas.openxmlformats.org/drawingml/2006/wordprocessingDrawing" xmlns:w10="urn:schemas-microsoft-com:office:word" xmlns:w="http://schemas.openxmlformats.org/wordprocessingml/2006/main" xmlns:w14="http://schemas.microsoft.com/office/word/2010/wordml" xmlns:w15="http://schemas.microsoft.com/office/word/2012/wordml" xmlns:w16cex="http://schemas.microsoft.com/office/word/2018/wordml/cex" xmlns:w16cid="http://schemas.microsoft.com/office/word/2016/wordml/cid" xmlns:w16="http://schemas.microsoft.com/office/word/2018/wordml" xmlns:w16sdtdh="http://schemas.microsoft.com/office/word/2020/wordml/sdtdatahash" xmlns:w16se="http://schemas.microsoft.com/office/word/2015/wordml/symex" xmlns:wpg="http://schemas.microsoft.com/office/word/2010/wordprocessingGroup" xmlns:wpi="http://schemas.microsoft.com/office/word/2010/wordprocessingInk" xmlns:wne="http://schemas.microsoft.com/office/word/2006/wordml" xmlns:wps="http://schemas.microsoft.com/office/word/2010/wordprocessingShape" mc:Ignorable="w14 w15 w16se w16cid w16 w16cex w16sdtdh wp14">
+<w:hdr xmlns:wpc="http://schemas.microsoft.com/office/word/2010/wordprocessingCanvas" xmlns:cx="http://schemas.microsoft.com/office/drawing/2014/chartex" xmlns:cx1="http://schemas.microsoft.com/office/drawing/2015/9/8/chartex" xmlns:cx2="http://schemas.microsoft.com/office/drawing/2015/10/21/chartex" xmlns:cx3="http://schemas.microsoft.com/office/drawing/2016/5/9/chartex" xmlns:cx4="http://schemas.microsoft.com/office/drawing/2016/5/10/chartex" xmlns:cx5="http://schemas.microsoft.com/office/drawing/2016/5/11/chartex" xmlns:cx6="http://schemas.microsoft.com/office/drawing/2016/5/12/chartex" xmlns:cx7="http://schemas.microsoft.com/office/drawing/2016/5/13/chartex" xmlns:cx8="http://schemas.microsoft.com/office/drawing/2016/5/14/chartex" xmlns:mc="http://schemas.openxmlformats.org/markup-compatibility/2006" xmlns:aink="http://schemas.microsoft.com/office/drawing/2016/ink" xmlns:am3d="http://schemas.microsoft.com/office/drawing/2017/model3d" xmlns:o="urn:schemas-microsoft-com:office:office" xmlns:oel="http://schemas.microsoft.com/office/2019/extlst" xmlns:r="http://schemas.openxmlformats.org/officeDocument/2006/relationships" xmlns:m="http://schemas.openxmlformats.org/officeDocument/2006/math" xmlns:v="urn:schemas-microsoft-com:vml" xmlns:wp14="http://schemas.microsoft.com/office/word/2010/wordprocessingDrawing" xmlns:wp="http://schemas.openxmlformats.org/drawingml/2006/wordprocessingDrawing" xmlns:w10="urn:schemas-microsoft-com:office:word" xmlns:w="http://schemas.openxmlformats.org/wordprocessingml/2006/main" xmlns:w14="http://schemas.microsoft.com/office/word/2010/wordml" xmlns:w15="http://schemas.microsoft.com/office/word/2012/wordml" xmlns:w16cex="http://schemas.microsoft.com/office/word/2018/wordml/cex" xmlns:w16cid="http://schemas.microsoft.com/office/word/2016/wordml/cid" xmlns:w16="http://schemas.microsoft.com/office/word/2018/wordml" xmlns:w16du="http://schemas.microsoft.com/office/word/2023/wordml/word16du" xmlns:w16sdtdh="http://schemas.microsoft.com/office/word/2020/wordml/sdtdatahash" xmlns:w16sdtfl="http://schemas.microsoft.com/office/word/2024/wordml/sdtformatlock" xmlns:w16se="http://schemas.microsoft.com/office/word/2015/wordml/symex" xmlns:wpg="http://schemas.microsoft.com/office/word/2010/wordprocessingGroup" xmlns:wpi="http://schemas.microsoft.com/office/word/2010/wordprocessingInk" xmlns:wne="http://schemas.microsoft.com/office/word/2006/wordml" xmlns:wps="http://schemas.microsoft.com/office/word/2010/wordprocessingShape" mc:Ignorable="w14 w15 w16se w16cid w16 w16cex w16sdtdh w16sdtfl w16du wp14">
   <w:p>
     <w:pPr>
       <w:pStyle w:val="Header"/>
@@ -5667,7 +8332,7 @@
 </file>
 
 <file path=word/numbering.xml><?xml version="1.0" encoding="utf-8"?>
-<w:numbering xmlns:wpc="http://schemas.microsoft.com/office/word/2010/wordprocessingCanvas" xmlns:cx="http://schemas.microsoft.com/office/drawing/2014/chartex" xmlns:cx1="http://schemas.microsoft.com/office/drawing/2015/9/8/chartex" xmlns:cx2="http://schemas.microsoft.com/office/drawing/2015/10/21/chartex" xmlns:cx3="http://schemas.microsoft.com/office/drawing/2016/5/9/chartex" xmlns:cx4="http://schemas.microsoft.com/office/drawing/2016/5/10/chartex" xmlns:cx5="http://schemas.microsoft.com/office/drawing/2016/5/11/chartex" xmlns:cx6="http://schemas.microsoft.com/office/drawing/2016/5/12/chartex" xmlns:cx7="http://schemas.microsoft.com/office/drawing/2016/5/13/chartex" xmlns:cx8="http://schemas.microsoft.com/office/drawing/2016/5/14/chartex" xmlns:mc="http://schemas.openxmlformats.org/markup-compatibility/2006" xmlns:aink="http://schemas.microsoft.com/office/drawing/2016/ink" xmlns:am3d="http://schemas.microsoft.com/office/drawing/2017/model3d" xmlns:o="urn:schemas-microsoft-com:office:office" xmlns:oel="http://schemas.microsoft.com/office/2019/extlst" xmlns:r="http://schemas.openxmlformats.org/officeDocument/2006/relationships" xmlns:m="http://schemas.openxmlformats.org/officeDocument/2006/math" xmlns:v="urn:schemas-microsoft-com:vml" xmlns:wp14="http://schemas.microsoft.com/office/word/2010/wordprocessingDrawing" xmlns:wp="http://schemas.openxmlformats.org/drawingml/2006/wordprocessingDrawing" xmlns:w10="urn:schemas-microsoft-com:office:word" xmlns:w="http://schemas.openxmlformats.org/wordprocessingml/2006/main" xmlns:w14="http://schemas.microsoft.com/office/word/2010/wordml" xmlns:w15="http://schemas.microsoft.com/office/word/2012/wordml" xmlns:w16cex="http://schemas.microsoft.com/office/word/2018/wordml/cex" xmlns:w16cid="http://schemas.microsoft.com/office/word/2016/wordml/cid" xmlns:w16="http://schemas.microsoft.com/office/word/2018/wordml" xmlns:w16sdtdh="http://schemas.microsoft.com/office/word/2020/wordml/sdtdatahash" xmlns:w16se="http://schemas.microsoft.com/office/word/2015/wordml/symex" xmlns:wpg="http://schemas.microsoft.com/office/word/2010/wordprocessingGroup" xmlns:wpi="http://schemas.microsoft.com/office/word/2010/wordprocessingInk" xmlns:wne="http://schemas.microsoft.com/office/word/2006/wordml" xmlns:wps="http://schemas.microsoft.com/office/word/2010/wordprocessingShape" mc:Ignorable="w14 w15 w16se w16cid w16 w16cex w16sdtdh wp14">
+<w:numbering xmlns:wpc="http://schemas.microsoft.com/office/word/2010/wordprocessingCanvas" xmlns:cx="http://schemas.microsoft.com/office/drawing/2014/chartex" xmlns:cx1="http://schemas.microsoft.com/office/drawing/2015/9/8/chartex" xmlns:cx2="http://schemas.microsoft.com/office/drawing/2015/10/21/chartex" xmlns:cx3="http://schemas.microsoft.com/office/drawing/2016/5/9/chartex" xmlns:cx4="http://schemas.microsoft.com/office/drawing/2016/5/10/chartex" xmlns:cx5="http://schemas.microsoft.com/office/drawing/2016/5/11/chartex" xmlns:cx6="http://schemas.microsoft.com/office/drawing/2016/5/12/chartex" xmlns:cx7="http://schemas.microsoft.com/office/drawing/2016/5/13/chartex" xmlns:cx8="http://schemas.microsoft.com/office/drawing/2016/5/14/chartex" xmlns:mc="http://schemas.openxmlformats.org/markup-compatibility/2006" xmlns:aink="http://schemas.microsoft.com/office/drawing/2016/ink" xmlns:am3d="http://schemas.microsoft.com/office/drawing/2017/model3d" xmlns:o="urn:schemas-microsoft-com:office:office" xmlns:oel="http://schemas.microsoft.com/office/2019/extlst" xmlns:r="http://schemas.openxmlformats.org/officeDocument/2006/relationships" xmlns:m="http://schemas.openxmlformats.org/officeDocument/2006/math" xmlns:v="urn:schemas-microsoft-com:vml" xmlns:wp14="http://schemas.microsoft.com/office/word/2010/wordprocessingDrawing" xmlns:wp="http://schemas.openxmlformats.org/drawingml/2006/wordprocessingDrawing" xmlns:w10="urn:schemas-microsoft-com:office:word" xmlns:w="http://schemas.openxmlformats.org/wordprocessingml/2006/main" xmlns:w14="http://schemas.microsoft.com/office/word/2010/wordml" xmlns:w15="http://schemas.microsoft.com/office/word/2012/wordml" xmlns:w16cex="http://schemas.microsoft.com/office/word/2018/wordml/cex" xmlns:w16cid="http://schemas.microsoft.com/office/word/2016/wordml/cid" xmlns:w16="http://schemas.microsoft.com/office/word/2018/wordml" xmlns:w16du="http://schemas.microsoft.com/office/word/2023/wordml/word16du" xmlns:w16sdtdh="http://schemas.microsoft.com/office/word/2020/wordml/sdtdatahash" xmlns:w16sdtfl="http://schemas.microsoft.com/office/word/2024/wordml/sdtformatlock" xmlns:w16se="http://schemas.microsoft.com/office/word/2015/wordml/symex" xmlns:wpg="http://schemas.microsoft.com/office/word/2010/wordprocessingGroup" xmlns:wpi="http://schemas.microsoft.com/office/word/2010/wordprocessingInk" xmlns:wne="http://schemas.microsoft.com/office/word/2006/wordml" xmlns:wps="http://schemas.microsoft.com/office/word/2010/wordprocessingShape" mc:Ignorable="w14 w15 w16se w16cid w16 w16cex w16sdtdh w16sdtfl w16du wp14">
   <w:abstractNum w:abstractNumId="0" w15:restartNumberingAfterBreak="0">
     <w:nsid w:val="01414EC6"/>
     <w:multiLevelType w:val="multilevel"/>
@@ -7703,7 +10368,7 @@
         <w:ind w:left="720" w:hanging="360"/>
       </w:pPr>
     </w:lvl>
-    <w:lvl w:ilvl="1" w:tentative="1">
+    <w:lvl w:ilvl="1">
       <w:start w:val="1"/>
       <w:numFmt w:val="decimal"/>
       <w:lvlText w:val="%2."/>
@@ -8404,7 +11069,7 @@
 </file>
 
 <file path=word/styles.xml><?xml version="1.0" encoding="utf-8"?>
-<w:styles xmlns:mc="http://schemas.openxmlformats.org/markup-compatibility/2006" xmlns:r="http://schemas.openxmlformats.org/officeDocument/2006/relationships" xmlns:w="http://schemas.openxmlformats.org/wordprocessingml/2006/main" xmlns:w14="http://schemas.microsoft.com/office/word/2010/wordml" xmlns:w15="http://schemas.microsoft.com/office/word/2012/wordml" xmlns:w16cex="http://schemas.microsoft.com/office/word/2018/wordml/cex" xmlns:w16cid="http://schemas.microsoft.com/office/word/2016/wordml/cid" xmlns:w16="http://schemas.microsoft.com/office/word/2018/wordml" xmlns:w16sdtdh="http://schemas.microsoft.com/office/word/2020/wordml/sdtdatahash" xmlns:w16se="http://schemas.microsoft.com/office/word/2015/wordml/symex" mc:Ignorable="w14 w15 w16se w16cid w16 w16cex w16sdtdh">
+<w:styles xmlns:mc="http://schemas.openxmlformats.org/markup-compatibility/2006" xmlns:r="http://schemas.openxmlformats.org/officeDocument/2006/relationships" xmlns:w="http://schemas.openxmlformats.org/wordprocessingml/2006/main" xmlns:w14="http://schemas.microsoft.com/office/word/2010/wordml" xmlns:w15="http://schemas.microsoft.com/office/word/2012/wordml" xmlns:w16cex="http://schemas.microsoft.com/office/word/2018/wordml/cex" xmlns:w16cid="http://schemas.microsoft.com/office/word/2016/wordml/cid" xmlns:w16="http://schemas.microsoft.com/office/word/2018/wordml" xmlns:w16du="http://schemas.microsoft.com/office/word/2023/wordml/word16du" xmlns:w16sdtdh="http://schemas.microsoft.com/office/word/2020/wordml/sdtdatahash" xmlns:w16sdtfl="http://schemas.microsoft.com/office/word/2024/wordml/sdtformatlock" xmlns:w16se="http://schemas.microsoft.com/office/word/2015/wordml/symex" mc:Ignorable="w14 w15 w16se w16cid w16 w16cex w16sdtdh w16sdtfl w16du">
   <w:docDefaults>
     <w:rPrDefault>
       <w:rPr>
@@ -9139,11 +11804,30 @@
       <w:lang w:val="en-US" w:eastAsia="en-US"/>
     </w:rPr>
   </w:style>
+  <w:style w:type="table" w:styleId="TableGrid">
+    <w:name w:val="Table Grid"/>
+    <w:basedOn w:val="TableNormal"/>
+    <w:uiPriority w:val="39"/>
+    <w:rsid w:val="00695F4F"/>
+    <w:pPr>
+      <w:spacing w:after="0" w:line="240" w:lineRule="auto"/>
+    </w:pPr>
+    <w:tblPr>
+      <w:tblBorders>
+        <w:top w:val="single" w:sz="4" w:space="0" w:color="auto"/>
+        <w:left w:val="single" w:sz="4" w:space="0" w:color="auto"/>
+        <w:bottom w:val="single" w:sz="4" w:space="0" w:color="auto"/>
+        <w:right w:val="single" w:sz="4" w:space="0" w:color="auto"/>
+        <w:insideH w:val="single" w:sz="4" w:space="0" w:color="auto"/>
+        <w:insideV w:val="single" w:sz="4" w:space="0" w:color="auto"/>
+      </w:tblBorders>
+    </w:tblPr>
+  </w:style>
 </w:styles>
 </file>
 
 <file path=word/glossary/document.xml><?xml version="1.0" encoding="utf-8"?>
-<w:glossaryDocument xmlns:wpc="http://schemas.microsoft.com/office/word/2010/wordprocessingCanvas" xmlns:cx="http://schemas.microsoft.com/office/drawing/2014/chartex" xmlns:cx1="http://schemas.microsoft.com/office/drawing/2015/9/8/chartex" xmlns:cx2="http://schemas.microsoft.com/office/drawing/2015/10/21/chartex" xmlns:cx3="http://schemas.microsoft.com/office/drawing/2016/5/9/chartex" xmlns:cx4="http://schemas.microsoft.com/office/drawing/2016/5/10/chartex" xmlns:cx5="http://schemas.microsoft.com/office/drawing/2016/5/11/chartex" xmlns:cx6="http://schemas.microsoft.com/office/drawing/2016/5/12/chartex" xmlns:cx7="http://schemas.microsoft.com/office/drawing/2016/5/13/chartex" xmlns:cx8="http://schemas.microsoft.com/office/drawing/2016/5/14/chartex" xmlns:mc="http://schemas.openxmlformats.org/markup-compatibility/2006" xmlns:aink="http://schemas.microsoft.com/office/drawing/2016/ink" xmlns:am3d="http://schemas.microsoft.com/office/drawing/2017/model3d" xmlns:o="urn:schemas-microsoft-com:office:office" xmlns:oel="http://schemas.microsoft.com/office/2019/extlst" xmlns:r="http://schemas.openxmlformats.org/officeDocument/2006/relationships" xmlns:m="http://schemas.openxmlformats.org/officeDocument/2006/math" xmlns:v="urn:schemas-microsoft-com:vml" xmlns:wp14="http://schemas.microsoft.com/office/word/2010/wordprocessingDrawing" xmlns:wp="http://schemas.openxmlformats.org/drawingml/2006/wordprocessingDrawing" xmlns:w10="urn:schemas-microsoft-com:office:word" xmlns:w="http://schemas.openxmlformats.org/wordprocessingml/2006/main" xmlns:w14="http://schemas.microsoft.com/office/word/2010/wordml" xmlns:w15="http://schemas.microsoft.com/office/word/2012/wordml" xmlns:w16cex="http://schemas.microsoft.com/office/word/2018/wordml/cex" xmlns:w16cid="http://schemas.microsoft.com/office/word/2016/wordml/cid" xmlns:w16="http://schemas.microsoft.com/office/word/2018/wordml" xmlns:w16sdtdh="http://schemas.microsoft.com/office/word/2020/wordml/sdtdatahash" xmlns:w16se="http://schemas.microsoft.com/office/word/2015/wordml/symex" xmlns:wpg="http://schemas.microsoft.com/office/word/2010/wordprocessingGroup" xmlns:wpi="http://schemas.microsoft.com/office/word/2010/wordprocessingInk" xmlns:wne="http://schemas.microsoft.com/office/word/2006/wordml" xmlns:wps="http://schemas.microsoft.com/office/word/2010/wordprocessingShape" mc:Ignorable="w14 w15 w16se w16cid w16 w16cex w16sdtdh wp14">
+<w:glossaryDocument xmlns:wpc="http://schemas.microsoft.com/office/word/2010/wordprocessingCanvas" xmlns:cx="http://schemas.microsoft.com/office/drawing/2014/chartex" xmlns:cx1="http://schemas.microsoft.com/office/drawing/2015/9/8/chartex" xmlns:cx2="http://schemas.microsoft.com/office/drawing/2015/10/21/chartex" xmlns:cx3="http://schemas.microsoft.com/office/drawing/2016/5/9/chartex" xmlns:cx4="http://schemas.microsoft.com/office/drawing/2016/5/10/chartex" xmlns:cx5="http://schemas.microsoft.com/office/drawing/2016/5/11/chartex" xmlns:cx6="http://schemas.microsoft.com/office/drawing/2016/5/12/chartex" xmlns:cx7="http://schemas.microsoft.com/office/drawing/2016/5/13/chartex" xmlns:cx8="http://schemas.microsoft.com/office/drawing/2016/5/14/chartex" xmlns:mc="http://schemas.openxmlformats.org/markup-compatibility/2006" xmlns:aink="http://schemas.microsoft.com/office/drawing/2016/ink" xmlns:am3d="http://schemas.microsoft.com/office/drawing/2017/model3d" xmlns:o="urn:schemas-microsoft-com:office:office" xmlns:oel="http://schemas.microsoft.com/office/2019/extlst" xmlns:r="http://schemas.openxmlformats.org/officeDocument/2006/relationships" xmlns:m="http://schemas.openxmlformats.org/officeDocument/2006/math" xmlns:v="urn:schemas-microsoft-com:vml" xmlns:wp14="http://schemas.microsoft.com/office/word/2010/wordprocessingDrawing" xmlns:wp="http://schemas.openxmlformats.org/drawingml/2006/wordprocessingDrawing" xmlns:w10="urn:schemas-microsoft-com:office:word" xmlns:w="http://schemas.openxmlformats.org/wordprocessingml/2006/main" xmlns:w14="http://schemas.microsoft.com/office/word/2010/wordml" xmlns:w15="http://schemas.microsoft.com/office/word/2012/wordml" xmlns:w16cex="http://schemas.microsoft.com/office/word/2018/wordml/cex" xmlns:w16cid="http://schemas.microsoft.com/office/word/2016/wordml/cid" xmlns:w16="http://schemas.microsoft.com/office/word/2018/wordml" xmlns:w16du="http://schemas.microsoft.com/office/word/2023/wordml/word16du" xmlns:w16sdtdh="http://schemas.microsoft.com/office/word/2020/wordml/sdtdatahash" xmlns:w16sdtfl="http://schemas.microsoft.com/office/word/2024/wordml/sdtformatlock" xmlns:w16se="http://schemas.microsoft.com/office/word/2015/wordml/symex" xmlns:wpg="http://schemas.microsoft.com/office/word/2010/wordprocessingGroup" xmlns:wpi="http://schemas.microsoft.com/office/word/2010/wordprocessingInk" xmlns:wne="http://schemas.microsoft.com/office/word/2006/wordml" xmlns:wps="http://schemas.microsoft.com/office/word/2010/wordprocessingShape" mc:Ignorable="w14 w15 w16se w16cid w16 w16cex w16sdtdh w16sdtfl w16du wp14">
   <w:docParts>
     <w:docPart>
       <w:docPartPr>
@@ -9228,7 +11912,7 @@
 </file>
 
 <file path=word/glossary/fontTable.xml><?xml version="1.0" encoding="utf-8"?>
-<w:fonts xmlns:mc="http://schemas.openxmlformats.org/markup-compatibility/2006" xmlns:r="http://schemas.openxmlformats.org/officeDocument/2006/relationships" xmlns:w="http://schemas.openxmlformats.org/wordprocessingml/2006/main" xmlns:w14="http://schemas.microsoft.com/office/word/2010/wordml" xmlns:w15="http://schemas.microsoft.com/office/word/2012/wordml" xmlns:w16cex="http://schemas.microsoft.com/office/word/2018/wordml/cex" xmlns:w16cid="http://schemas.microsoft.com/office/word/2016/wordml/cid" xmlns:w16="http://schemas.microsoft.com/office/word/2018/wordml" xmlns:w16sdtdh="http://schemas.microsoft.com/office/word/2020/wordml/sdtdatahash" xmlns:w16se="http://schemas.microsoft.com/office/word/2015/wordml/symex" mc:Ignorable="w14 w15 w16se w16cid w16 w16cex w16sdtdh">
+<w:fonts xmlns:mc="http://schemas.openxmlformats.org/markup-compatibility/2006" xmlns:r="http://schemas.openxmlformats.org/officeDocument/2006/relationships" xmlns:w="http://schemas.openxmlformats.org/wordprocessingml/2006/main" xmlns:w14="http://schemas.microsoft.com/office/word/2010/wordml" xmlns:w15="http://schemas.microsoft.com/office/word/2012/wordml" xmlns:w16cex="http://schemas.microsoft.com/office/word/2018/wordml/cex" xmlns:w16cid="http://schemas.microsoft.com/office/word/2016/wordml/cid" xmlns:w16="http://schemas.microsoft.com/office/word/2018/wordml" xmlns:w16du="http://schemas.microsoft.com/office/word/2023/wordml/word16du" xmlns:w16sdtdh="http://schemas.microsoft.com/office/word/2020/wordml/sdtdatahash" xmlns:w16sdtfl="http://schemas.microsoft.com/office/word/2024/wordml/sdtformatlock" xmlns:w16se="http://schemas.microsoft.com/office/word/2015/wordml/symex" mc:Ignorable="w14 w15 w16se w16cid w16 w16cex w16sdtdh w16sdtfl w16du">
   <w:font w:name="Symbol">
     <w:panose1 w:val="05050102010706020507"/>
     <w:charset w:val="02"/>
@@ -9262,7 +11946,7 @@
     <w:charset w:val="00"/>
     <w:family w:val="swiss"/>
     <w:pitch w:val="variable"/>
-    <w:sig w:usb0="E4002EFF" w:usb1="C000247B" w:usb2="00000009" w:usb3="00000000" w:csb0="000001FF" w:csb1="00000000"/>
+    <w:sig w:usb0="E4002EFF" w:usb1="C200247B" w:usb2="00000009" w:usb3="00000000" w:csb0="000001FF" w:csb1="00000000"/>
   </w:font>
   <w:font w:name="DengXian">
     <w:altName w:val="等线"/>
@@ -9277,7 +11961,7 @@
     <w:charset w:val="00"/>
     <w:family w:val="swiss"/>
     <w:pitch w:val="variable"/>
-    <w:sig w:usb0="E4002EFF" w:usb1="C000247B" w:usb2="00000009" w:usb3="00000000" w:csb0="000001FF" w:csb1="00000000"/>
+    <w:sig w:usb0="E4002EFF" w:usb1="C200247B" w:usb2="00000009" w:usb3="00000000" w:csb0="000001FF" w:csb1="00000000"/>
   </w:font>
   <w:font w:name="DengXian Light">
     <w:altName w:val="等线 Light"/>
@@ -9340,7 +12024,7 @@
 </file>
 
 <file path=word/glossary/settings.xml><?xml version="1.0" encoding="utf-8"?>
-<w:settings xmlns:mc="http://schemas.openxmlformats.org/markup-compatibility/2006" xmlns:o="urn:schemas-microsoft-com:office:office" xmlns:r="http://schemas.openxmlformats.org/officeDocument/2006/relationships" xmlns:m="http://schemas.openxmlformats.org/officeDocument/2006/math" xmlns:v="urn:schemas-microsoft-com:vml" xmlns:w10="urn:schemas-microsoft-com:office:word" xmlns:w="http://schemas.openxmlformats.org/wordprocessingml/2006/main" xmlns:w14="http://schemas.microsoft.com/office/word/2010/wordml" xmlns:w15="http://schemas.microsoft.com/office/word/2012/wordml" xmlns:w16cex="http://schemas.microsoft.com/office/word/2018/wordml/cex" xmlns:w16cid="http://schemas.microsoft.com/office/word/2016/wordml/cid" xmlns:w16="http://schemas.microsoft.com/office/word/2018/wordml" xmlns:w16sdtdh="http://schemas.microsoft.com/office/word/2020/wordml/sdtdatahash" xmlns:w16se="http://schemas.microsoft.com/office/word/2015/wordml/symex" xmlns:sl="http://schemas.openxmlformats.org/schemaLibrary/2006/main" mc:Ignorable="w14 w15 w16se w16cid w16 w16cex w16sdtdh">
+<w:settings xmlns:mc="http://schemas.openxmlformats.org/markup-compatibility/2006" xmlns:o="urn:schemas-microsoft-com:office:office" xmlns:r="http://schemas.openxmlformats.org/officeDocument/2006/relationships" xmlns:m="http://schemas.openxmlformats.org/officeDocument/2006/math" xmlns:v="urn:schemas-microsoft-com:vml" xmlns:w10="urn:schemas-microsoft-com:office:word" xmlns:w="http://schemas.openxmlformats.org/wordprocessingml/2006/main" xmlns:w14="http://schemas.microsoft.com/office/word/2010/wordml" xmlns:w15="http://schemas.microsoft.com/office/word/2012/wordml" xmlns:w16cex="http://schemas.microsoft.com/office/word/2018/wordml/cex" xmlns:w16cid="http://schemas.microsoft.com/office/word/2016/wordml/cid" xmlns:w16="http://schemas.microsoft.com/office/word/2018/wordml" xmlns:w16du="http://schemas.microsoft.com/office/word/2023/wordml/word16du" xmlns:w16sdtdh="http://schemas.microsoft.com/office/word/2020/wordml/sdtdatahash" xmlns:w16sdtfl="http://schemas.microsoft.com/office/word/2024/wordml/sdtformatlock" xmlns:w16se="http://schemas.microsoft.com/office/word/2015/wordml/symex" xmlns:sl="http://schemas.openxmlformats.org/schemaLibrary/2006/main" mc:Ignorable="w14 w15 w16se w16cid w16 w16cex w16sdtdh w16sdtfl w16du">
   <w:view w:val="normal"/>
   <w:defaultTabStop w:val="720"/>
   <w:characterSpacingControl w:val="doNotCompress"/>
@@ -9355,20 +12039,21 @@
   </w:compat>
   <w:rsids>
     <w:rsidRoot w:val="00FF69E5"/>
+    <w:rsid w:val="000D4A76"/>
     <w:rsid w:val="00174815"/>
     <w:rsid w:val="00342EE0"/>
     <w:rsid w:val="004A4848"/>
     <w:rsid w:val="00551CF8"/>
     <w:rsid w:val="006975AD"/>
+    <w:rsid w:val="007A271D"/>
     <w:rsid w:val="00834594"/>
-    <w:rsid w:val="009E51FC"/>
     <w:rsid w:val="00A86CAA"/>
     <w:rsid w:val="00B2180B"/>
     <w:rsid w:val="00B44DAD"/>
     <w:rsid w:val="00BA330D"/>
     <w:rsid w:val="00BE7651"/>
     <w:rsid w:val="00CD136A"/>
-    <w:rsid w:val="00DD7ED3"/>
+    <w:rsid w:val="00D711FB"/>
     <w:rsid w:val="00FF69E5"/>
   </w:rsids>
   <m:mathPr>
@@ -9393,7 +12078,7 @@
 </file>
 
 <file path=word/glossary/styles.xml><?xml version="1.0" encoding="utf-8"?>
-<w:styles xmlns:mc="http://schemas.openxmlformats.org/markup-compatibility/2006" xmlns:r="http://schemas.openxmlformats.org/officeDocument/2006/relationships" xmlns:w="http://schemas.openxmlformats.org/wordprocessingml/2006/main" xmlns:w14="http://schemas.microsoft.com/office/word/2010/wordml" xmlns:w15="http://schemas.microsoft.com/office/word/2012/wordml" xmlns:w16cex="http://schemas.microsoft.com/office/word/2018/wordml/cex" xmlns:w16cid="http://schemas.microsoft.com/office/word/2016/wordml/cid" xmlns:w16="http://schemas.microsoft.com/office/word/2018/wordml" xmlns:w16sdtdh="http://schemas.microsoft.com/office/word/2020/wordml/sdtdatahash" xmlns:w16se="http://schemas.microsoft.com/office/word/2015/wordml/symex" mc:Ignorable="w14 w15 w16se w16cid w16 w16cex w16sdtdh">
+<w:styles xmlns:mc="http://schemas.openxmlformats.org/markup-compatibility/2006" xmlns:r="http://schemas.openxmlformats.org/officeDocument/2006/relationships" xmlns:w="http://schemas.openxmlformats.org/wordprocessingml/2006/main" xmlns:w14="http://schemas.microsoft.com/office/word/2010/wordml" xmlns:w15="http://schemas.microsoft.com/office/word/2012/wordml" xmlns:w16cex="http://schemas.microsoft.com/office/word/2018/wordml/cex" xmlns:w16cid="http://schemas.microsoft.com/office/word/2016/wordml/cid" xmlns:w16="http://schemas.microsoft.com/office/word/2018/wordml" xmlns:w16du="http://schemas.microsoft.com/office/word/2023/wordml/word16du" xmlns:w16sdtdh="http://schemas.microsoft.com/office/word/2020/wordml/sdtdatahash" xmlns:w16sdtfl="http://schemas.microsoft.com/office/word/2024/wordml/sdtformatlock" xmlns:w16se="http://schemas.microsoft.com/office/word/2015/wordml/symex" mc:Ignorable="w14 w15 w16se w16cid w16 w16cex w16sdtdh w16sdtfl w16du">
   <w:docDefaults>
     <w:rPrDefault>
       <w:rPr>
@@ -9843,7 +12528,7 @@
 </file>
 
 <file path=word/glossary/webSettings.xml><?xml version="1.0" encoding="utf-8"?>
-<w:webSettings xmlns:mc="http://schemas.openxmlformats.org/markup-compatibility/2006" xmlns:r="http://schemas.openxmlformats.org/officeDocument/2006/relationships" xmlns:w="http://schemas.openxmlformats.org/wordprocessingml/2006/main" xmlns:w14="http://schemas.microsoft.com/office/word/2010/wordml" xmlns:w15="http://schemas.microsoft.com/office/word/2012/wordml" xmlns:w16cex="http://schemas.microsoft.com/office/word/2018/wordml/cex" xmlns:w16cid="http://schemas.microsoft.com/office/word/2016/wordml/cid" xmlns:w16="http://schemas.microsoft.com/office/word/2018/wordml" xmlns:w16sdtdh="http://schemas.microsoft.com/office/word/2020/wordml/sdtdatahash" xmlns:w16se="http://schemas.microsoft.com/office/word/2015/wordml/symex" mc:Ignorable="w14 w15 w16se w16cid w16 w16cex w16sdtdh">
+<w:webSettings xmlns:mc="http://schemas.openxmlformats.org/markup-compatibility/2006" xmlns:r="http://schemas.openxmlformats.org/officeDocument/2006/relationships" xmlns:w="http://schemas.openxmlformats.org/wordprocessingml/2006/main" xmlns:w14="http://schemas.microsoft.com/office/word/2010/wordml" xmlns:w15="http://schemas.microsoft.com/office/word/2012/wordml" xmlns:w16cex="http://schemas.microsoft.com/office/word/2018/wordml/cex" xmlns:w16cid="http://schemas.microsoft.com/office/word/2016/wordml/cid" xmlns:w16="http://schemas.microsoft.com/office/word/2018/wordml" xmlns:w16du="http://schemas.microsoft.com/office/word/2023/wordml/word16du" xmlns:w16sdtdh="http://schemas.microsoft.com/office/word/2020/wordml/sdtdatahash" xmlns:w16sdtfl="http://schemas.microsoft.com/office/word/2024/wordml/sdtformatlock" xmlns:w16se="http://schemas.microsoft.com/office/word/2015/wordml/symex" mc:Ignorable="w14 w15 w16se w16cid w16 w16cex w16sdtdh w16sdtfl w16du">
   <w:optimizeForBrowser/>
   <w:allowPNG/>
 </w:webSettings>

</xml_diff>

<commit_message>
updated on 12 Jun
</commit_message>
<xml_diff>
--- a/Cloud Computing Security_yong.docx
+++ b/Cloud Computing Security_yong.docx
@@ -436,18 +436,8 @@
           <w:szCs w:val="28"/>
           <w:lang w:val="en-SG"/>
         </w:rPr>
-        <w:t xml:space="preserve">Mathanraj s/o </w:t>
-      </w:r>
-      <w:proofErr w:type="spellStart"/>
-      <w:r>
-        <w:rPr>
-          <w:sz w:val="28"/>
-          <w:szCs w:val="28"/>
-          <w:lang w:val="en-SG"/>
-        </w:rPr>
-        <w:t>Paneerselvam</w:t>
-      </w:r>
-      <w:proofErr w:type="spellEnd"/>
+        <w:t>Mathanraj s/o Paneerselvam</w:t>
+      </w:r>
     </w:p>
     <w:p>
       <w:pPr>
@@ -1603,25 +1593,7 @@
                 <w:szCs w:val="22"/>
                 <w:lang w:eastAsia="zh-CN"/>
               </w:rPr>
-              <w:t xml:space="preserve">The content generated by AI tools </w:t>
-            </w:r>
-            <w:proofErr w:type="gramStart"/>
-            <w:r>
-              <w:rPr>
-                <w:sz w:val="22"/>
-                <w:szCs w:val="22"/>
-                <w:lang w:eastAsia="zh-CN"/>
-              </w:rPr>
-              <w:t>are</w:t>
-            </w:r>
-            <w:proofErr w:type="gramEnd"/>
-            <w:r>
-              <w:rPr>
-                <w:sz w:val="22"/>
-                <w:szCs w:val="22"/>
-                <w:lang w:eastAsia="zh-CN"/>
-              </w:rPr>
-              <w:t xml:space="preserve"> not retrievable except by the user who generated them, so they are considered non-recoverable sources. Although non-recoverable data or quotations in APA Style papers are usually cited as personal communications, with ChatGPT-generated text there is no person communicating. Quoting text from ChatGPT chat is therefore more like sharing the output of an algorithm, with a reference list entry and the corresponding in-text citation.</w:t>
+              <w:t>The content generated by AI tools are not retrievable except by the user who generated them, so they are considered non-recoverable sources. Although non-recoverable data or quotations in APA Style papers are usually cited as personal communications, with ChatGPT-generated text there is no person communicating. Quoting text from ChatGPT chat is therefore more like sharing the output of an algorithm, with a reference list entry and the corresponding in-text citation.</w:t>
             </w:r>
           </w:p>
           <w:p>
@@ -3987,16 +3959,8 @@
         <w:rPr>
           <w:lang w:val="en-SG"/>
         </w:rPr>
-        <w:t xml:space="preserve">Mathanraj s/o </w:t>
-      </w:r>
-      <w:proofErr w:type="spellStart"/>
-      <w:r>
-        <w:rPr>
-          <w:lang w:val="en-SG"/>
-        </w:rPr>
-        <w:t>Paneerselvam</w:t>
-      </w:r>
-      <w:proofErr w:type="spellEnd"/>
+        <w:t>Mathanraj s/o Paneerselvam</w:t>
+      </w:r>
     </w:p>
     <w:p>
       <w:pPr>
@@ -5025,21 +4989,7 @@
         <w:rPr>
           <w:lang w:val="en-SG"/>
         </w:rPr>
-        <w:t xml:space="preserve">AWS provides you with all the information, documentation, and video instructions to help you learn how to use </w:t>
-      </w:r>
-      <w:proofErr w:type="gramStart"/>
-      <w:r>
-        <w:rPr>
-          <w:lang w:val="en-SG"/>
-        </w:rPr>
-        <w:t>all of</w:t>
-      </w:r>
-      <w:proofErr w:type="gramEnd"/>
-      <w:r>
-        <w:rPr>
-          <w:lang w:val="en-SG"/>
-        </w:rPr>
-        <w:t xml:space="preserve"> its services.</w:t>
+        <w:t>AWS provides you with all the information, documentation, and video instructions to help you learn how to use all of its services.</w:t>
       </w:r>
     </w:p>
     <w:p>
@@ -5253,15 +5203,7 @@
         </w:rPr>
       </w:pPr>
       <w:r>
-        <w:t>It is an end-</w:t>
-      </w:r>
-      <w:proofErr w:type="gramStart"/>
-      <w:r>
-        <w:t>to-</w:t>
-      </w:r>
-      <w:proofErr w:type="gramEnd"/>
-      <w:r>
-        <w:t>end strategy, allowing businesses to concentrate on company development rather than worrying about secrecy.</w:t>
+        <w:t>It is an end-to-end strategy, allowing businesses to concentrate on company development rather than worrying about secrecy.</w:t>
       </w:r>
     </w:p>
     <w:p>
@@ -5298,21 +5240,7 @@
         <w:rPr>
           <w:lang w:val="en-SG"/>
         </w:rPr>
-        <w:t xml:space="preserve">If you use traditional methods, you must create your own servers to store your data and apps, which takes a significant amount of both time and money. So, instead of creating your own pricey servers, you can use AWS, where you just </w:t>
-      </w:r>
-      <w:proofErr w:type="gramStart"/>
-      <w:r>
-        <w:rPr>
-          <w:lang w:val="en-SG"/>
-        </w:rPr>
-        <w:t>have to</w:t>
-      </w:r>
-      <w:proofErr w:type="gramEnd"/>
-      <w:r>
-        <w:rPr>
-          <w:lang w:val="en-SG"/>
-        </w:rPr>
-        <w:t xml:space="preserve"> pay for the tools and services you </w:t>
+        <w:t xml:space="preserve">If you use traditional methods, you must create your own servers to store your data and apps, which takes a significant amount of both time and money. So, instead of creating your own pricey servers, you can use AWS, where you just have to pay for the tools and services you </w:t>
       </w:r>
       <w:r>
         <w:rPr>
@@ -5325,21 +5253,7 @@
         <w:rPr>
           <w:lang w:val="en-SG"/>
         </w:rPr>
-        <w:t xml:space="preserve"> AWS offers a pay-as-you-go pricing method, which means that a company will only pay for the services that it needs and has used for </w:t>
-      </w:r>
-      <w:proofErr w:type="gramStart"/>
-      <w:r>
-        <w:rPr>
-          <w:lang w:val="en-SG"/>
-        </w:rPr>
-        <w:t>a period of time</w:t>
-      </w:r>
-      <w:proofErr w:type="gramEnd"/>
-      <w:r>
-        <w:rPr>
-          <w:lang w:val="en-SG"/>
-        </w:rPr>
-        <w:t xml:space="preserve">. It is the same as paying your electricity bill; you only pay for the units you have consumed. These </w:t>
+        <w:t xml:space="preserve"> AWS offers a pay-as-you-go pricing method, which means that a company will only pay for the services that it needs and has used for a period of time. It is the same as paying your electricity bill; you only pay for the units you have consumed. These </w:t>
       </w:r>
       <w:hyperlink r:id="rId15" w:tgtFrame="_blank" w:tooltip="https://intellipaat.com/blog/aws-services-list-and-products/" w:history="1">
         <w:r>
@@ -7126,6 +7040,258 @@
     </w:p>
     <w:p>
       <w:pPr>
+        <w:rPr>
+          <w:rFonts w:ascii="Arial" w:hAnsi="Arial" w:cs="Arial"/>
+          <w:lang w:val="en-SG"/>
+        </w:rPr>
+      </w:pPr>
+      <w:r>
+        <w:rPr>
+          <w:rFonts w:ascii="Arial" w:hAnsi="Arial" w:cs="Arial"/>
+          <w:b/>
+          <w:bCs/>
+          <w:lang w:val="en-SG"/>
+        </w:rPr>
+        <w:t>Existing</w:t>
+      </w:r>
+      <w:r>
+        <w:rPr>
+          <w:rFonts w:ascii="Arial" w:hAnsi="Arial" w:cs="Arial"/>
+          <w:b/>
+          <w:bCs/>
+          <w:lang w:val="en-SG"/>
+        </w:rPr>
+        <w:t xml:space="preserve"> infrastructure</w:t>
+      </w:r>
+      <w:r>
+        <w:rPr>
+          <w:rFonts w:ascii="Arial" w:hAnsi="Arial" w:cs="Arial"/>
+          <w:b/>
+          <w:bCs/>
+          <w:lang w:val="en-SG"/>
+        </w:rPr>
+        <w:t xml:space="preserve"> </w:t>
+      </w:r>
+      <w:r>
+        <w:rPr>
+          <w:rFonts w:ascii="Arial" w:hAnsi="Arial" w:cs="Arial"/>
+          <w:lang w:val="en-SG"/>
+        </w:rPr>
+        <w:t>(</w:t>
+      </w:r>
+      <w:r>
+        <w:rPr>
+          <w:rFonts w:ascii="Arial" w:hAnsi="Arial" w:cs="Arial"/>
+          <w:lang w:val="en-SG"/>
+        </w:rPr>
+        <w:t xml:space="preserve">assuming </w:t>
+      </w:r>
+      <w:r>
+        <w:rPr>
+          <w:rFonts w:ascii="Arial" w:hAnsi="Arial" w:cs="Arial"/>
+          <w:lang w:val="en-SG"/>
+        </w:rPr>
+        <w:t>5-year lifespan)</w:t>
+      </w:r>
+      <w:r>
+        <w:rPr>
+          <w:rFonts w:ascii="Arial" w:hAnsi="Arial" w:cs="Arial"/>
+          <w:lang w:val="en-SG"/>
+        </w:rPr>
+        <w:t xml:space="preserve"> and costs</w:t>
+      </w:r>
+      <w:r>
+        <w:rPr>
+          <w:rFonts w:ascii="Arial" w:hAnsi="Arial" w:cs="Arial"/>
+          <w:lang w:val="en-SG"/>
+        </w:rPr>
+        <w:t xml:space="preserve"> for 5 years</w:t>
+      </w:r>
+    </w:p>
+    <w:p>
+      <w:pPr>
+        <w:rPr>
+          <w:rFonts w:ascii="Arial" w:hAnsi="Arial" w:cs="Arial"/>
+          <w:lang w:val="en-SG"/>
+        </w:rPr>
+      </w:pPr>
+    </w:p>
+    <w:p>
+      <w:pPr>
+        <w:pStyle w:val="ListParagraph"/>
+        <w:numPr>
+          <w:ilvl w:val="1"/>
+          <w:numId w:val="30"/>
+        </w:numPr>
+        <w:rPr>
+          <w:rFonts w:ascii="Arial" w:hAnsi="Arial" w:cs="Arial"/>
+        </w:rPr>
+      </w:pPr>
+      <w:r>
+        <w:rPr>
+          <w:rFonts w:ascii="Arial" w:hAnsi="Arial" w:cs="Arial"/>
+        </w:rPr>
+        <w:t>50+ Enterprise Grade Servers: $325,000</w:t>
+      </w:r>
+    </w:p>
+    <w:p>
+      <w:pPr>
+        <w:pStyle w:val="ListParagraph"/>
+        <w:numPr>
+          <w:ilvl w:val="1"/>
+          <w:numId w:val="30"/>
+        </w:numPr>
+        <w:rPr>
+          <w:rFonts w:ascii="Arial" w:hAnsi="Arial" w:cs="Arial"/>
+        </w:rPr>
+      </w:pPr>
+      <w:r>
+        <w:rPr>
+          <w:rFonts w:ascii="Arial" w:hAnsi="Arial" w:cs="Arial"/>
+        </w:rPr>
+        <w:t>10 Gbps inter</w:t>
+      </w:r>
+      <w:r>
+        <w:rPr>
+          <w:rFonts w:ascii="Arial" w:hAnsi="Arial" w:cs="Arial"/>
+        </w:rPr>
+        <w:t>-</w:t>
+      </w:r>
+      <w:r>
+        <w:rPr>
+          <w:rFonts w:ascii="Arial" w:hAnsi="Arial" w:cs="Arial"/>
+        </w:rPr>
+        <w:t>school links and 90% wireless connectivity: $200,000</w:t>
+      </w:r>
+    </w:p>
+    <w:p>
+      <w:pPr>
+        <w:pStyle w:val="ListParagraph"/>
+        <w:numPr>
+          <w:ilvl w:val="1"/>
+          <w:numId w:val="30"/>
+        </w:numPr>
+        <w:rPr>
+          <w:rFonts w:ascii="Arial" w:hAnsi="Arial" w:cs="Arial"/>
+        </w:rPr>
+      </w:pPr>
+      <w:r>
+        <w:rPr>
+          <w:rFonts w:ascii="Arial" w:hAnsi="Arial" w:cs="Arial"/>
+        </w:rPr>
+        <w:t>BYOD Support for 3800+ devices, network access, firewall: $55,000</w:t>
+      </w:r>
+    </w:p>
+    <w:p>
+      <w:pPr>
+        <w:pStyle w:val="ListParagraph"/>
+        <w:numPr>
+          <w:ilvl w:val="1"/>
+          <w:numId w:val="30"/>
+        </w:numPr>
+        <w:rPr>
+          <w:rFonts w:ascii="Arial" w:hAnsi="Arial" w:cs="Arial"/>
+        </w:rPr>
+      </w:pPr>
+      <w:r>
+        <w:rPr>
+          <w:rFonts w:ascii="Arial" w:hAnsi="Arial" w:cs="Arial"/>
+        </w:rPr>
+        <w:t>Power, cooling and rack space: $100,000</w:t>
+      </w:r>
+    </w:p>
+    <w:p>
+      <w:pPr>
+        <w:pStyle w:val="ListParagraph"/>
+        <w:numPr>
+          <w:ilvl w:val="1"/>
+          <w:numId w:val="30"/>
+        </w:numPr>
+        <w:rPr>
+          <w:rFonts w:ascii="Arial" w:hAnsi="Arial" w:cs="Arial"/>
+        </w:rPr>
+      </w:pPr>
+      <w:r>
+        <w:rPr>
+          <w:rFonts w:ascii="Arial" w:hAnsi="Arial" w:cs="Arial"/>
+        </w:rPr>
+        <w:t xml:space="preserve">Software and licensing: </w:t>
+      </w:r>
+      <w:r>
+        <w:rPr>
+          <w:rFonts w:ascii="Arial" w:hAnsi="Arial" w:cs="Arial"/>
+        </w:rPr>
+        <w:t>$</w:t>
+      </w:r>
+      <w:r>
+        <w:rPr>
+          <w:rFonts w:ascii="Arial" w:hAnsi="Arial" w:cs="Arial"/>
+        </w:rPr>
+        <w:t>75,000</w:t>
+      </w:r>
+    </w:p>
+    <w:p>
+      <w:pPr>
+        <w:pStyle w:val="ListParagraph"/>
+        <w:numPr>
+          <w:ilvl w:val="1"/>
+          <w:numId w:val="30"/>
+        </w:numPr>
+        <w:rPr>
+          <w:rFonts w:ascii="Arial" w:hAnsi="Arial" w:cs="Arial"/>
+        </w:rPr>
+      </w:pPr>
+      <w:r>
+        <w:rPr>
+          <w:rFonts w:ascii="Arial" w:hAnsi="Arial" w:cs="Arial"/>
+        </w:rPr>
+        <w:t>Maintenance and IT staffing: $250,000</w:t>
+      </w:r>
+    </w:p>
+    <w:p>
+      <w:pPr>
+        <w:rPr>
+          <w:rFonts w:ascii="Arial" w:hAnsi="Arial" w:cs="Arial"/>
+          <w:lang w:val="en-SG"/>
+        </w:rPr>
+      </w:pPr>
+    </w:p>
+    <w:p>
+      <w:pPr>
+        <w:rPr>
+          <w:rFonts w:ascii="Arial" w:hAnsi="Arial" w:cs="Arial"/>
+          <w:lang w:val="en-SG"/>
+        </w:rPr>
+      </w:pPr>
+      <w:r>
+        <w:rPr>
+          <w:rFonts w:ascii="Arial" w:hAnsi="Arial" w:cs="Arial"/>
+          <w:b/>
+          <w:bCs/>
+          <w:lang w:val="en-SG"/>
+        </w:rPr>
+        <w:t>Identify workloads for migration</w:t>
+      </w:r>
+      <w:r>
+        <w:rPr>
+          <w:rFonts w:ascii="Arial" w:hAnsi="Arial" w:cs="Arial"/>
+          <w:lang w:val="en-SG"/>
+        </w:rPr>
+        <w:t>: Determine which applications and workloads can be migrated to AWS, considering factors like security, compliance, and performance requirements.</w:t>
+      </w:r>
+    </w:p>
+    <w:p>
+      <w:pPr>
+        <w:rPr>
+          <w:rFonts w:ascii="Arial" w:hAnsi="Arial" w:cs="Arial"/>
+          <w:b/>
+          <w:bCs/>
+          <w:lang w:val="en-SG"/>
+        </w:rPr>
+      </w:pPr>
+    </w:p>
+    <w:p>
+      <w:pPr>
         <w:ind w:left="720"/>
         <w:rPr>
           <w:rFonts w:ascii="Arial" w:hAnsi="Arial" w:cs="Arial"/>
@@ -7141,32 +7307,169 @@
           <w:bCs/>
           <w:lang w:val="en-SG"/>
         </w:rPr>
-        <w:t xml:space="preserve">Current </w:t>
-      </w:r>
-      <w:r>
-        <w:rPr>
-          <w:rFonts w:ascii="Arial" w:hAnsi="Arial" w:cs="Arial"/>
-          <w:b/>
-          <w:bCs/>
-          <w:lang w:val="en-SG"/>
-        </w:rPr>
-        <w:t>Network infrastructure</w:t>
-      </w:r>
-    </w:p>
-    <w:p>
-      <w:pPr>
-        <w:ind w:left="720"/>
-        <w:rPr>
-          <w:rFonts w:ascii="Arial" w:hAnsi="Arial" w:cs="Arial"/>
-          <w:lang w:val="en-SG"/>
-        </w:rPr>
-      </w:pPr>
-      <w:r>
-        <w:rPr>
-          <w:rFonts w:ascii="Arial" w:hAnsi="Arial" w:cs="Arial"/>
-          <w:lang w:val="en-SG"/>
-        </w:rPr>
-        <w:t>(5-year lifespan, straight-line depreciation)</w:t>
+        <w:t xml:space="preserve">Components to migrate to AWS </w:t>
+      </w:r>
+      <w:r>
+        <w:rPr>
+          <w:rFonts w:ascii="Arial" w:hAnsi="Arial" w:cs="Arial"/>
+          <w:b/>
+          <w:bCs/>
+          <w:lang w:val="en-SG"/>
+        </w:rPr>
+        <w:t>cloud</w:t>
+      </w:r>
+      <w:r>
+        <w:rPr>
+          <w:rFonts w:ascii="Arial" w:hAnsi="Arial" w:cs="Arial"/>
+          <w:b/>
+          <w:bCs/>
+          <w:lang w:val="en-SG"/>
+        </w:rPr>
+        <w:t xml:space="preserve"> and costs for 5 years</w:t>
+      </w:r>
+    </w:p>
+    <w:p>
+      <w:pPr>
+        <w:pStyle w:val="ListParagraph"/>
+        <w:numPr>
+          <w:ilvl w:val="1"/>
+          <w:numId w:val="38"/>
+        </w:numPr>
+        <w:rPr>
+          <w:rFonts w:ascii="Arial" w:hAnsi="Arial" w:cs="Arial"/>
+        </w:rPr>
+      </w:pPr>
+      <w:r>
+        <w:rPr>
+          <w:rFonts w:ascii="Arial" w:hAnsi="Arial" w:cs="Arial"/>
+        </w:rPr>
+        <w:t>EC2 instances: $180,000</w:t>
+      </w:r>
+    </w:p>
+    <w:p>
+      <w:pPr>
+        <w:pStyle w:val="ListParagraph"/>
+        <w:numPr>
+          <w:ilvl w:val="1"/>
+          <w:numId w:val="38"/>
+        </w:numPr>
+        <w:rPr>
+          <w:rFonts w:ascii="Arial" w:hAnsi="Arial" w:cs="Arial"/>
+        </w:rPr>
+      </w:pPr>
+      <w:r>
+        <w:rPr>
+          <w:rFonts w:ascii="Arial" w:hAnsi="Arial" w:cs="Arial"/>
+        </w:rPr>
+        <w:t>S3 Storage: $30,000</w:t>
+      </w:r>
+    </w:p>
+    <w:p>
+      <w:pPr>
+        <w:pStyle w:val="ListParagraph"/>
+        <w:numPr>
+          <w:ilvl w:val="1"/>
+          <w:numId w:val="38"/>
+        </w:numPr>
+        <w:rPr>
+          <w:rFonts w:ascii="Arial" w:hAnsi="Arial" w:cs="Arial"/>
+        </w:rPr>
+      </w:pPr>
+      <w:r>
+        <w:rPr>
+          <w:rFonts w:ascii="Arial" w:hAnsi="Arial" w:cs="Arial"/>
+        </w:rPr>
+        <w:t>VPC and networking: $20,000</w:t>
+      </w:r>
+    </w:p>
+    <w:p>
+      <w:pPr>
+        <w:pStyle w:val="ListParagraph"/>
+        <w:numPr>
+          <w:ilvl w:val="1"/>
+          <w:numId w:val="38"/>
+        </w:numPr>
+        <w:rPr>
+          <w:rFonts w:ascii="Arial" w:hAnsi="Arial" w:cs="Arial"/>
+        </w:rPr>
+      </w:pPr>
+      <w:r>
+        <w:rPr>
+          <w:rFonts w:ascii="Arial" w:hAnsi="Arial" w:cs="Arial"/>
+        </w:rPr>
+        <w:t>CloudWatch Monitoring: $15,000</w:t>
+      </w:r>
+    </w:p>
+    <w:p>
+      <w:pPr>
+        <w:pStyle w:val="ListParagraph"/>
+        <w:numPr>
+          <w:ilvl w:val="1"/>
+          <w:numId w:val="38"/>
+        </w:numPr>
+        <w:rPr>
+          <w:rFonts w:ascii="Arial" w:hAnsi="Arial" w:cs="Arial"/>
+        </w:rPr>
+      </w:pPr>
+      <w:r>
+        <w:rPr>
+          <w:rFonts w:ascii="Arial" w:hAnsi="Arial" w:cs="Arial"/>
+        </w:rPr>
+        <w:t>Support plan: $50,000</w:t>
+      </w:r>
+    </w:p>
+    <w:p>
+      <w:pPr>
+        <w:pStyle w:val="ListParagraph"/>
+        <w:numPr>
+          <w:ilvl w:val="1"/>
+          <w:numId w:val="38"/>
+        </w:numPr>
+        <w:rPr>
+          <w:rFonts w:ascii="Arial" w:hAnsi="Arial" w:cs="Arial"/>
+        </w:rPr>
+      </w:pPr>
+      <w:r>
+        <w:rPr>
+          <w:rFonts w:ascii="Arial" w:hAnsi="Arial" w:cs="Arial"/>
+        </w:rPr>
+        <w:t>Data transfer and bandwidth: $30,000</w:t>
+      </w:r>
+    </w:p>
+    <w:p>
+      <w:pPr>
+        <w:pStyle w:val="ListParagraph"/>
+        <w:numPr>
+          <w:ilvl w:val="1"/>
+          <w:numId w:val="38"/>
+        </w:numPr>
+        <w:rPr>
+          <w:rFonts w:ascii="Arial" w:hAnsi="Arial" w:cs="Arial"/>
+        </w:rPr>
+      </w:pPr>
+      <w:r>
+        <w:rPr>
+          <w:rFonts w:ascii="Arial" w:hAnsi="Arial" w:cs="Arial"/>
+        </w:rPr>
+        <w:t>Backup and disaster recovery: $30,000</w:t>
+      </w:r>
+    </w:p>
+    <w:p>
+      <w:pPr>
+        <w:pStyle w:val="ListParagraph"/>
+        <w:numPr>
+          <w:ilvl w:val="1"/>
+          <w:numId w:val="38"/>
+        </w:numPr>
+        <w:rPr>
+          <w:rFonts w:ascii="Arial" w:hAnsi="Arial" w:cs="Arial"/>
+        </w:rPr>
+      </w:pPr>
+      <w:r>
+        <w:rPr>
+          <w:rFonts w:ascii="Arial" w:hAnsi="Arial" w:cs="Arial"/>
+        </w:rPr>
+        <w:t>Other Services and overhead: $90,000</w:t>
       </w:r>
     </w:p>
     <w:p>
@@ -7183,1409 +7486,6 @@
         </w:rPr>
         <w:tab/>
       </w:r>
-    </w:p>
-    <w:tbl>
-      <w:tblPr>
-        <w:tblStyle w:val="TableGrid"/>
-        <w:tblW w:w="0" w:type="auto"/>
-        <w:tblInd w:w="704" w:type="dxa"/>
-        <w:tblLook w:val="04A0" w:firstRow="1" w:lastRow="0" w:firstColumn="1" w:lastColumn="0" w:noHBand="0" w:noVBand="1"/>
-      </w:tblPr>
-      <w:tblGrid>
-        <w:gridCol w:w="2301"/>
-        <w:gridCol w:w="3005"/>
-        <w:gridCol w:w="3006"/>
-      </w:tblGrid>
-      <w:tr>
-        <w:tc>
-          <w:tcPr>
-            <w:tcW w:w="2301" w:type="dxa"/>
-          </w:tcPr>
-          <w:p>
-            <w:pPr>
-              <w:rPr>
-                <w:rFonts w:ascii="Arial" w:hAnsi="Arial" w:cs="Arial"/>
-                <w:b/>
-                <w:bCs/>
-                <w:lang w:val="en-SG"/>
-              </w:rPr>
-            </w:pPr>
-            <w:r>
-              <w:rPr>
-                <w:rFonts w:ascii="Arial" w:hAnsi="Arial" w:cs="Arial"/>
-                <w:b/>
-                <w:bCs/>
-              </w:rPr>
-              <w:t>Component</w:t>
-            </w:r>
-          </w:p>
-        </w:tc>
-        <w:tc>
-          <w:tcPr>
-            <w:tcW w:w="3005" w:type="dxa"/>
-          </w:tcPr>
-          <w:p>
-            <w:pPr>
-              <w:rPr>
-                <w:rFonts w:ascii="Arial" w:hAnsi="Arial" w:cs="Arial"/>
-                <w:b/>
-                <w:bCs/>
-                <w:lang w:val="en-SG"/>
-              </w:rPr>
-            </w:pPr>
-            <w:r>
-              <w:rPr>
-                <w:rFonts w:ascii="Arial" w:hAnsi="Arial" w:cs="Arial"/>
-                <w:b/>
-                <w:bCs/>
-                <w:lang w:val="en-SG"/>
-              </w:rPr>
-              <w:t>Quantity</w:t>
-            </w:r>
-          </w:p>
-        </w:tc>
-        <w:tc>
-          <w:tcPr>
-            <w:tcW w:w="3006" w:type="dxa"/>
-          </w:tcPr>
-          <w:p>
-            <w:pPr>
-              <w:rPr>
-                <w:rFonts w:ascii="Arial" w:hAnsi="Arial" w:cs="Arial"/>
-                <w:b/>
-                <w:bCs/>
-                <w:lang w:val="en-SG"/>
-              </w:rPr>
-            </w:pPr>
-            <w:r>
-              <w:rPr>
-                <w:rFonts w:ascii="Arial" w:hAnsi="Arial" w:cs="Arial"/>
-                <w:b/>
-                <w:bCs/>
-                <w:lang w:val="en-SG"/>
-              </w:rPr>
-              <w:t>Cost</w:t>
-            </w:r>
-            <w:r>
-              <w:rPr>
-                <w:rFonts w:ascii="Arial" w:hAnsi="Arial" w:cs="Arial"/>
-                <w:b/>
-                <w:bCs/>
-                <w:lang w:val="en-SG"/>
-              </w:rPr>
-              <w:t>s</w:t>
-            </w:r>
-          </w:p>
-        </w:tc>
-      </w:tr>
-      <w:tr>
-        <w:tc>
-          <w:tcPr>
-            <w:tcW w:w="2301" w:type="dxa"/>
-          </w:tcPr>
-          <w:p>
-            <w:pPr>
-              <w:rPr>
-                <w:rFonts w:ascii="Arial" w:hAnsi="Arial" w:cs="Arial"/>
-                <w:lang w:val="en-SG"/>
-              </w:rPr>
-            </w:pPr>
-            <w:r>
-              <w:rPr>
-                <w:rFonts w:ascii="Arial" w:hAnsi="Arial" w:cs="Arial"/>
-                <w:lang w:val="en-SG"/>
-              </w:rPr>
-              <w:t>Leaf Switches</w:t>
-            </w:r>
-          </w:p>
-        </w:tc>
-        <w:tc>
-          <w:tcPr>
-            <w:tcW w:w="3005" w:type="dxa"/>
-          </w:tcPr>
-          <w:p>
-            <w:pPr>
-              <w:rPr>
-                <w:rFonts w:ascii="Arial" w:hAnsi="Arial" w:cs="Arial"/>
-                <w:lang w:val="en-SG"/>
-              </w:rPr>
-            </w:pPr>
-            <w:r>
-              <w:rPr>
-                <w:rFonts w:ascii="Arial" w:hAnsi="Arial" w:cs="Arial"/>
-                <w:lang w:val="en-SG"/>
-              </w:rPr>
-              <w:t>4</w:t>
-            </w:r>
-          </w:p>
-        </w:tc>
-        <w:tc>
-          <w:tcPr>
-            <w:tcW w:w="3006" w:type="dxa"/>
-          </w:tcPr>
-          <w:p>
-            <w:pPr>
-              <w:rPr>
-                <w:rFonts w:ascii="Arial" w:hAnsi="Arial" w:cs="Arial"/>
-                <w:lang w:val="en-SG"/>
-              </w:rPr>
-            </w:pPr>
-            <w:r>
-              <w:rPr>
-                <w:rFonts w:ascii="Arial" w:hAnsi="Arial" w:cs="Arial"/>
-              </w:rPr>
-              <w:t>$48,000</w:t>
-            </w:r>
-          </w:p>
-        </w:tc>
-      </w:tr>
-      <w:tr>
-        <w:tc>
-          <w:tcPr>
-            <w:tcW w:w="2301" w:type="dxa"/>
-          </w:tcPr>
-          <w:p>
-            <w:pPr>
-              <w:rPr>
-                <w:rFonts w:ascii="Arial" w:hAnsi="Arial" w:cs="Arial"/>
-                <w:lang w:val="en-SG"/>
-              </w:rPr>
-            </w:pPr>
-            <w:r>
-              <w:rPr>
-                <w:rFonts w:ascii="Arial" w:hAnsi="Arial" w:cs="Arial"/>
-              </w:rPr>
-              <w:t>Spine Switches</w:t>
-            </w:r>
-          </w:p>
-        </w:tc>
-        <w:tc>
-          <w:tcPr>
-            <w:tcW w:w="3005" w:type="dxa"/>
-          </w:tcPr>
-          <w:p>
-            <w:pPr>
-              <w:rPr>
-                <w:rFonts w:ascii="Arial" w:hAnsi="Arial" w:cs="Arial"/>
-                <w:lang w:val="en-SG"/>
-              </w:rPr>
-            </w:pPr>
-            <w:r>
-              <w:rPr>
-                <w:rFonts w:ascii="Arial" w:hAnsi="Arial" w:cs="Arial"/>
-              </w:rPr>
-              <w:t>2</w:t>
-            </w:r>
-          </w:p>
-        </w:tc>
-        <w:tc>
-          <w:tcPr>
-            <w:tcW w:w="3006" w:type="dxa"/>
-          </w:tcPr>
-          <w:p>
-            <w:pPr>
-              <w:rPr>
-                <w:rFonts w:ascii="Arial" w:hAnsi="Arial" w:cs="Arial"/>
-                <w:lang w:val="en-SG"/>
-              </w:rPr>
-            </w:pPr>
-            <w:r>
-              <w:rPr>
-                <w:rFonts w:ascii="Arial" w:hAnsi="Arial" w:cs="Arial"/>
-              </w:rPr>
-              <w:t>$50,000</w:t>
-            </w:r>
-          </w:p>
-        </w:tc>
-      </w:tr>
-      <w:tr>
-        <w:tc>
-          <w:tcPr>
-            <w:tcW w:w="2301" w:type="dxa"/>
-          </w:tcPr>
-          <w:p>
-            <w:pPr>
-              <w:rPr>
-                <w:rFonts w:ascii="Arial" w:hAnsi="Arial" w:cs="Arial"/>
-                <w:lang w:val="en-SG"/>
-              </w:rPr>
-            </w:pPr>
-            <w:r>
-              <w:rPr>
-                <w:rFonts w:ascii="Arial" w:hAnsi="Arial" w:cs="Arial"/>
-              </w:rPr>
-              <w:t>Access Points</w:t>
-            </w:r>
-          </w:p>
-        </w:tc>
-        <w:tc>
-          <w:tcPr>
-            <w:tcW w:w="3005" w:type="dxa"/>
-          </w:tcPr>
-          <w:p>
-            <w:pPr>
-              <w:rPr>
-                <w:rFonts w:ascii="Arial" w:hAnsi="Arial" w:cs="Arial"/>
-                <w:lang w:val="en-SG"/>
-              </w:rPr>
-            </w:pPr>
-            <w:r>
-              <w:rPr>
-                <w:rFonts w:ascii="Arial" w:hAnsi="Arial" w:cs="Arial"/>
-              </w:rPr>
-              <w:t>100</w:t>
-            </w:r>
-          </w:p>
-        </w:tc>
-        <w:tc>
-          <w:tcPr>
-            <w:tcW w:w="3006" w:type="dxa"/>
-          </w:tcPr>
-          <w:p>
-            <w:pPr>
-              <w:rPr>
-                <w:rFonts w:ascii="Arial" w:hAnsi="Arial" w:cs="Arial"/>
-                <w:lang w:val="en-SG"/>
-              </w:rPr>
-            </w:pPr>
-            <w:r>
-              <w:rPr>
-                <w:rFonts w:ascii="Arial" w:hAnsi="Arial" w:cs="Arial"/>
-              </w:rPr>
-              <w:t>$120,000</w:t>
-            </w:r>
-          </w:p>
-        </w:tc>
-      </w:tr>
-      <w:tr>
-        <w:tc>
-          <w:tcPr>
-            <w:tcW w:w="2301" w:type="dxa"/>
-          </w:tcPr>
-          <w:p>
-            <w:pPr>
-              <w:rPr>
-                <w:rFonts w:ascii="Arial" w:hAnsi="Arial" w:cs="Arial"/>
-                <w:lang w:val="en-SG"/>
-              </w:rPr>
-            </w:pPr>
-            <w:r>
-              <w:rPr>
-                <w:rFonts w:ascii="Arial" w:hAnsi="Arial" w:cs="Arial"/>
-              </w:rPr>
-              <w:t>Wireless Controllers</w:t>
-            </w:r>
-          </w:p>
-        </w:tc>
-        <w:tc>
-          <w:tcPr>
-            <w:tcW w:w="3005" w:type="dxa"/>
-          </w:tcPr>
-          <w:p>
-            <w:pPr>
-              <w:rPr>
-                <w:rFonts w:ascii="Arial" w:hAnsi="Arial" w:cs="Arial"/>
-                <w:lang w:val="en-SG"/>
-              </w:rPr>
-            </w:pPr>
-            <w:r>
-              <w:rPr>
-                <w:rFonts w:ascii="Arial" w:hAnsi="Arial" w:cs="Arial"/>
-              </w:rPr>
-              <w:t>2</w:t>
-            </w:r>
-          </w:p>
-        </w:tc>
-        <w:tc>
-          <w:tcPr>
-            <w:tcW w:w="3006" w:type="dxa"/>
-          </w:tcPr>
-          <w:p>
-            <w:pPr>
-              <w:rPr>
-                <w:rFonts w:ascii="Arial" w:hAnsi="Arial" w:cs="Arial"/>
-                <w:lang w:val="en-SG"/>
-              </w:rPr>
-            </w:pPr>
-            <w:r>
-              <w:rPr>
-                <w:rFonts w:ascii="Arial" w:hAnsi="Arial" w:cs="Arial"/>
-              </w:rPr>
-              <w:t>$60,000</w:t>
-            </w:r>
-          </w:p>
-        </w:tc>
-      </w:tr>
-      <w:tr>
-        <w:tc>
-          <w:tcPr>
-            <w:tcW w:w="2301" w:type="dxa"/>
-          </w:tcPr>
-          <w:p>
-            <w:pPr>
-              <w:rPr>
-                <w:rFonts w:ascii="Arial" w:hAnsi="Arial" w:cs="Arial"/>
-                <w:lang w:val="en-SG"/>
-              </w:rPr>
-            </w:pPr>
-            <w:r>
-              <w:rPr>
-                <w:rFonts w:ascii="Arial" w:hAnsi="Arial" w:cs="Arial"/>
-              </w:rPr>
-              <w:t>Router</w:t>
-            </w:r>
-          </w:p>
-        </w:tc>
-        <w:tc>
-          <w:tcPr>
-            <w:tcW w:w="3005" w:type="dxa"/>
-          </w:tcPr>
-          <w:p>
-            <w:pPr>
-              <w:rPr>
-                <w:rFonts w:ascii="Arial" w:hAnsi="Arial" w:cs="Arial"/>
-                <w:lang w:val="en-SG"/>
-              </w:rPr>
-            </w:pPr>
-            <w:r>
-              <w:rPr>
-                <w:rFonts w:ascii="Arial" w:hAnsi="Arial" w:cs="Arial"/>
-              </w:rPr>
-              <w:t>2</w:t>
-            </w:r>
-          </w:p>
-        </w:tc>
-        <w:tc>
-          <w:tcPr>
-            <w:tcW w:w="3006" w:type="dxa"/>
-          </w:tcPr>
-          <w:p>
-            <w:pPr>
-              <w:rPr>
-                <w:rFonts w:ascii="Arial" w:hAnsi="Arial" w:cs="Arial"/>
-                <w:lang w:val="en-SG"/>
-              </w:rPr>
-            </w:pPr>
-            <w:r>
-              <w:rPr>
-                <w:rFonts w:ascii="Arial" w:hAnsi="Arial" w:cs="Arial"/>
-              </w:rPr>
-              <w:t>$30,000</w:t>
-            </w:r>
-          </w:p>
-        </w:tc>
-      </w:tr>
-      <w:tr>
-        <w:tc>
-          <w:tcPr>
-            <w:tcW w:w="2301" w:type="dxa"/>
-          </w:tcPr>
-          <w:p>
-            <w:pPr>
-              <w:rPr>
-                <w:rFonts w:ascii="Arial" w:hAnsi="Arial" w:cs="Arial"/>
-              </w:rPr>
-            </w:pPr>
-            <w:r>
-              <w:rPr>
-                <w:rFonts w:ascii="Arial" w:hAnsi="Arial" w:cs="Arial"/>
-              </w:rPr>
-              <w:t>Firewall</w:t>
-            </w:r>
-          </w:p>
-        </w:tc>
-        <w:tc>
-          <w:tcPr>
-            <w:tcW w:w="3005" w:type="dxa"/>
-          </w:tcPr>
-          <w:p>
-            <w:pPr>
-              <w:rPr>
-                <w:rFonts w:ascii="Arial" w:hAnsi="Arial" w:cs="Arial"/>
-              </w:rPr>
-            </w:pPr>
-            <w:r>
-              <w:rPr>
-                <w:rFonts w:ascii="Arial" w:hAnsi="Arial" w:cs="Arial"/>
-              </w:rPr>
-              <w:t>2</w:t>
-            </w:r>
-          </w:p>
-        </w:tc>
-        <w:tc>
-          <w:tcPr>
-            <w:tcW w:w="3006" w:type="dxa"/>
-          </w:tcPr>
-          <w:p>
-            <w:pPr>
-              <w:rPr>
-                <w:rFonts w:ascii="Arial" w:hAnsi="Arial" w:cs="Arial"/>
-              </w:rPr>
-            </w:pPr>
-            <w:r>
-              <w:rPr>
-                <w:rFonts w:ascii="Arial" w:hAnsi="Arial" w:cs="Arial"/>
-              </w:rPr>
-              <w:t>$40,000</w:t>
-            </w:r>
-          </w:p>
-        </w:tc>
-      </w:tr>
-      <w:tr>
-        <w:tc>
-          <w:tcPr>
-            <w:tcW w:w="2301" w:type="dxa"/>
-          </w:tcPr>
-          <w:p>
-            <w:pPr>
-              <w:rPr>
-                <w:rFonts w:ascii="Arial" w:hAnsi="Arial" w:cs="Arial"/>
-              </w:rPr>
-            </w:pPr>
-            <w:r>
-              <w:rPr>
-                <w:rFonts w:ascii="Arial" w:hAnsi="Arial" w:cs="Arial"/>
-              </w:rPr>
-              <w:t>Management Switch</w:t>
-            </w:r>
-          </w:p>
-        </w:tc>
-        <w:tc>
-          <w:tcPr>
-            <w:tcW w:w="3005" w:type="dxa"/>
-          </w:tcPr>
-          <w:p>
-            <w:pPr>
-              <w:rPr>
-                <w:rFonts w:ascii="Arial" w:hAnsi="Arial" w:cs="Arial"/>
-              </w:rPr>
-            </w:pPr>
-            <w:r>
-              <w:rPr>
-                <w:rFonts w:ascii="Arial" w:hAnsi="Arial" w:cs="Arial"/>
-              </w:rPr>
-              <w:t>1</w:t>
-            </w:r>
-          </w:p>
-        </w:tc>
-        <w:tc>
-          <w:tcPr>
-            <w:tcW w:w="3006" w:type="dxa"/>
-          </w:tcPr>
-          <w:p>
-            <w:pPr>
-              <w:rPr>
-                <w:rFonts w:ascii="Arial" w:hAnsi="Arial" w:cs="Arial"/>
-              </w:rPr>
-            </w:pPr>
-            <w:r>
-              <w:rPr>
-                <w:rFonts w:ascii="Arial" w:hAnsi="Arial" w:cs="Arial"/>
-              </w:rPr>
-              <w:t>$3,000</w:t>
-            </w:r>
-          </w:p>
-        </w:tc>
-      </w:tr>
-      <w:tr>
-        <w:tc>
-          <w:tcPr>
-            <w:tcW w:w="2301" w:type="dxa"/>
-          </w:tcPr>
-          <w:p>
-            <w:pPr>
-              <w:rPr>
-                <w:rFonts w:ascii="Arial" w:hAnsi="Arial" w:cs="Arial"/>
-              </w:rPr>
-            </w:pPr>
-            <w:r>
-              <w:rPr>
-                <w:rFonts w:ascii="Arial" w:hAnsi="Arial" w:cs="Arial"/>
-              </w:rPr>
-              <w:t>Load Balancer</w:t>
-            </w:r>
-          </w:p>
-        </w:tc>
-        <w:tc>
-          <w:tcPr>
-            <w:tcW w:w="3005" w:type="dxa"/>
-          </w:tcPr>
-          <w:p>
-            <w:pPr>
-              <w:rPr>
-                <w:rFonts w:ascii="Arial" w:hAnsi="Arial" w:cs="Arial"/>
-              </w:rPr>
-            </w:pPr>
-            <w:r>
-              <w:rPr>
-                <w:rFonts w:ascii="Arial" w:hAnsi="Arial" w:cs="Arial"/>
-              </w:rPr>
-              <w:t>2</w:t>
-            </w:r>
-          </w:p>
-        </w:tc>
-        <w:tc>
-          <w:tcPr>
-            <w:tcW w:w="3006" w:type="dxa"/>
-          </w:tcPr>
-          <w:p>
-            <w:pPr>
-              <w:rPr>
-                <w:rFonts w:ascii="Arial" w:hAnsi="Arial" w:cs="Arial"/>
-              </w:rPr>
-            </w:pPr>
-            <w:r>
-              <w:rPr>
-                <w:rFonts w:ascii="Arial" w:hAnsi="Arial" w:cs="Arial"/>
-              </w:rPr>
-              <w:t>$18,000</w:t>
-            </w:r>
-          </w:p>
-        </w:tc>
-      </w:tr>
-    </w:tbl>
-    <w:p>
-      <w:pPr>
-        <w:rPr>
-          <w:rFonts w:ascii="Arial" w:hAnsi="Arial" w:cs="Arial"/>
-          <w:lang w:val="en-SG"/>
-        </w:rPr>
-      </w:pPr>
-    </w:p>
-    <w:p>
-      <w:pPr>
-        <w:rPr>
-          <w:rFonts w:ascii="Arial" w:hAnsi="Arial" w:cs="Arial"/>
-          <w:b/>
-          <w:bCs/>
-          <w:lang w:val="en-SG"/>
-        </w:rPr>
-      </w:pPr>
-      <w:r>
-        <w:rPr>
-          <w:rFonts w:ascii="Arial" w:hAnsi="Arial" w:cs="Arial"/>
-          <w:lang w:val="en-SG"/>
-        </w:rPr>
-        <w:tab/>
-      </w:r>
-      <w:r>
-        <w:rPr>
-          <w:rFonts w:ascii="Arial" w:hAnsi="Arial" w:cs="Arial"/>
-          <w:b/>
-          <w:bCs/>
-          <w:lang w:val="en-SG"/>
-        </w:rPr>
-        <w:t>Current</w:t>
-      </w:r>
-      <w:r>
-        <w:rPr>
-          <w:rFonts w:ascii="Arial" w:hAnsi="Arial" w:cs="Arial"/>
-          <w:lang w:val="en-SG"/>
-        </w:rPr>
-        <w:t xml:space="preserve"> </w:t>
-      </w:r>
-      <w:r>
-        <w:rPr>
-          <w:rFonts w:ascii="Arial" w:hAnsi="Arial" w:cs="Arial"/>
-          <w:b/>
-          <w:bCs/>
-          <w:lang w:val="en-SG"/>
-        </w:rPr>
-        <w:t>Server Infrastructure</w:t>
-      </w:r>
-    </w:p>
-    <w:p>
-      <w:pPr>
-        <w:rPr>
-          <w:rFonts w:ascii="Arial" w:hAnsi="Arial" w:cs="Arial"/>
-          <w:b/>
-          <w:bCs/>
-          <w:lang w:val="en-SG"/>
-        </w:rPr>
-      </w:pPr>
-      <w:r>
-        <w:rPr>
-          <w:rFonts w:ascii="Arial" w:hAnsi="Arial" w:cs="Arial"/>
-          <w:b/>
-          <w:bCs/>
-          <w:lang w:val="en-SG"/>
-        </w:rPr>
-        <w:tab/>
-      </w:r>
-      <w:r>
-        <w:rPr>
-          <w:rFonts w:ascii="Arial" w:hAnsi="Arial" w:cs="Arial"/>
-          <w:lang w:val="en-SG"/>
-        </w:rPr>
-        <w:t>(5-year lifespan, straight-line depreciation)</w:t>
-      </w:r>
-    </w:p>
-    <w:p>
-      <w:pPr>
-        <w:rPr>
-          <w:rFonts w:ascii="Arial" w:hAnsi="Arial" w:cs="Arial"/>
-          <w:b/>
-          <w:bCs/>
-          <w:lang w:val="en-SG"/>
-        </w:rPr>
-      </w:pPr>
-    </w:p>
-    <w:tbl>
-      <w:tblPr>
-        <w:tblStyle w:val="TableGrid"/>
-        <w:tblW w:w="0" w:type="auto"/>
-        <w:tblInd w:w="704" w:type="dxa"/>
-        <w:tblLook w:val="04A0" w:firstRow="1" w:lastRow="0" w:firstColumn="1" w:lastColumn="0" w:noHBand="0" w:noVBand="1"/>
-      </w:tblPr>
-      <w:tblGrid>
-        <w:gridCol w:w="2301"/>
-        <w:gridCol w:w="3005"/>
-        <w:gridCol w:w="3006"/>
-      </w:tblGrid>
-      <w:tr>
-        <w:tc>
-          <w:tcPr>
-            <w:tcW w:w="2301" w:type="dxa"/>
-          </w:tcPr>
-          <w:p>
-            <w:pPr>
-              <w:rPr>
-                <w:rFonts w:ascii="Arial" w:hAnsi="Arial" w:cs="Arial"/>
-                <w:b/>
-                <w:bCs/>
-                <w:lang w:val="en-SG"/>
-              </w:rPr>
-            </w:pPr>
-            <w:r>
-              <w:rPr>
-                <w:rFonts w:ascii="Arial" w:hAnsi="Arial" w:cs="Arial"/>
-                <w:b/>
-                <w:bCs/>
-                <w:lang w:val="en-SG"/>
-              </w:rPr>
-              <w:t>Component</w:t>
-            </w:r>
-          </w:p>
-        </w:tc>
-        <w:tc>
-          <w:tcPr>
-            <w:tcW w:w="3005" w:type="dxa"/>
-          </w:tcPr>
-          <w:p>
-            <w:pPr>
-              <w:rPr>
-                <w:rFonts w:ascii="Arial" w:hAnsi="Arial" w:cs="Arial"/>
-                <w:b/>
-                <w:bCs/>
-                <w:lang w:val="en-SG"/>
-              </w:rPr>
-            </w:pPr>
-            <w:r>
-              <w:rPr>
-                <w:rFonts w:ascii="Arial" w:hAnsi="Arial" w:cs="Arial"/>
-                <w:b/>
-                <w:bCs/>
-                <w:lang w:val="en-SG"/>
-              </w:rPr>
-              <w:t>Quantity</w:t>
-            </w:r>
-          </w:p>
-        </w:tc>
-        <w:tc>
-          <w:tcPr>
-            <w:tcW w:w="3006" w:type="dxa"/>
-          </w:tcPr>
-          <w:p>
-            <w:pPr>
-              <w:rPr>
-                <w:rFonts w:ascii="Arial" w:hAnsi="Arial" w:cs="Arial"/>
-                <w:b/>
-                <w:bCs/>
-                <w:lang w:val="en-SG"/>
-              </w:rPr>
-            </w:pPr>
-            <w:r>
-              <w:rPr>
-                <w:rFonts w:ascii="Arial" w:hAnsi="Arial" w:cs="Arial"/>
-                <w:b/>
-                <w:bCs/>
-                <w:lang w:val="en-SG"/>
-              </w:rPr>
-              <w:t>Costs</w:t>
-            </w:r>
-          </w:p>
-        </w:tc>
-      </w:tr>
-      <w:tr>
-        <w:tc>
-          <w:tcPr>
-            <w:tcW w:w="2301" w:type="dxa"/>
-          </w:tcPr>
-          <w:p>
-            <w:pPr>
-              <w:rPr>
-                <w:rFonts w:ascii="Arial" w:hAnsi="Arial" w:cs="Arial"/>
-                <w:lang w:val="en-SG"/>
-              </w:rPr>
-            </w:pPr>
-            <w:r>
-              <w:rPr>
-                <w:rFonts w:ascii="Arial" w:hAnsi="Arial" w:cs="Arial"/>
-              </w:rPr>
-              <w:t>Blade Chassis</w:t>
-            </w:r>
-          </w:p>
-        </w:tc>
-        <w:tc>
-          <w:tcPr>
-            <w:tcW w:w="3005" w:type="dxa"/>
-          </w:tcPr>
-          <w:p>
-            <w:pPr>
-              <w:rPr>
-                <w:rFonts w:ascii="Arial" w:hAnsi="Arial" w:cs="Arial"/>
-                <w:lang w:val="en-SG"/>
-              </w:rPr>
-            </w:pPr>
-            <w:r>
-              <w:rPr>
-                <w:rFonts w:ascii="Arial" w:hAnsi="Arial" w:cs="Arial"/>
-                <w:lang w:val="en-SG"/>
-              </w:rPr>
-              <w:t>4</w:t>
-            </w:r>
-          </w:p>
-        </w:tc>
-        <w:tc>
-          <w:tcPr>
-            <w:tcW w:w="3006" w:type="dxa"/>
-          </w:tcPr>
-          <w:p>
-            <w:pPr>
-              <w:rPr>
-                <w:rFonts w:ascii="Arial" w:hAnsi="Arial" w:cs="Arial"/>
-                <w:lang w:val="en-SG"/>
-              </w:rPr>
-            </w:pPr>
-            <w:r>
-              <w:rPr>
-                <w:rFonts w:ascii="Arial" w:hAnsi="Arial" w:cs="Arial"/>
-              </w:rPr>
-              <w:t>$</w:t>
-            </w:r>
-            <w:r>
-              <w:rPr>
-                <w:rFonts w:ascii="Arial" w:hAnsi="Arial" w:cs="Arial"/>
-              </w:rPr>
-              <w:t>4</w:t>
-            </w:r>
-            <w:r>
-              <w:rPr>
-                <w:rFonts w:ascii="Arial" w:hAnsi="Arial" w:cs="Arial"/>
-              </w:rPr>
-              <w:t>0,000</w:t>
-            </w:r>
-          </w:p>
-        </w:tc>
-      </w:tr>
-      <w:tr>
-        <w:tc>
-          <w:tcPr>
-            <w:tcW w:w="2301" w:type="dxa"/>
-          </w:tcPr>
-          <w:p>
-            <w:pPr>
-              <w:rPr>
-                <w:rFonts w:ascii="Arial" w:hAnsi="Arial" w:cs="Arial"/>
-                <w:lang w:val="en-SG"/>
-              </w:rPr>
-            </w:pPr>
-            <w:r>
-              <w:rPr>
-                <w:rFonts w:ascii="Arial" w:hAnsi="Arial" w:cs="Arial"/>
-              </w:rPr>
-              <w:t>Blade Servers</w:t>
-            </w:r>
-          </w:p>
-        </w:tc>
-        <w:tc>
-          <w:tcPr>
-            <w:tcW w:w="3005" w:type="dxa"/>
-          </w:tcPr>
-          <w:p>
-            <w:pPr>
-              <w:rPr>
-                <w:rFonts w:ascii="Arial" w:hAnsi="Arial" w:cs="Arial"/>
-                <w:lang w:val="en-SG"/>
-              </w:rPr>
-            </w:pPr>
-            <w:r>
-              <w:rPr>
-                <w:rFonts w:ascii="Arial" w:hAnsi="Arial" w:cs="Arial"/>
-                <w:lang w:val="en-SG"/>
-              </w:rPr>
-              <w:t>32</w:t>
-            </w:r>
-          </w:p>
-        </w:tc>
-        <w:tc>
-          <w:tcPr>
-            <w:tcW w:w="3006" w:type="dxa"/>
-          </w:tcPr>
-          <w:p>
-            <w:pPr>
-              <w:rPr>
-                <w:rFonts w:ascii="Arial" w:hAnsi="Arial" w:cs="Arial"/>
-                <w:lang w:val="en-SG"/>
-              </w:rPr>
-            </w:pPr>
-            <w:r>
-              <w:rPr>
-                <w:rFonts w:ascii="Arial" w:hAnsi="Arial" w:cs="Arial"/>
-              </w:rPr>
-              <w:t>$</w:t>
-            </w:r>
-            <w:r>
-              <w:rPr>
-                <w:rFonts w:ascii="Arial" w:hAnsi="Arial" w:cs="Arial"/>
-              </w:rPr>
-              <w:t>256</w:t>
-            </w:r>
-            <w:r>
-              <w:rPr>
-                <w:rFonts w:ascii="Arial" w:hAnsi="Arial" w:cs="Arial"/>
-              </w:rPr>
-              <w:t>,000</w:t>
-            </w:r>
-          </w:p>
-        </w:tc>
-      </w:tr>
-      <w:tr>
-        <w:tc>
-          <w:tcPr>
-            <w:tcW w:w="2301" w:type="dxa"/>
-          </w:tcPr>
-          <w:p>
-            <w:pPr>
-              <w:rPr>
-                <w:rFonts w:ascii="Arial" w:hAnsi="Arial" w:cs="Arial"/>
-                <w:lang w:val="en-SG"/>
-              </w:rPr>
-            </w:pPr>
-            <w:r>
-              <w:rPr>
-                <w:rFonts w:ascii="Arial" w:hAnsi="Arial" w:cs="Arial"/>
-              </w:rPr>
-              <w:t>Fabric Interconnects</w:t>
-            </w:r>
-          </w:p>
-        </w:tc>
-        <w:tc>
-          <w:tcPr>
-            <w:tcW w:w="3005" w:type="dxa"/>
-          </w:tcPr>
-          <w:p>
-            <w:pPr>
-              <w:rPr>
-                <w:rFonts w:ascii="Arial" w:hAnsi="Arial" w:cs="Arial"/>
-                <w:lang w:val="en-SG"/>
-              </w:rPr>
-            </w:pPr>
-            <w:r>
-              <w:rPr>
-                <w:rFonts w:ascii="Arial" w:hAnsi="Arial" w:cs="Arial"/>
-                <w:lang w:val="en-SG"/>
-              </w:rPr>
-              <w:t>4</w:t>
-            </w:r>
-          </w:p>
-        </w:tc>
-        <w:tc>
-          <w:tcPr>
-            <w:tcW w:w="3006" w:type="dxa"/>
-          </w:tcPr>
-          <w:p>
-            <w:pPr>
-              <w:rPr>
-                <w:rFonts w:ascii="Arial" w:hAnsi="Arial" w:cs="Arial"/>
-                <w:lang w:val="en-SG"/>
-              </w:rPr>
-            </w:pPr>
-            <w:r>
-              <w:rPr>
-                <w:rFonts w:ascii="Arial" w:hAnsi="Arial" w:cs="Arial"/>
-              </w:rPr>
-              <w:t>$</w:t>
-            </w:r>
-            <w:r>
-              <w:rPr>
-                <w:rFonts w:ascii="Arial" w:hAnsi="Arial" w:cs="Arial"/>
-              </w:rPr>
-              <w:t>10</w:t>
-            </w:r>
-            <w:r>
-              <w:rPr>
-                <w:rFonts w:ascii="Arial" w:hAnsi="Arial" w:cs="Arial"/>
-              </w:rPr>
-              <w:t>0,000</w:t>
-            </w:r>
-          </w:p>
-        </w:tc>
-      </w:tr>
-      <w:tr>
-        <w:tc>
-          <w:tcPr>
-            <w:tcW w:w="2301" w:type="dxa"/>
-          </w:tcPr>
-          <w:p>
-            <w:pPr>
-              <w:rPr>
-                <w:rFonts w:ascii="Arial" w:hAnsi="Arial" w:cs="Arial"/>
-                <w:lang w:val="en-SG"/>
-              </w:rPr>
-            </w:pPr>
-            <w:r>
-              <w:rPr>
-                <w:rFonts w:ascii="Arial" w:hAnsi="Arial" w:cs="Arial"/>
-              </w:rPr>
-              <w:t xml:space="preserve">Rack Servers </w:t>
-            </w:r>
-          </w:p>
-        </w:tc>
-        <w:tc>
-          <w:tcPr>
-            <w:tcW w:w="3005" w:type="dxa"/>
-          </w:tcPr>
-          <w:p>
-            <w:pPr>
-              <w:rPr>
-                <w:rFonts w:ascii="Arial" w:hAnsi="Arial" w:cs="Arial"/>
-                <w:lang w:val="en-SG"/>
-              </w:rPr>
-            </w:pPr>
-            <w:r>
-              <w:rPr>
-                <w:rFonts w:ascii="Arial" w:hAnsi="Arial" w:cs="Arial"/>
-                <w:lang w:val="en-SG"/>
-              </w:rPr>
-              <w:t>8</w:t>
-            </w:r>
-          </w:p>
-        </w:tc>
-        <w:tc>
-          <w:tcPr>
-            <w:tcW w:w="3006" w:type="dxa"/>
-          </w:tcPr>
-          <w:p>
-            <w:pPr>
-              <w:rPr>
-                <w:rFonts w:ascii="Arial" w:hAnsi="Arial" w:cs="Arial"/>
-                <w:lang w:val="en-SG"/>
-              </w:rPr>
-            </w:pPr>
-            <w:r>
-              <w:rPr>
-                <w:rFonts w:ascii="Arial" w:hAnsi="Arial" w:cs="Arial"/>
-              </w:rPr>
-              <w:t>$</w:t>
-            </w:r>
-            <w:r>
-              <w:rPr>
-                <w:rFonts w:ascii="Arial" w:hAnsi="Arial" w:cs="Arial"/>
-              </w:rPr>
-              <w:t>72</w:t>
-            </w:r>
-            <w:r>
-              <w:rPr>
-                <w:rFonts w:ascii="Arial" w:hAnsi="Arial" w:cs="Arial"/>
-              </w:rPr>
-              <w:t>,000</w:t>
-            </w:r>
-          </w:p>
-        </w:tc>
-      </w:tr>
-    </w:tbl>
-    <w:p>
-      <w:pPr>
-        <w:rPr>
-          <w:rFonts w:ascii="Arial" w:hAnsi="Arial" w:cs="Arial"/>
-          <w:lang w:val="en-SG"/>
-        </w:rPr>
-      </w:pPr>
-    </w:p>
-    <w:p>
-      <w:pPr>
-        <w:rPr>
-          <w:rFonts w:ascii="Arial" w:hAnsi="Arial" w:cs="Arial"/>
-          <w:b/>
-          <w:bCs/>
-          <w:lang w:val="en-SG"/>
-        </w:rPr>
-      </w:pPr>
-      <w:r>
-        <w:rPr>
-          <w:rFonts w:ascii="Arial" w:hAnsi="Arial" w:cs="Arial"/>
-          <w:lang w:val="en-SG"/>
-        </w:rPr>
-        <w:tab/>
-      </w:r>
-      <w:r>
-        <w:rPr>
-          <w:rFonts w:ascii="Arial" w:hAnsi="Arial" w:cs="Arial"/>
-          <w:b/>
-          <w:bCs/>
-          <w:lang w:val="en-SG"/>
-        </w:rPr>
-        <w:t>Current</w:t>
-      </w:r>
-      <w:r>
-        <w:rPr>
-          <w:rFonts w:ascii="Arial" w:hAnsi="Arial" w:cs="Arial"/>
-          <w:lang w:val="en-SG"/>
-        </w:rPr>
-        <w:t xml:space="preserve"> </w:t>
-      </w:r>
-      <w:r>
-        <w:rPr>
-          <w:rFonts w:ascii="Arial" w:hAnsi="Arial" w:cs="Arial"/>
-          <w:b/>
-          <w:bCs/>
-          <w:lang w:val="en-SG"/>
-        </w:rPr>
-        <w:t>Storage Infrastructure</w:t>
-      </w:r>
-    </w:p>
-    <w:p>
-      <w:pPr>
-        <w:rPr>
-          <w:rFonts w:ascii="Arial" w:hAnsi="Arial" w:cs="Arial"/>
-          <w:b/>
-          <w:bCs/>
-          <w:lang w:val="en-SG"/>
-        </w:rPr>
-      </w:pPr>
-      <w:r>
-        <w:rPr>
-          <w:rFonts w:ascii="Arial" w:hAnsi="Arial" w:cs="Arial"/>
-          <w:b/>
-          <w:bCs/>
-          <w:lang w:val="en-SG"/>
-        </w:rPr>
-        <w:tab/>
-      </w:r>
-      <w:r>
-        <w:rPr>
-          <w:rFonts w:ascii="Arial" w:hAnsi="Arial" w:cs="Arial"/>
-          <w:lang w:val="en-SG"/>
-        </w:rPr>
-        <w:t>(5-year lifespan, straight-line depreciation)</w:t>
-      </w:r>
-    </w:p>
-    <w:p>
-      <w:pPr>
-        <w:rPr>
-          <w:rFonts w:ascii="Arial" w:hAnsi="Arial" w:cs="Arial"/>
-          <w:lang w:val="en-SG"/>
-        </w:rPr>
-      </w:pPr>
-    </w:p>
-    <w:tbl>
-      <w:tblPr>
-        <w:tblStyle w:val="TableGrid"/>
-        <w:tblW w:w="0" w:type="auto"/>
-        <w:tblInd w:w="704" w:type="dxa"/>
-        <w:tblLook w:val="04A0" w:firstRow="1" w:lastRow="0" w:firstColumn="1" w:lastColumn="0" w:noHBand="0" w:noVBand="1"/>
-      </w:tblPr>
-      <w:tblGrid>
-        <w:gridCol w:w="2301"/>
-        <w:gridCol w:w="3005"/>
-        <w:gridCol w:w="3006"/>
-      </w:tblGrid>
-      <w:tr>
-        <w:tc>
-          <w:tcPr>
-            <w:tcW w:w="2301" w:type="dxa"/>
-          </w:tcPr>
-          <w:p>
-            <w:pPr>
-              <w:rPr>
-                <w:rFonts w:ascii="Arial" w:hAnsi="Arial" w:cs="Arial"/>
-                <w:b/>
-                <w:bCs/>
-                <w:lang w:val="en-SG"/>
-              </w:rPr>
-            </w:pPr>
-            <w:r>
-              <w:rPr>
-                <w:rFonts w:ascii="Arial" w:hAnsi="Arial" w:cs="Arial"/>
-                <w:b/>
-                <w:bCs/>
-              </w:rPr>
-              <w:t>Component</w:t>
-            </w:r>
-          </w:p>
-        </w:tc>
-        <w:tc>
-          <w:tcPr>
-            <w:tcW w:w="3005" w:type="dxa"/>
-          </w:tcPr>
-          <w:p>
-            <w:pPr>
-              <w:rPr>
-                <w:rFonts w:ascii="Arial" w:hAnsi="Arial" w:cs="Arial"/>
-                <w:b/>
-                <w:bCs/>
-                <w:lang w:val="en-SG"/>
-              </w:rPr>
-            </w:pPr>
-            <w:r>
-              <w:rPr>
-                <w:rFonts w:ascii="Arial" w:hAnsi="Arial" w:cs="Arial"/>
-                <w:b/>
-                <w:bCs/>
-                <w:lang w:val="en-SG"/>
-              </w:rPr>
-              <w:t>Quantity</w:t>
-            </w:r>
-          </w:p>
-        </w:tc>
-        <w:tc>
-          <w:tcPr>
-            <w:tcW w:w="3006" w:type="dxa"/>
-          </w:tcPr>
-          <w:p>
-            <w:pPr>
-              <w:rPr>
-                <w:rFonts w:ascii="Arial" w:hAnsi="Arial" w:cs="Arial"/>
-                <w:b/>
-                <w:bCs/>
-                <w:lang w:val="en-SG"/>
-              </w:rPr>
-            </w:pPr>
-            <w:r>
-              <w:rPr>
-                <w:rFonts w:ascii="Arial" w:hAnsi="Arial" w:cs="Arial"/>
-                <w:b/>
-                <w:bCs/>
-                <w:lang w:val="en-SG"/>
-              </w:rPr>
-              <w:t>Costs</w:t>
-            </w:r>
-          </w:p>
-        </w:tc>
-      </w:tr>
-      <w:tr>
-        <w:tc>
-          <w:tcPr>
-            <w:tcW w:w="2301" w:type="dxa"/>
-          </w:tcPr>
-          <w:p>
-            <w:pPr>
-              <w:rPr>
-                <w:rFonts w:ascii="Arial" w:hAnsi="Arial" w:cs="Arial"/>
-                <w:lang w:val="en-SG"/>
-              </w:rPr>
-            </w:pPr>
-            <w:r>
-              <w:rPr>
-                <w:rFonts w:ascii="Arial" w:hAnsi="Arial" w:cs="Arial"/>
-              </w:rPr>
-              <w:t>SAN Switches</w:t>
-            </w:r>
-          </w:p>
-        </w:tc>
-        <w:tc>
-          <w:tcPr>
-            <w:tcW w:w="3005" w:type="dxa"/>
-          </w:tcPr>
-          <w:p>
-            <w:pPr>
-              <w:rPr>
-                <w:rFonts w:ascii="Arial" w:hAnsi="Arial" w:cs="Arial"/>
-                <w:lang w:val="en-SG"/>
-              </w:rPr>
-            </w:pPr>
-            <w:r>
-              <w:rPr>
-                <w:rFonts w:ascii="Arial" w:hAnsi="Arial" w:cs="Arial"/>
-                <w:lang w:val="en-SG"/>
-              </w:rPr>
-              <w:t>4</w:t>
-            </w:r>
-          </w:p>
-        </w:tc>
-        <w:tc>
-          <w:tcPr>
-            <w:tcW w:w="3006" w:type="dxa"/>
-          </w:tcPr>
-          <w:p>
-            <w:pPr>
-              <w:rPr>
-                <w:rFonts w:ascii="Arial" w:hAnsi="Arial" w:cs="Arial"/>
-                <w:lang w:val="en-SG"/>
-              </w:rPr>
-            </w:pPr>
-            <w:r>
-              <w:rPr>
-                <w:rFonts w:ascii="Arial" w:hAnsi="Arial" w:cs="Arial"/>
-              </w:rPr>
-              <w:t>$</w:t>
-            </w:r>
-            <w:r>
-              <w:rPr>
-                <w:rFonts w:ascii="Arial" w:hAnsi="Arial" w:cs="Arial"/>
-              </w:rPr>
-              <w:t>6</w:t>
-            </w:r>
-            <w:r>
-              <w:rPr>
-                <w:rFonts w:ascii="Arial" w:hAnsi="Arial" w:cs="Arial"/>
-              </w:rPr>
-              <w:t>0,000</w:t>
-            </w:r>
-          </w:p>
-        </w:tc>
-      </w:tr>
-      <w:tr>
-        <w:tc>
-          <w:tcPr>
-            <w:tcW w:w="2301" w:type="dxa"/>
-          </w:tcPr>
-          <w:p>
-            <w:pPr>
-              <w:rPr>
-                <w:rFonts w:ascii="Arial" w:hAnsi="Arial" w:cs="Arial"/>
-                <w:lang w:val="en-SG"/>
-              </w:rPr>
-            </w:pPr>
-            <w:r>
-              <w:rPr>
-                <w:rFonts w:ascii="Arial" w:hAnsi="Arial" w:cs="Arial"/>
-              </w:rPr>
-              <w:t>Storage Array</w:t>
-            </w:r>
-          </w:p>
-        </w:tc>
-        <w:tc>
-          <w:tcPr>
-            <w:tcW w:w="3005" w:type="dxa"/>
-          </w:tcPr>
-          <w:p>
-            <w:pPr>
-              <w:rPr>
-                <w:rFonts w:ascii="Arial" w:hAnsi="Arial" w:cs="Arial"/>
-                <w:lang w:val="en-SG"/>
-              </w:rPr>
-            </w:pPr>
-            <w:r>
-              <w:rPr>
-                <w:rFonts w:ascii="Arial" w:hAnsi="Arial" w:cs="Arial"/>
-                <w:lang w:val="en-SG"/>
-              </w:rPr>
-              <w:t>2</w:t>
-            </w:r>
-          </w:p>
-        </w:tc>
-        <w:tc>
-          <w:tcPr>
-            <w:tcW w:w="3006" w:type="dxa"/>
-          </w:tcPr>
-          <w:p>
-            <w:pPr>
-              <w:rPr>
-                <w:rFonts w:ascii="Arial" w:hAnsi="Arial" w:cs="Arial"/>
-                <w:lang w:val="en-SG"/>
-              </w:rPr>
-            </w:pPr>
-            <w:r>
-              <w:rPr>
-                <w:rFonts w:ascii="Arial" w:hAnsi="Arial" w:cs="Arial"/>
-              </w:rPr>
-              <w:t>$80,000</w:t>
-            </w:r>
-          </w:p>
-        </w:tc>
-      </w:tr>
-      <w:tr>
-        <w:tc>
-          <w:tcPr>
-            <w:tcW w:w="2301" w:type="dxa"/>
-          </w:tcPr>
-          <w:p>
-            <w:pPr>
-              <w:rPr>
-                <w:rFonts w:ascii="Arial" w:hAnsi="Arial" w:cs="Arial"/>
-                <w:lang w:val="en-SG"/>
-              </w:rPr>
-            </w:pPr>
-            <w:r>
-              <w:rPr>
-                <w:rFonts w:ascii="Arial" w:hAnsi="Arial" w:cs="Arial"/>
-              </w:rPr>
-              <w:t>Backup Storage</w:t>
-            </w:r>
-          </w:p>
-        </w:tc>
-        <w:tc>
-          <w:tcPr>
-            <w:tcW w:w="3005" w:type="dxa"/>
-          </w:tcPr>
-          <w:p>
-            <w:pPr>
-              <w:rPr>
-                <w:rFonts w:ascii="Arial" w:hAnsi="Arial" w:cs="Arial"/>
-                <w:lang w:val="en-SG"/>
-              </w:rPr>
-            </w:pPr>
-            <w:r>
-              <w:rPr>
-                <w:rFonts w:ascii="Arial" w:hAnsi="Arial" w:cs="Arial"/>
-                <w:lang w:val="en-SG"/>
-              </w:rPr>
-              <w:t>2</w:t>
-            </w:r>
-          </w:p>
-        </w:tc>
-        <w:tc>
-          <w:tcPr>
-            <w:tcW w:w="3006" w:type="dxa"/>
-          </w:tcPr>
-          <w:p>
-            <w:pPr>
-              <w:rPr>
-                <w:rFonts w:ascii="Arial" w:hAnsi="Arial" w:cs="Arial"/>
-                <w:lang w:val="en-SG"/>
-              </w:rPr>
-            </w:pPr>
-            <w:r>
-              <w:rPr>
-                <w:rFonts w:ascii="Arial" w:hAnsi="Arial" w:cs="Arial"/>
-              </w:rPr>
-              <w:t>$</w:t>
-            </w:r>
-            <w:r>
-              <w:rPr>
-                <w:rFonts w:ascii="Arial" w:hAnsi="Arial" w:cs="Arial"/>
-              </w:rPr>
-              <w:t>8</w:t>
-            </w:r>
-            <w:r>
-              <w:rPr>
-                <w:rFonts w:ascii="Arial" w:hAnsi="Arial" w:cs="Arial"/>
-              </w:rPr>
-              <w:t>0,000</w:t>
-            </w:r>
-          </w:p>
-        </w:tc>
-      </w:tr>
-    </w:tbl>
-    <w:p>
-      <w:pPr>
-        <w:rPr>
-          <w:rFonts w:ascii="Arial" w:hAnsi="Arial" w:cs="Arial"/>
-          <w:lang w:val="en-SG"/>
-        </w:rPr>
-      </w:pPr>
     </w:p>
     <w:p>
       <w:pPr>
@@ -8605,1068 +7505,14 @@
           <w:bCs/>
           <w:lang w:val="en-SG"/>
         </w:rPr>
-        <w:t>Identify workloads for migration</w:t>
-      </w:r>
-      <w:r>
-        <w:rPr>
-          <w:rFonts w:ascii="Arial" w:hAnsi="Arial" w:cs="Arial"/>
-          <w:lang w:val="en-SG"/>
-        </w:rPr>
-        <w:t>: Determine which applications and workloads can be migrated to AWS, considering factors like security, compliance, and performance requirements.</w:t>
-      </w:r>
-    </w:p>
-    <w:p>
-      <w:pPr>
-        <w:ind w:left="720"/>
-        <w:rPr>
-          <w:rFonts w:ascii="Arial" w:hAnsi="Arial" w:cs="Arial"/>
-          <w:b/>
-          <w:bCs/>
-          <w:lang w:val="en-SG"/>
-        </w:rPr>
-      </w:pPr>
-    </w:p>
-    <w:p>
-      <w:pPr>
-        <w:ind w:left="720"/>
-        <w:rPr>
-          <w:rFonts w:ascii="Arial" w:hAnsi="Arial" w:cs="Arial"/>
-          <w:b/>
-          <w:bCs/>
-          <w:lang w:val="en-SG"/>
-        </w:rPr>
-      </w:pPr>
-      <w:r>
-        <w:rPr>
-          <w:rFonts w:ascii="Arial" w:hAnsi="Arial" w:cs="Arial"/>
-          <w:b/>
-          <w:bCs/>
-          <w:lang w:val="en-SG"/>
-        </w:rPr>
-        <w:t>Components on premise</w:t>
-      </w:r>
-    </w:p>
-    <w:p>
-      <w:pPr>
-        <w:ind w:left="720"/>
-        <w:rPr>
-          <w:rFonts w:ascii="Arial" w:hAnsi="Arial" w:cs="Arial"/>
-          <w:b/>
-          <w:bCs/>
-          <w:lang w:val="en-SG"/>
-        </w:rPr>
-      </w:pPr>
-    </w:p>
-    <w:tbl>
-      <w:tblPr>
-        <w:tblStyle w:val="TableGrid"/>
-        <w:tblW w:w="8347" w:type="dxa"/>
-        <w:tblInd w:w="720" w:type="dxa"/>
-        <w:tblLook w:val="04A0" w:firstRow="1" w:lastRow="0" w:firstColumn="1" w:lastColumn="0" w:noHBand="0" w:noVBand="1"/>
-      </w:tblPr>
-      <w:tblGrid>
-        <w:gridCol w:w="2848"/>
-        <w:gridCol w:w="5499"/>
-      </w:tblGrid>
-      <w:tr>
-        <w:tc>
-          <w:tcPr>
-            <w:tcW w:w="2848" w:type="dxa"/>
-          </w:tcPr>
-          <w:p>
-            <w:pPr>
-              <w:rPr>
-                <w:rFonts w:ascii="Arial" w:hAnsi="Arial" w:cs="Arial"/>
-                <w:b/>
-                <w:bCs/>
-                <w:lang w:val="en-SG"/>
-              </w:rPr>
-            </w:pPr>
-            <w:r>
-              <w:rPr>
-                <w:rFonts w:ascii="Arial" w:hAnsi="Arial" w:cs="Arial"/>
-                <w:b/>
-                <w:bCs/>
-                <w:lang w:val="en-SG"/>
-              </w:rPr>
-              <w:t>Components</w:t>
-            </w:r>
-          </w:p>
-        </w:tc>
-        <w:tc>
-          <w:tcPr>
-            <w:tcW w:w="5499" w:type="dxa"/>
-          </w:tcPr>
-          <w:p>
-            <w:pPr>
-              <w:rPr>
-                <w:rFonts w:ascii="Arial" w:hAnsi="Arial" w:cs="Arial"/>
-                <w:b/>
-                <w:bCs/>
-                <w:lang w:val="en-SG"/>
-              </w:rPr>
-            </w:pPr>
-            <w:r>
-              <w:rPr>
-                <w:rFonts w:ascii="Arial" w:hAnsi="Arial" w:cs="Arial"/>
-                <w:b/>
-                <w:bCs/>
-                <w:lang w:val="en-SG"/>
-              </w:rPr>
-              <w:t>Reason</w:t>
-            </w:r>
-          </w:p>
-        </w:tc>
-      </w:tr>
-      <w:tr>
-        <w:tc>
-          <w:tcPr>
-            <w:tcW w:w="2848" w:type="dxa"/>
-          </w:tcPr>
-          <w:p>
-            <w:pPr>
-              <w:rPr>
-                <w:rFonts w:ascii="Arial" w:hAnsi="Arial" w:cs="Arial"/>
-                <w:lang w:val="en-SG"/>
-              </w:rPr>
-            </w:pPr>
-            <w:r>
-              <w:rPr>
-                <w:rFonts w:ascii="Arial" w:hAnsi="Arial" w:cs="Arial"/>
-              </w:rPr>
-              <w:t>UCS Servers</w:t>
-            </w:r>
-          </w:p>
-        </w:tc>
-        <w:tc>
-          <w:tcPr>
-            <w:tcW w:w="5499" w:type="dxa"/>
-          </w:tcPr>
-          <w:p>
-            <w:pPr>
-              <w:rPr>
-                <w:rFonts w:ascii="Arial" w:hAnsi="Arial" w:cs="Arial"/>
-                <w:lang w:val="en-SG"/>
-              </w:rPr>
-            </w:pPr>
-            <w:r>
-              <w:rPr>
-                <w:rFonts w:ascii="Arial" w:hAnsi="Arial" w:cs="Arial"/>
-              </w:rPr>
-              <w:t>Host applications and services.</w:t>
-            </w:r>
-          </w:p>
-        </w:tc>
-      </w:tr>
-      <w:tr>
-        <w:tc>
-          <w:tcPr>
-            <w:tcW w:w="2848" w:type="dxa"/>
-          </w:tcPr>
-          <w:p>
-            <w:pPr>
-              <w:rPr>
-                <w:rFonts w:ascii="Arial" w:hAnsi="Arial" w:cs="Arial"/>
-                <w:lang w:val="en-SG"/>
-              </w:rPr>
-            </w:pPr>
-            <w:r>
-              <w:rPr>
-                <w:rFonts w:ascii="Arial" w:hAnsi="Arial" w:cs="Arial"/>
-              </w:rPr>
-              <w:t>Storage</w:t>
-            </w:r>
-          </w:p>
-        </w:tc>
-        <w:tc>
-          <w:tcPr>
-            <w:tcW w:w="5499" w:type="dxa"/>
-          </w:tcPr>
-          <w:p>
-            <w:pPr>
-              <w:rPr>
-                <w:rFonts w:ascii="Arial" w:hAnsi="Arial" w:cs="Arial"/>
-                <w:lang w:val="en-SG"/>
-              </w:rPr>
-            </w:pPr>
-            <w:r>
-              <w:rPr>
-                <w:rFonts w:ascii="Arial" w:hAnsi="Arial" w:cs="Arial"/>
-              </w:rPr>
-              <w:t>Local SAN/NAS for high-speed data access</w:t>
-            </w:r>
-          </w:p>
-        </w:tc>
-      </w:tr>
-      <w:tr>
-        <w:tc>
-          <w:tcPr>
-            <w:tcW w:w="2848" w:type="dxa"/>
-          </w:tcPr>
-          <w:p>
-            <w:pPr>
-              <w:rPr>
-                <w:rFonts w:ascii="Arial" w:hAnsi="Arial" w:cs="Arial"/>
-                <w:lang w:val="en-SG"/>
-              </w:rPr>
-            </w:pPr>
-            <w:r>
-              <w:rPr>
-                <w:rFonts w:ascii="Arial" w:hAnsi="Arial" w:cs="Arial"/>
-              </w:rPr>
-              <w:t>Leaf &amp; Spine Switches</w:t>
-            </w:r>
-          </w:p>
-        </w:tc>
-        <w:tc>
-          <w:tcPr>
-            <w:tcW w:w="5499" w:type="dxa"/>
-          </w:tcPr>
-          <w:p>
-            <w:pPr>
-              <w:rPr>
-                <w:rFonts w:ascii="Arial" w:hAnsi="Arial" w:cs="Arial"/>
-                <w:lang w:val="en-SG"/>
-              </w:rPr>
-            </w:pPr>
-            <w:r>
-              <w:rPr>
-                <w:rFonts w:ascii="Arial" w:hAnsi="Arial" w:cs="Arial"/>
-              </w:rPr>
-              <w:t>High-speed, redundant switching fabric.</w:t>
-            </w:r>
-          </w:p>
-        </w:tc>
-      </w:tr>
-      <w:tr>
-        <w:tc>
-          <w:tcPr>
-            <w:tcW w:w="2848" w:type="dxa"/>
-          </w:tcPr>
-          <w:p>
-            <w:pPr>
-              <w:rPr>
-                <w:rFonts w:ascii="Arial" w:hAnsi="Arial" w:cs="Arial"/>
-                <w:lang w:val="en-SG"/>
-              </w:rPr>
-            </w:pPr>
-            <w:r>
-              <w:rPr>
-                <w:rFonts w:ascii="Arial" w:hAnsi="Arial" w:cs="Arial"/>
-              </w:rPr>
-              <w:lastRenderedPageBreak/>
-              <w:t>Firewalls</w:t>
-            </w:r>
-          </w:p>
-        </w:tc>
-        <w:tc>
-          <w:tcPr>
-            <w:tcW w:w="5499" w:type="dxa"/>
-          </w:tcPr>
-          <w:p>
-            <w:pPr>
-              <w:rPr>
-                <w:rFonts w:ascii="Arial" w:hAnsi="Arial" w:cs="Arial"/>
-                <w:lang w:val="en-SG"/>
-              </w:rPr>
-            </w:pPr>
-            <w:r>
-              <w:rPr>
-                <w:rFonts w:ascii="Arial" w:hAnsi="Arial" w:cs="Arial"/>
-              </w:rPr>
-              <w:t>Secure traffic between internal and external networks.</w:t>
-            </w:r>
-          </w:p>
-        </w:tc>
-      </w:tr>
-      <w:tr>
-        <w:tc>
-          <w:tcPr>
-            <w:tcW w:w="2848" w:type="dxa"/>
-          </w:tcPr>
-          <w:p>
-            <w:pPr>
-              <w:rPr>
-                <w:rFonts w:ascii="Arial" w:hAnsi="Arial" w:cs="Arial"/>
-                <w:lang w:val="en-SG"/>
-              </w:rPr>
-            </w:pPr>
-            <w:r>
-              <w:rPr>
-                <w:rFonts w:ascii="Arial" w:hAnsi="Arial" w:cs="Arial"/>
-              </w:rPr>
-              <w:t>Wireless A</w:t>
-            </w:r>
-            <w:r>
-              <w:rPr>
-                <w:rFonts w:ascii="Arial" w:hAnsi="Arial" w:cs="Arial"/>
-              </w:rPr>
-              <w:t>P</w:t>
-            </w:r>
-            <w:r>
-              <w:rPr>
-                <w:rFonts w:ascii="Arial" w:hAnsi="Arial" w:cs="Arial"/>
-              </w:rPr>
-              <w:t>s</w:t>
-            </w:r>
-          </w:p>
-        </w:tc>
-        <w:tc>
-          <w:tcPr>
-            <w:tcW w:w="5499" w:type="dxa"/>
-          </w:tcPr>
-          <w:p>
-            <w:pPr>
-              <w:rPr>
-                <w:rFonts w:ascii="Arial" w:hAnsi="Arial" w:cs="Arial"/>
-                <w:lang w:val="en-SG"/>
-              </w:rPr>
-            </w:pPr>
-            <w:r>
-              <w:rPr>
-                <w:rFonts w:ascii="Arial" w:hAnsi="Arial" w:cs="Arial"/>
-              </w:rPr>
-              <w:t>Provide Wi-Fi access to BYOD devices</w:t>
-            </w:r>
-          </w:p>
-        </w:tc>
-      </w:tr>
-      <w:tr>
-        <w:tc>
-          <w:tcPr>
-            <w:tcW w:w="2848" w:type="dxa"/>
-          </w:tcPr>
-          <w:p>
-            <w:pPr>
-              <w:rPr>
-                <w:rFonts w:ascii="Arial" w:hAnsi="Arial" w:cs="Arial"/>
-              </w:rPr>
-            </w:pPr>
-            <w:r>
-              <w:rPr>
-                <w:rFonts w:ascii="Arial" w:hAnsi="Arial" w:cs="Arial"/>
-              </w:rPr>
-              <w:t>Management Switch</w:t>
-            </w:r>
-          </w:p>
-        </w:tc>
-        <w:tc>
-          <w:tcPr>
-            <w:tcW w:w="5499" w:type="dxa"/>
-          </w:tcPr>
-          <w:p>
-            <w:pPr>
-              <w:rPr>
-                <w:rFonts w:ascii="Arial" w:hAnsi="Arial" w:cs="Arial"/>
-              </w:rPr>
-            </w:pPr>
-            <w:r>
-              <w:rPr>
-                <w:rFonts w:ascii="Arial" w:hAnsi="Arial" w:cs="Arial"/>
-              </w:rPr>
-              <w:t>For out-of-band device management</w:t>
-            </w:r>
-          </w:p>
-        </w:tc>
-      </w:tr>
-    </w:tbl>
-    <w:p>
-      <w:pPr>
-        <w:ind w:left="720"/>
-        <w:rPr>
-          <w:rFonts w:ascii="Arial" w:hAnsi="Arial" w:cs="Arial"/>
-          <w:b/>
-          <w:bCs/>
-          <w:lang w:val="en-SG"/>
-        </w:rPr>
-      </w:pPr>
-    </w:p>
-    <w:p>
-      <w:pPr>
-        <w:ind w:left="720"/>
-        <w:rPr>
-          <w:rFonts w:ascii="Arial" w:hAnsi="Arial" w:cs="Arial"/>
-          <w:b/>
-          <w:bCs/>
-          <w:lang w:val="en-SG"/>
-        </w:rPr>
-      </w:pPr>
-    </w:p>
-    <w:p>
-      <w:pPr>
-        <w:ind w:left="720"/>
-        <w:rPr>
-          <w:rFonts w:ascii="Arial" w:hAnsi="Arial" w:cs="Arial"/>
-          <w:b/>
-          <w:bCs/>
-          <w:lang w:val="en-SG"/>
-        </w:rPr>
-      </w:pPr>
-      <w:r>
-        <w:rPr>
-          <w:rFonts w:ascii="Arial" w:hAnsi="Arial" w:cs="Arial"/>
-          <w:b/>
-          <w:bCs/>
-          <w:lang w:val="en-SG"/>
-        </w:rPr>
-        <w:t xml:space="preserve">Components to migrate to AWS </w:t>
-      </w:r>
-      <w:r>
-        <w:rPr>
-          <w:rFonts w:ascii="Arial" w:hAnsi="Arial" w:cs="Arial"/>
-          <w:b/>
-          <w:bCs/>
-          <w:lang w:val="en-SG"/>
-        </w:rPr>
-        <w:t>cloud.</w:t>
-      </w:r>
-    </w:p>
-    <w:p>
-      <w:pPr>
-        <w:ind w:left="720"/>
-        <w:rPr>
-          <w:rFonts w:ascii="Arial" w:hAnsi="Arial" w:cs="Arial"/>
-          <w:b/>
-          <w:bCs/>
-          <w:lang w:val="en-SG"/>
-        </w:rPr>
-      </w:pPr>
-    </w:p>
-    <w:tbl>
-      <w:tblPr>
-        <w:tblStyle w:val="TableGrid"/>
-        <w:tblW w:w="0" w:type="auto"/>
-        <w:tblInd w:w="720" w:type="dxa"/>
-        <w:tblLook w:val="04A0" w:firstRow="1" w:lastRow="0" w:firstColumn="1" w:lastColumn="0" w:noHBand="0" w:noVBand="1"/>
-      </w:tblPr>
-      <w:tblGrid>
-        <w:gridCol w:w="2799"/>
-        <w:gridCol w:w="2752"/>
-        <w:gridCol w:w="2745"/>
-      </w:tblGrid>
-      <w:tr>
-        <w:tc>
-          <w:tcPr>
-            <w:tcW w:w="3005" w:type="dxa"/>
-          </w:tcPr>
-          <w:p>
-            <w:pPr>
-              <w:rPr>
-                <w:rFonts w:ascii="Arial" w:hAnsi="Arial" w:cs="Arial"/>
-                <w:b/>
-                <w:bCs/>
-                <w:lang w:val="en-SG"/>
-              </w:rPr>
-            </w:pPr>
-            <w:r>
-              <w:rPr>
-                <w:rFonts w:ascii="Arial" w:hAnsi="Arial" w:cs="Arial"/>
-                <w:b/>
-                <w:bCs/>
-              </w:rPr>
-              <w:t>AWS Service</w:t>
-            </w:r>
-          </w:p>
-        </w:tc>
-        <w:tc>
-          <w:tcPr>
-            <w:tcW w:w="3005" w:type="dxa"/>
-          </w:tcPr>
-          <w:p>
-            <w:pPr>
-              <w:rPr>
-                <w:rFonts w:ascii="Arial" w:hAnsi="Arial" w:cs="Arial"/>
-                <w:b/>
-                <w:bCs/>
-                <w:lang w:val="en-SG"/>
-              </w:rPr>
-            </w:pPr>
-            <w:r>
-              <w:rPr>
-                <w:rFonts w:ascii="Arial" w:hAnsi="Arial" w:cs="Arial"/>
-                <w:b/>
-                <w:bCs/>
-              </w:rPr>
-              <w:t>Q</w:t>
-            </w:r>
-            <w:r>
-              <w:rPr>
-                <w:rFonts w:ascii="Arial" w:hAnsi="Arial" w:cs="Arial"/>
-                <w:b/>
-                <w:bCs/>
-              </w:rPr>
-              <w:t>uantity</w:t>
-            </w:r>
-          </w:p>
-        </w:tc>
-        <w:tc>
-          <w:tcPr>
-            <w:tcW w:w="3006" w:type="dxa"/>
-          </w:tcPr>
-          <w:p>
-            <w:pPr>
-              <w:rPr>
-                <w:rFonts w:ascii="Arial" w:hAnsi="Arial" w:cs="Arial"/>
-                <w:b/>
-                <w:bCs/>
-                <w:lang w:val="en-SG"/>
-              </w:rPr>
-            </w:pPr>
-            <w:r>
-              <w:rPr>
-                <w:rFonts w:ascii="Arial" w:hAnsi="Arial" w:cs="Arial"/>
-                <w:b/>
-                <w:bCs/>
-              </w:rPr>
-              <w:t>Est. Monthly Cost</w:t>
-            </w:r>
-          </w:p>
-        </w:tc>
-      </w:tr>
-      <w:tr>
-        <w:tc>
-          <w:tcPr>
-            <w:tcW w:w="3005" w:type="dxa"/>
-          </w:tcPr>
-          <w:p>
-            <w:pPr>
-              <w:rPr>
-                <w:rFonts w:ascii="Arial" w:hAnsi="Arial" w:cs="Arial"/>
-                <w:lang w:val="en-SG"/>
-              </w:rPr>
-            </w:pPr>
-            <w:r>
-              <w:rPr>
-                <w:rFonts w:ascii="Arial" w:hAnsi="Arial" w:cs="Arial"/>
-              </w:rPr>
-              <w:t>EC2 Instances</w:t>
-            </w:r>
-          </w:p>
-        </w:tc>
-        <w:tc>
-          <w:tcPr>
-            <w:tcW w:w="3005" w:type="dxa"/>
-          </w:tcPr>
-          <w:p>
-            <w:pPr>
-              <w:rPr>
-                <w:rFonts w:ascii="Arial" w:hAnsi="Arial" w:cs="Arial"/>
-                <w:lang w:val="en-SG"/>
-              </w:rPr>
-            </w:pPr>
-            <w:r>
-              <w:rPr>
-                <w:rFonts w:ascii="Arial" w:hAnsi="Arial" w:cs="Arial"/>
-              </w:rPr>
-              <w:t>50</w:t>
-            </w:r>
-          </w:p>
-        </w:tc>
-        <w:tc>
-          <w:tcPr>
-            <w:tcW w:w="3006" w:type="dxa"/>
-          </w:tcPr>
-          <w:p>
-            <w:pPr>
-              <w:rPr>
-                <w:rFonts w:ascii="Arial" w:hAnsi="Arial" w:cs="Arial"/>
-                <w:lang w:val="en-SG"/>
-              </w:rPr>
-            </w:pPr>
-            <w:r>
-              <w:rPr>
-                <w:rFonts w:ascii="Arial" w:hAnsi="Arial" w:cs="Arial"/>
-              </w:rPr>
-              <w:t>$3,500</w:t>
-            </w:r>
-          </w:p>
-        </w:tc>
-      </w:tr>
-      <w:tr>
-        <w:tc>
-          <w:tcPr>
-            <w:tcW w:w="3005" w:type="dxa"/>
-          </w:tcPr>
-          <w:p>
-            <w:pPr>
-              <w:rPr>
-                <w:rFonts w:ascii="Arial" w:hAnsi="Arial" w:cs="Arial"/>
-                <w:lang w:val="en-SG"/>
-              </w:rPr>
-            </w:pPr>
-            <w:r>
-              <w:rPr>
-                <w:rFonts w:ascii="Arial" w:hAnsi="Arial" w:cs="Arial"/>
-              </w:rPr>
-              <w:t>EBS Storage</w:t>
-            </w:r>
-          </w:p>
-        </w:tc>
-        <w:tc>
-          <w:tcPr>
-            <w:tcW w:w="3005" w:type="dxa"/>
-          </w:tcPr>
-          <w:p>
-            <w:pPr>
-              <w:rPr>
-                <w:rFonts w:ascii="Arial" w:hAnsi="Arial" w:cs="Arial"/>
-                <w:lang w:val="en-SG"/>
-              </w:rPr>
-            </w:pPr>
-            <w:r>
-              <w:rPr>
-                <w:rFonts w:ascii="Arial" w:hAnsi="Arial" w:cs="Arial"/>
-              </w:rPr>
-              <w:t>16</w:t>
-            </w:r>
-            <w:r>
-              <w:rPr>
-                <w:rFonts w:ascii="Arial" w:hAnsi="Arial" w:cs="Arial"/>
-              </w:rPr>
-              <w:t>TB</w:t>
-            </w:r>
-          </w:p>
-        </w:tc>
-        <w:tc>
-          <w:tcPr>
-            <w:tcW w:w="3006" w:type="dxa"/>
-          </w:tcPr>
-          <w:p>
-            <w:pPr>
-              <w:rPr>
-                <w:rFonts w:ascii="Arial" w:hAnsi="Arial" w:cs="Arial"/>
-                <w:lang w:val="en-SG"/>
-              </w:rPr>
-            </w:pPr>
-            <w:r>
-              <w:rPr>
-                <w:rFonts w:ascii="Arial" w:hAnsi="Arial" w:cs="Arial"/>
-              </w:rPr>
-              <w:t>$2,500</w:t>
-            </w:r>
-          </w:p>
-        </w:tc>
-      </w:tr>
-      <w:tr>
-        <w:tc>
-          <w:tcPr>
-            <w:tcW w:w="3005" w:type="dxa"/>
-          </w:tcPr>
-          <w:p>
-            <w:pPr>
-              <w:rPr>
-                <w:rFonts w:ascii="Arial" w:hAnsi="Arial" w:cs="Arial"/>
-                <w:lang w:val="en-SG"/>
-              </w:rPr>
-            </w:pPr>
-            <w:r>
-              <w:rPr>
-                <w:rFonts w:ascii="Arial" w:hAnsi="Arial" w:cs="Arial"/>
-              </w:rPr>
-              <w:t>S3 Storage</w:t>
-            </w:r>
-          </w:p>
-        </w:tc>
-        <w:tc>
-          <w:tcPr>
-            <w:tcW w:w="3005" w:type="dxa"/>
-          </w:tcPr>
-          <w:p>
-            <w:pPr>
-              <w:rPr>
-                <w:rFonts w:ascii="Arial" w:hAnsi="Arial" w:cs="Arial"/>
-                <w:lang w:val="en-SG"/>
-              </w:rPr>
-            </w:pPr>
-            <w:r>
-              <w:rPr>
-                <w:rFonts w:ascii="Arial" w:hAnsi="Arial" w:cs="Arial"/>
-              </w:rPr>
-              <w:t>100TB</w:t>
-            </w:r>
-          </w:p>
-        </w:tc>
-        <w:tc>
-          <w:tcPr>
-            <w:tcW w:w="3006" w:type="dxa"/>
-          </w:tcPr>
-          <w:p>
-            <w:pPr>
-              <w:rPr>
-                <w:rFonts w:ascii="Arial" w:hAnsi="Arial" w:cs="Arial"/>
-                <w:lang w:val="en-SG"/>
-              </w:rPr>
-            </w:pPr>
-            <w:r>
-              <w:rPr>
-                <w:rFonts w:ascii="Arial" w:hAnsi="Arial" w:cs="Arial"/>
-              </w:rPr>
-              <w:t>$2,300</w:t>
-            </w:r>
-          </w:p>
-        </w:tc>
-      </w:tr>
-      <w:tr>
-        <w:tc>
-          <w:tcPr>
-            <w:tcW w:w="3005" w:type="dxa"/>
-          </w:tcPr>
-          <w:p>
-            <w:pPr>
-              <w:rPr>
-                <w:rFonts w:ascii="Arial" w:hAnsi="Arial" w:cs="Arial"/>
-                <w:lang w:val="en-SG"/>
-              </w:rPr>
-            </w:pPr>
-            <w:r>
-              <w:rPr>
-                <w:rFonts w:ascii="Arial" w:hAnsi="Arial" w:cs="Arial"/>
-              </w:rPr>
-              <w:t>Direct Connect</w:t>
-            </w:r>
-          </w:p>
-        </w:tc>
-        <w:tc>
-          <w:tcPr>
-            <w:tcW w:w="3005" w:type="dxa"/>
-          </w:tcPr>
-          <w:p>
-            <w:pPr>
-              <w:rPr>
-                <w:rFonts w:ascii="Arial" w:hAnsi="Arial" w:cs="Arial"/>
-                <w:lang w:val="en-SG"/>
-              </w:rPr>
-            </w:pPr>
-            <w:r>
-              <w:rPr>
-                <w:rFonts w:ascii="Arial" w:hAnsi="Arial" w:cs="Arial"/>
-              </w:rPr>
-              <w:t>1</w:t>
-            </w:r>
-          </w:p>
-        </w:tc>
-        <w:tc>
-          <w:tcPr>
-            <w:tcW w:w="3006" w:type="dxa"/>
-          </w:tcPr>
-          <w:p>
-            <w:pPr>
-              <w:rPr>
-                <w:rFonts w:ascii="Arial" w:hAnsi="Arial" w:cs="Arial"/>
-                <w:lang w:val="en-SG"/>
-              </w:rPr>
-            </w:pPr>
-            <w:r>
-              <w:rPr>
-                <w:rFonts w:ascii="Arial" w:hAnsi="Arial" w:cs="Arial"/>
-              </w:rPr>
-              <w:t>$720</w:t>
-            </w:r>
-          </w:p>
-        </w:tc>
-      </w:tr>
-      <w:tr>
-        <w:tc>
-          <w:tcPr>
-            <w:tcW w:w="3005" w:type="dxa"/>
-          </w:tcPr>
-          <w:p>
-            <w:pPr>
-              <w:rPr>
-                <w:rFonts w:ascii="Arial" w:hAnsi="Arial" w:cs="Arial"/>
-              </w:rPr>
-            </w:pPr>
-            <w:r>
-              <w:rPr>
-                <w:rFonts w:ascii="Arial" w:hAnsi="Arial" w:cs="Arial"/>
-              </w:rPr>
-              <w:t>Transit Gateway</w:t>
-            </w:r>
-          </w:p>
-        </w:tc>
-        <w:tc>
-          <w:tcPr>
-            <w:tcW w:w="3005" w:type="dxa"/>
-          </w:tcPr>
-          <w:p>
-            <w:pPr>
-              <w:rPr>
-                <w:rFonts w:ascii="Arial" w:hAnsi="Arial" w:cs="Arial"/>
-              </w:rPr>
-            </w:pPr>
-            <w:r>
-              <w:rPr>
-                <w:rFonts w:ascii="Arial" w:hAnsi="Arial" w:cs="Arial"/>
-              </w:rPr>
-              <w:t>1</w:t>
-            </w:r>
-          </w:p>
-        </w:tc>
-        <w:tc>
-          <w:tcPr>
-            <w:tcW w:w="3006" w:type="dxa"/>
-          </w:tcPr>
-          <w:p>
-            <w:pPr>
-              <w:rPr>
-                <w:rFonts w:ascii="Arial" w:hAnsi="Arial" w:cs="Arial"/>
-              </w:rPr>
-            </w:pPr>
-            <w:r>
-              <w:rPr>
-                <w:rFonts w:ascii="Arial" w:hAnsi="Arial" w:cs="Arial"/>
-              </w:rPr>
-              <w:t>$300</w:t>
-            </w:r>
-          </w:p>
-        </w:tc>
-      </w:tr>
-      <w:tr>
-        <w:tc>
-          <w:tcPr>
-            <w:tcW w:w="3005" w:type="dxa"/>
-          </w:tcPr>
-          <w:p>
-            <w:pPr>
-              <w:rPr>
-                <w:rFonts w:ascii="Arial" w:hAnsi="Arial" w:cs="Arial"/>
-              </w:rPr>
-            </w:pPr>
-            <w:r>
-              <w:rPr>
-                <w:rFonts w:ascii="Arial" w:hAnsi="Arial" w:cs="Arial"/>
-              </w:rPr>
-              <w:t>VPN Connection</w:t>
-            </w:r>
-          </w:p>
-        </w:tc>
-        <w:tc>
-          <w:tcPr>
-            <w:tcW w:w="3005" w:type="dxa"/>
-          </w:tcPr>
-          <w:p>
-            <w:pPr>
-              <w:rPr>
-                <w:rFonts w:ascii="Arial" w:hAnsi="Arial" w:cs="Arial"/>
-              </w:rPr>
-            </w:pPr>
-            <w:r>
-              <w:rPr>
-                <w:rFonts w:ascii="Arial" w:hAnsi="Arial" w:cs="Arial"/>
-              </w:rPr>
-              <w:t>1</w:t>
-            </w:r>
-          </w:p>
-        </w:tc>
-        <w:tc>
-          <w:tcPr>
-            <w:tcW w:w="3006" w:type="dxa"/>
-          </w:tcPr>
-          <w:p>
-            <w:pPr>
-              <w:rPr>
-                <w:rFonts w:ascii="Arial" w:hAnsi="Arial" w:cs="Arial"/>
-              </w:rPr>
-            </w:pPr>
-            <w:r>
-              <w:rPr>
-                <w:rFonts w:ascii="Arial" w:hAnsi="Arial" w:cs="Arial"/>
-              </w:rPr>
-              <w:t>$37</w:t>
-            </w:r>
-          </w:p>
-        </w:tc>
-      </w:tr>
-      <w:tr>
-        <w:tc>
-          <w:tcPr>
-            <w:tcW w:w="3005" w:type="dxa"/>
-          </w:tcPr>
-          <w:p>
-            <w:pPr>
-              <w:rPr>
-                <w:rFonts w:ascii="Arial" w:hAnsi="Arial" w:cs="Arial"/>
-              </w:rPr>
-            </w:pPr>
-            <w:r>
-              <w:rPr>
-                <w:rFonts w:ascii="Arial" w:hAnsi="Arial" w:cs="Arial"/>
-              </w:rPr>
-              <w:t>Data Transfer (Out)</w:t>
-            </w:r>
-          </w:p>
-        </w:tc>
-        <w:tc>
-          <w:tcPr>
-            <w:tcW w:w="3005" w:type="dxa"/>
-          </w:tcPr>
-          <w:p>
-            <w:pPr>
-              <w:rPr>
-                <w:rFonts w:ascii="Arial" w:hAnsi="Arial" w:cs="Arial"/>
-              </w:rPr>
-            </w:pPr>
-            <w:r>
-              <w:rPr>
-                <w:rFonts w:ascii="Arial" w:hAnsi="Arial" w:cs="Arial"/>
-              </w:rPr>
-              <w:t>-</w:t>
-            </w:r>
-          </w:p>
-        </w:tc>
-        <w:tc>
-          <w:tcPr>
-            <w:tcW w:w="3006" w:type="dxa"/>
-          </w:tcPr>
-          <w:p>
-            <w:pPr>
-              <w:rPr>
-                <w:rFonts w:ascii="Arial" w:hAnsi="Arial" w:cs="Arial"/>
-              </w:rPr>
-            </w:pPr>
-            <w:r>
-              <w:rPr>
-                <w:rFonts w:ascii="Arial" w:hAnsi="Arial" w:cs="Arial"/>
-              </w:rPr>
-              <w:t>$900</w:t>
-            </w:r>
-          </w:p>
-        </w:tc>
-      </w:tr>
-      <w:tr>
-        <w:tc>
-          <w:tcPr>
-            <w:tcW w:w="3005" w:type="dxa"/>
-          </w:tcPr>
-          <w:p>
-            <w:pPr>
-              <w:rPr>
-                <w:rFonts w:ascii="Arial" w:hAnsi="Arial" w:cs="Arial"/>
-              </w:rPr>
-            </w:pPr>
-            <w:r>
-              <w:rPr>
-                <w:rFonts w:ascii="Arial" w:hAnsi="Arial" w:cs="Arial"/>
-              </w:rPr>
-              <w:t>CloudWatch</w:t>
-            </w:r>
-          </w:p>
-        </w:tc>
-        <w:tc>
-          <w:tcPr>
-            <w:tcW w:w="3005" w:type="dxa"/>
-          </w:tcPr>
-          <w:p>
-            <w:pPr>
-              <w:rPr>
-                <w:rFonts w:ascii="Arial" w:hAnsi="Arial" w:cs="Arial"/>
-              </w:rPr>
-            </w:pPr>
-            <w:r>
-              <w:rPr>
-                <w:rFonts w:ascii="Arial" w:hAnsi="Arial" w:cs="Arial"/>
-              </w:rPr>
-              <w:t>-</w:t>
-            </w:r>
-          </w:p>
-        </w:tc>
-        <w:tc>
-          <w:tcPr>
-            <w:tcW w:w="3006" w:type="dxa"/>
-          </w:tcPr>
-          <w:p>
-            <w:pPr>
-              <w:rPr>
-                <w:rFonts w:ascii="Arial" w:hAnsi="Arial" w:cs="Arial"/>
-              </w:rPr>
-            </w:pPr>
-            <w:r>
-              <w:rPr>
-                <w:rFonts w:ascii="Arial" w:hAnsi="Arial" w:cs="Arial"/>
-              </w:rPr>
-              <w:t>$200</w:t>
-            </w:r>
-          </w:p>
-        </w:tc>
-      </w:tr>
-      <w:tr>
-        <w:tc>
-          <w:tcPr>
-            <w:tcW w:w="3005" w:type="dxa"/>
-          </w:tcPr>
-          <w:p>
-            <w:pPr>
-              <w:rPr>
-                <w:rFonts w:ascii="Arial" w:hAnsi="Arial" w:cs="Arial"/>
-              </w:rPr>
-            </w:pPr>
-            <w:r>
-              <w:rPr>
-                <w:rFonts w:ascii="Arial" w:hAnsi="Arial" w:cs="Arial"/>
-              </w:rPr>
-              <w:t>IAM, VPC, Route 53, etc.</w:t>
-            </w:r>
-          </w:p>
-        </w:tc>
-        <w:tc>
-          <w:tcPr>
-            <w:tcW w:w="3005" w:type="dxa"/>
-          </w:tcPr>
-          <w:p>
-            <w:pPr>
-              <w:rPr>
-                <w:rFonts w:ascii="Arial" w:hAnsi="Arial" w:cs="Arial"/>
-              </w:rPr>
-            </w:pPr>
-            <w:r>
-              <w:rPr>
-                <w:rFonts w:ascii="Arial" w:hAnsi="Arial" w:cs="Arial"/>
-              </w:rPr>
-              <w:t>-</w:t>
-            </w:r>
-          </w:p>
-        </w:tc>
-        <w:tc>
-          <w:tcPr>
-            <w:tcW w:w="3006" w:type="dxa"/>
-          </w:tcPr>
-          <w:p>
-            <w:pPr>
-              <w:rPr>
-                <w:rFonts w:ascii="Arial" w:hAnsi="Arial" w:cs="Arial"/>
-              </w:rPr>
-            </w:pPr>
-            <w:r>
-              <w:rPr>
-                <w:rFonts w:ascii="Arial" w:hAnsi="Arial" w:cs="Arial"/>
-              </w:rPr>
-              <w:t>$100</w:t>
-            </w:r>
-          </w:p>
-        </w:tc>
-      </w:tr>
-    </w:tbl>
-    <w:p>
-      <w:pPr>
-        <w:rPr>
-          <w:rFonts w:ascii="Arial" w:hAnsi="Arial" w:cs="Arial"/>
-          <w:lang w:val="en-SG"/>
-        </w:rPr>
-      </w:pPr>
-    </w:p>
-    <w:p>
-      <w:pPr>
-        <w:rPr>
-          <w:rFonts w:ascii="Arial" w:hAnsi="Arial" w:cs="Arial"/>
-          <w:lang w:val="en-SG"/>
-        </w:rPr>
-      </w:pPr>
-      <w:r>
-        <w:rPr>
-          <w:rFonts w:ascii="Arial" w:hAnsi="Arial" w:cs="Arial"/>
-          <w:lang w:val="en-SG"/>
-        </w:rPr>
-        <w:tab/>
+        <w:t>Define security and compliance requirements</w:t>
+      </w:r>
+      <w:r>
+        <w:rPr>
+          <w:rFonts w:ascii="Arial" w:hAnsi="Arial" w:cs="Arial"/>
+          <w:lang w:val="en-SG"/>
+        </w:rPr>
+        <w:t>: Establish security policies, compliance requirements, and data governance frameworks for both on-premises and cloud environments.</w:t>
       </w:r>
     </w:p>
     <w:p>
@@ -9687,34 +7533,6 @@
           <w:bCs/>
           <w:lang w:val="en-SG"/>
         </w:rPr>
-        <w:t>Define security and compliance requirements</w:t>
-      </w:r>
-      <w:r>
-        <w:rPr>
-          <w:rFonts w:ascii="Arial" w:hAnsi="Arial" w:cs="Arial"/>
-          <w:lang w:val="en-SG"/>
-        </w:rPr>
-        <w:t>: Establish security policies, compliance requirements, and data governance frameworks for both on-premises and cloud environments.</w:t>
-      </w:r>
-    </w:p>
-    <w:p>
-      <w:pPr>
-        <w:numPr>
-          <w:ilvl w:val="0"/>
-          <w:numId w:val="30"/>
-        </w:numPr>
-        <w:rPr>
-          <w:rFonts w:ascii="Arial" w:hAnsi="Arial" w:cs="Arial"/>
-          <w:lang w:val="en-SG"/>
-        </w:rPr>
-      </w:pPr>
-      <w:r>
-        <w:rPr>
-          <w:rFonts w:ascii="Arial" w:hAnsi="Arial" w:cs="Arial"/>
-          <w:b/>
-          <w:bCs/>
-          <w:lang w:val="en-SG"/>
-        </w:rPr>
         <w:t>Develop a cloud strategy</w:t>
       </w:r>
       <w:r>
@@ -9826,6 +7644,7 @@
           <w:bCs/>
           <w:lang w:val="en-SG"/>
         </w:rPr>
+        <w:lastRenderedPageBreak/>
         <w:t>Provision AWS resources</w:t>
       </w:r>
       <w:r>
@@ -10160,6 +7979,7 @@
       <w:r>
         <w:rPr>
           <w:rFonts w:ascii="Arial" w:hAnsi="Arial" w:cs="Arial"/>
+          <w:noProof/>
           <w:lang w:val="en-GB"/>
         </w:rPr>
         <w:drawing>
@@ -10228,15 +8048,23 @@
     <w:p>
       <w:pPr>
         <w:rPr>
-          <w:rFonts w:ascii="Arial" w:hAnsi="Arial" w:cs="Arial"/>
-          <w:lang w:val="en-SG"/>
-        </w:rPr>
-      </w:pPr>
-      <w:r>
-        <w:rPr>
-          <w:rFonts w:ascii="Arial" w:hAnsi="Arial" w:cs="Arial"/>
-          <w:lang w:val="en-SG"/>
-        </w:rPr>
+          <w:lang w:val="en-SG"/>
+        </w:rPr>
+      </w:pPr>
+    </w:p>
+    <w:p>
+      <w:pPr>
+        <w:rPr>
+          <w:rFonts w:ascii="Arial" w:hAnsi="Arial" w:cs="Arial"/>
+          <w:lang w:val="en-SG"/>
+        </w:rPr>
+      </w:pPr>
+      <w:r>
+        <w:rPr>
+          <w:rFonts w:ascii="Arial" w:hAnsi="Arial" w:cs="Arial"/>
+          <w:lang w:val="en-SG"/>
+        </w:rPr>
+        <w:lastRenderedPageBreak/>
         <w:t>To estimate costs, let's consider:</w:t>
       </w:r>
     </w:p>
@@ -10263,15 +8091,7 @@
           <w:rFonts w:ascii="Arial" w:hAnsi="Arial" w:cs="Arial"/>
           <w:lang w:val="en-SG"/>
         </w:rPr>
-        <w:t>0 EC2 instances (t</w:t>
-      </w:r>
-      <w:proofErr w:type="gramStart"/>
-      <w:r>
-        <w:rPr>
-          <w:rFonts w:ascii="Arial" w:hAnsi="Arial" w:cs="Arial"/>
-          <w:lang w:val="en-SG"/>
-        </w:rPr>
-        <w:t>2</w:t>
+        <w:t>0 EC2 instances (t2</w:t>
       </w:r>
       <w:r>
         <w:rPr>
@@ -10280,7 +8100,6 @@
         </w:rPr>
         <w:t>.large</w:t>
       </w:r>
-      <w:proofErr w:type="gramEnd"/>
       <w:r>
         <w:rPr>
           <w:rFonts w:ascii="Arial" w:hAnsi="Arial" w:cs="Arial"/>
@@ -10319,23 +8138,7 @@
           <w:rFonts w:ascii="Arial" w:hAnsi="Arial" w:cs="Arial"/>
           <w:lang w:val="en-SG"/>
         </w:rPr>
-        <w:t xml:space="preserve"> RDS instance (db.t</w:t>
-      </w:r>
-      <w:proofErr w:type="gramStart"/>
-      <w:r>
-        <w:rPr>
-          <w:rFonts w:ascii="Arial" w:hAnsi="Arial" w:cs="Arial"/>
-          <w:lang w:val="en-SG"/>
-        </w:rPr>
-        <w:t>2.medium</w:t>
-      </w:r>
-      <w:proofErr w:type="gramEnd"/>
-      <w:r>
-        <w:rPr>
-          <w:rFonts w:ascii="Arial" w:hAnsi="Arial" w:cs="Arial"/>
-          <w:lang w:val="en-SG"/>
-        </w:rPr>
-        <w:t>) for database services</w:t>
+        <w:t xml:space="preserve"> RDS instance (db.t2.medium) for database services</w:t>
       </w:r>
     </w:p>
     <w:p>
@@ -10398,238 +8201,622 @@
         </w:rPr>
       </w:pPr>
     </w:p>
-    <w:p>
-      <w:pPr>
-        <w:rPr>
-          <w:rFonts w:ascii="Arial" w:hAnsi="Arial" w:cs="Arial"/>
-          <w:lang w:val="en-SG"/>
-        </w:rPr>
-      </w:pPr>
-      <w:r>
-        <w:rPr>
-          <w:rFonts w:ascii="Arial" w:hAnsi="Arial" w:cs="Arial"/>
-          <w:lang w:val="en-SG"/>
-        </w:rPr>
-        <w:t>Total estimated monthly OPEX: $</w:t>
-      </w:r>
-      <w:r>
-        <w:rPr>
-          <w:rFonts w:ascii="Arial" w:hAnsi="Arial" w:cs="Arial"/>
-          <w:lang w:val="en-SG"/>
-        </w:rPr>
-        <w:t xml:space="preserve"> 5781 USD</w:t>
-      </w:r>
-    </w:p>
-    <w:p>
-      <w:pPr>
-        <w:rPr>
-          <w:rFonts w:ascii="Arial" w:hAnsi="Arial" w:cs="Arial"/>
-          <w:lang w:val="en-SG"/>
-        </w:rPr>
-      </w:pPr>
-      <w:r>
-        <w:rPr>
-          <w:rFonts w:ascii="Arial" w:hAnsi="Arial" w:cs="Arial"/>
-          <w:lang w:val="en-SG"/>
-        </w:rPr>
-        <w:t>Total estimated</w:t>
-      </w:r>
-      <w:r>
-        <w:rPr>
-          <w:rFonts w:ascii="Arial" w:hAnsi="Arial" w:cs="Arial"/>
-          <w:lang w:val="en-SG"/>
-        </w:rPr>
-        <w:t xml:space="preserve"> yearly</w:t>
-      </w:r>
-      <w:r>
-        <w:rPr>
-          <w:rFonts w:ascii="Arial" w:hAnsi="Arial" w:cs="Arial"/>
-          <w:lang w:val="en-SG"/>
-        </w:rPr>
-        <w:t xml:space="preserve"> OPEX: $</w:t>
-      </w:r>
-      <w:r>
-        <w:rPr>
-          <w:rFonts w:ascii="Arial" w:hAnsi="Arial" w:cs="Arial"/>
-          <w:lang w:val="en-SG"/>
-        </w:rPr>
-        <w:t xml:space="preserve"> </w:t>
-      </w:r>
-      <w:r>
-        <w:rPr>
-          <w:rFonts w:ascii="Arial" w:hAnsi="Arial" w:cs="Arial"/>
-          <w:lang w:val="en-SG"/>
-        </w:rPr>
-        <w:t>69,382</w:t>
-      </w:r>
-      <w:r>
-        <w:rPr>
-          <w:rFonts w:ascii="Arial" w:hAnsi="Arial" w:cs="Arial"/>
-          <w:lang w:val="en-SG"/>
-        </w:rPr>
-        <w:t xml:space="preserve"> USD</w:t>
-      </w:r>
-    </w:p>
-    <w:p>
-      <w:pPr>
-        <w:rPr>
-          <w:rFonts w:ascii="Arial" w:hAnsi="Arial" w:cs="Arial"/>
-          <w:lang w:val="en-SG"/>
-        </w:rPr>
-      </w:pPr>
-    </w:p>
-    <w:p>
-      <w:pPr>
-        <w:rPr>
-          <w:rFonts w:ascii="Arial" w:hAnsi="Arial" w:cs="Arial"/>
-          <w:lang w:val="en-SG"/>
-        </w:rPr>
-      </w:pPr>
-    </w:p>
-    <w:p>
-      <w:pPr>
-        <w:rPr>
-          <w:rFonts w:ascii="Arial" w:hAnsi="Arial" w:cs="Arial"/>
-          <w:lang w:val="en-SG"/>
-        </w:rPr>
-      </w:pPr>
-      <w:r>
-        <w:rPr>
-          <w:rFonts w:ascii="Arial" w:hAnsi="Arial" w:cs="Arial"/>
-          <w:lang w:val="en-SG"/>
-        </w:rPr>
-        <w:t>CAPEX costs for on-premises infrastructure would depend on the specific hardware and software requirements. However, some estimated costs include:</w:t>
-      </w:r>
-    </w:p>
-    <w:p>
-      <w:pPr>
-        <w:numPr>
-          <w:ilvl w:val="0"/>
-          <w:numId w:val="36"/>
-        </w:numPr>
-        <w:rPr>
-          <w:rFonts w:ascii="Arial" w:hAnsi="Arial" w:cs="Arial"/>
-          <w:lang w:val="en-SG"/>
-        </w:rPr>
-      </w:pPr>
-      <w:r>
-        <w:rPr>
-          <w:rFonts w:ascii="Arial" w:hAnsi="Arial" w:cs="Arial"/>
-          <w:lang w:val="en-SG"/>
-        </w:rPr>
-        <w:t>Network equipment: $</w:t>
-      </w:r>
-      <w:r>
-        <w:rPr>
-          <w:rFonts w:ascii="Arial" w:hAnsi="Arial" w:cs="Arial"/>
-          <w:lang w:val="en-SG"/>
-        </w:rPr>
-        <w:t>33</w:t>
-      </w:r>
-      <w:r>
-        <w:rPr>
-          <w:rFonts w:ascii="Arial" w:hAnsi="Arial" w:cs="Arial"/>
-          <w:lang w:val="en-SG"/>
-        </w:rPr>
-        <w:t xml:space="preserve">5,000 </w:t>
-      </w:r>
-      <w:r>
-        <w:rPr>
-          <w:rFonts w:ascii="Arial" w:hAnsi="Arial" w:cs="Arial"/>
-          <w:lang w:val="en-SG"/>
-        </w:rPr>
-        <w:t xml:space="preserve">USD </w:t>
-      </w:r>
-      <w:r>
-        <w:rPr>
-          <w:rFonts w:ascii="Arial" w:hAnsi="Arial" w:cs="Arial"/>
-          <w:lang w:val="en-SG"/>
-        </w:rPr>
-        <w:t>(5-year lifespan, straight-line depreciation)</w:t>
-      </w:r>
-    </w:p>
-    <w:p>
-      <w:pPr>
-        <w:ind w:left="720"/>
-        <w:rPr>
-          <w:rFonts w:ascii="Arial" w:hAnsi="Arial" w:cs="Arial"/>
-          <w:lang w:val="en-SG"/>
-        </w:rPr>
-      </w:pPr>
-    </w:p>
-    <w:p>
-      <w:pPr>
-        <w:rPr>
-          <w:rFonts w:ascii="Arial" w:hAnsi="Arial" w:cs="Arial"/>
-          <w:lang w:val="en-SG"/>
-        </w:rPr>
-      </w:pPr>
-      <w:r>
-        <w:rPr>
-          <w:rFonts w:ascii="Arial" w:hAnsi="Arial" w:cs="Arial"/>
-          <w:lang w:val="en-SG"/>
-        </w:rPr>
-        <w:t xml:space="preserve">In summary, </w:t>
-      </w:r>
-      <w:r>
-        <w:rPr>
-          <w:rFonts w:ascii="Arial" w:hAnsi="Arial" w:cs="Arial"/>
-          <w:lang w:val="en-SG"/>
-        </w:rPr>
-        <w:t>after migrating to cloud, for the next 5 years:</w:t>
-      </w:r>
-    </w:p>
-    <w:p>
-      <w:pPr>
-        <w:rPr>
-          <w:rFonts w:ascii="Arial" w:hAnsi="Arial" w:cs="Arial"/>
-          <w:lang w:val="en-SG"/>
-        </w:rPr>
-      </w:pPr>
-      <w:r>
-        <w:rPr>
-          <w:rFonts w:ascii="Arial" w:hAnsi="Arial" w:cs="Arial"/>
-          <w:lang w:val="en-SG"/>
-        </w:rPr>
-        <w:t>OPEX: $69K x 5 = $345 K USD</w:t>
-      </w:r>
-    </w:p>
-    <w:p>
-      <w:pPr>
-        <w:rPr>
-          <w:rFonts w:ascii="Arial" w:hAnsi="Arial" w:cs="Arial"/>
-          <w:lang w:val="en-SG"/>
-        </w:rPr>
-      </w:pPr>
-      <w:r>
-        <w:rPr>
-          <w:rFonts w:ascii="Arial" w:hAnsi="Arial" w:cs="Arial"/>
-          <w:lang w:val="en-SG"/>
-        </w:rPr>
-        <w:t>CAPEX: $335K USD</w:t>
-      </w:r>
-    </w:p>
-    <w:p>
-      <w:pPr>
-        <w:rPr>
-          <w:rFonts w:ascii="Arial" w:hAnsi="Arial" w:cs="Arial"/>
-          <w:lang w:val="en-SG"/>
-        </w:rPr>
-      </w:pPr>
-    </w:p>
-    <w:p>
-      <w:pPr>
-        <w:rPr>
-          <w:rFonts w:ascii="Arial" w:hAnsi="Arial" w:cs="Arial"/>
-          <w:lang w:val="en-SG"/>
-        </w:rPr>
-      </w:pPr>
-      <w:r>
-        <w:rPr>
-          <w:rFonts w:ascii="Arial" w:hAnsi="Arial" w:cs="Arial"/>
-          <w:lang w:val="en-SG"/>
-        </w:rPr>
-        <w:t>Total savings possible (5 yrs) = $343K USD</w:t>
+    <w:tbl>
+      <w:tblPr>
+        <w:tblStyle w:val="TableGrid"/>
+        <w:tblW w:w="0" w:type="auto"/>
+        <w:tblLook w:val="04A0" w:firstRow="1" w:lastRow="0" w:firstColumn="1" w:lastColumn="0" w:noHBand="0" w:noVBand="1"/>
+      </w:tblPr>
+      <w:tblGrid>
+        <w:gridCol w:w="4673"/>
+        <w:gridCol w:w="2410"/>
+        <w:gridCol w:w="1933"/>
+      </w:tblGrid>
+      <w:tr>
+        <w:tc>
+          <w:tcPr>
+            <w:tcW w:w="4673" w:type="dxa"/>
+            <w:shd w:val="clear" w:color="auto" w:fill="E7E6E6" w:themeFill="background2"/>
+          </w:tcPr>
+          <w:p>
+            <w:pPr>
+              <w:rPr>
+                <w:rFonts w:ascii="Arial" w:hAnsi="Arial" w:cs="Arial"/>
+                <w:lang w:val="en-SG"/>
+              </w:rPr>
+            </w:pPr>
+            <w:r>
+              <w:rPr>
+                <w:rFonts w:ascii="Arial" w:hAnsi="Arial" w:cs="Arial"/>
+                <w:lang w:val="en-SG"/>
+              </w:rPr>
+              <w:t>Services</w:t>
+            </w:r>
+          </w:p>
+        </w:tc>
+        <w:tc>
+          <w:tcPr>
+            <w:tcW w:w="2410" w:type="dxa"/>
+            <w:shd w:val="clear" w:color="auto" w:fill="E7E6E6" w:themeFill="background2"/>
+          </w:tcPr>
+          <w:p>
+            <w:pPr>
+              <w:rPr>
+                <w:rFonts w:ascii="Arial" w:hAnsi="Arial" w:cs="Arial"/>
+                <w:lang w:val="en-SG"/>
+              </w:rPr>
+            </w:pPr>
+            <w:r>
+              <w:rPr>
+                <w:rFonts w:ascii="Arial" w:hAnsi="Arial" w:cs="Arial"/>
+                <w:lang w:val="en-SG"/>
+              </w:rPr>
+              <w:t xml:space="preserve">On premises </w:t>
+            </w:r>
+            <w:r>
+              <w:rPr>
+                <w:rFonts w:ascii="Arial" w:hAnsi="Arial" w:cs="Arial"/>
+                <w:lang w:val="en-SG"/>
+              </w:rPr>
+              <w:t>(CAPEX)</w:t>
+            </w:r>
+          </w:p>
+        </w:tc>
+        <w:tc>
+          <w:tcPr>
+            <w:tcW w:w="1933" w:type="dxa"/>
+            <w:shd w:val="clear" w:color="auto" w:fill="E7E6E6" w:themeFill="background2"/>
+          </w:tcPr>
+          <w:p>
+            <w:pPr>
+              <w:rPr>
+                <w:rFonts w:ascii="Arial" w:hAnsi="Arial" w:cs="Arial"/>
+                <w:lang w:val="en-SG"/>
+              </w:rPr>
+            </w:pPr>
+            <w:r>
+              <w:rPr>
+                <w:rFonts w:ascii="Arial" w:hAnsi="Arial" w:cs="Arial"/>
+                <w:lang w:val="en-SG"/>
+              </w:rPr>
+              <w:t xml:space="preserve">AWS Cloud </w:t>
+            </w:r>
+            <w:r>
+              <w:rPr>
+                <w:rFonts w:ascii="Arial" w:hAnsi="Arial" w:cs="Arial"/>
+                <w:lang w:val="en-SG"/>
+              </w:rPr>
+              <w:t>(OPEX)</w:t>
+            </w:r>
+          </w:p>
+        </w:tc>
+      </w:tr>
+      <w:tr>
+        <w:tc>
+          <w:tcPr>
+            <w:tcW w:w="4673" w:type="dxa"/>
+          </w:tcPr>
+          <w:p>
+            <w:pPr>
+              <w:rPr>
+                <w:rFonts w:ascii="Arial" w:hAnsi="Arial" w:cs="Arial"/>
+                <w:lang w:val="en-SG"/>
+              </w:rPr>
+            </w:pPr>
+            <w:r>
+              <w:rPr>
+                <w:rFonts w:ascii="Arial" w:hAnsi="Arial" w:cs="Arial"/>
+                <w:lang w:val="en-SG"/>
+              </w:rPr>
+              <w:t>50 Servers</w:t>
+            </w:r>
+          </w:p>
+        </w:tc>
+        <w:tc>
+          <w:tcPr>
+            <w:tcW w:w="2410" w:type="dxa"/>
+          </w:tcPr>
+          <w:p>
+            <w:pPr>
+              <w:rPr>
+                <w:rFonts w:ascii="Arial" w:hAnsi="Arial" w:cs="Arial"/>
+                <w:lang w:val="en-SG"/>
+              </w:rPr>
+            </w:pPr>
+            <w:r>
+              <w:rPr>
+                <w:rFonts w:ascii="Arial" w:hAnsi="Arial" w:cs="Arial"/>
+                <w:lang w:val="en-SG"/>
+              </w:rPr>
+              <w:t>$325,000</w:t>
+            </w:r>
+          </w:p>
+        </w:tc>
+        <w:tc>
+          <w:tcPr>
+            <w:tcW w:w="1933" w:type="dxa"/>
+          </w:tcPr>
+          <w:p>
+            <w:pPr>
+              <w:rPr>
+                <w:rFonts w:ascii="Arial" w:hAnsi="Arial" w:cs="Arial"/>
+                <w:lang w:val="en-SG"/>
+              </w:rPr>
+            </w:pPr>
+            <w:r>
+              <w:rPr>
+                <w:rFonts w:ascii="Arial" w:hAnsi="Arial" w:cs="Arial"/>
+                <w:lang w:val="en-SG"/>
+              </w:rPr>
+              <w:t>0</w:t>
+            </w:r>
+          </w:p>
+        </w:tc>
+      </w:tr>
+      <w:tr>
+        <w:tc>
+          <w:tcPr>
+            <w:tcW w:w="4673" w:type="dxa"/>
+          </w:tcPr>
+          <w:p>
+            <w:pPr>
+              <w:rPr>
+                <w:rFonts w:ascii="Arial" w:hAnsi="Arial" w:cs="Arial"/>
+                <w:lang w:val="en-SG"/>
+              </w:rPr>
+            </w:pPr>
+            <w:r>
+              <w:rPr>
+                <w:rFonts w:ascii="Arial" w:hAnsi="Arial" w:cs="Arial"/>
+                <w:lang w:val="en-SG"/>
+              </w:rPr>
+              <w:t>Networking infrastructure</w:t>
+            </w:r>
+          </w:p>
+        </w:tc>
+        <w:tc>
+          <w:tcPr>
+            <w:tcW w:w="2410" w:type="dxa"/>
+          </w:tcPr>
+          <w:p>
+            <w:pPr>
+              <w:rPr>
+                <w:rFonts w:ascii="Arial" w:hAnsi="Arial" w:cs="Arial"/>
+                <w:lang w:val="en-SG"/>
+              </w:rPr>
+            </w:pPr>
+            <w:r>
+              <w:rPr>
+                <w:rFonts w:ascii="Arial" w:hAnsi="Arial" w:cs="Arial"/>
+                <w:lang w:val="en-SG"/>
+              </w:rPr>
+              <w:t>$200,000</w:t>
+            </w:r>
+          </w:p>
+        </w:tc>
+        <w:tc>
+          <w:tcPr>
+            <w:tcW w:w="1933" w:type="dxa"/>
+          </w:tcPr>
+          <w:p>
+            <w:pPr>
+              <w:rPr>
+                <w:rFonts w:ascii="Arial" w:hAnsi="Arial" w:cs="Arial"/>
+                <w:lang w:val="en-SG"/>
+              </w:rPr>
+            </w:pPr>
+            <w:r>
+              <w:rPr>
+                <w:rFonts w:ascii="Arial" w:hAnsi="Arial" w:cs="Arial"/>
+                <w:lang w:val="en-SG"/>
+              </w:rPr>
+              <w:t>0</w:t>
+            </w:r>
+          </w:p>
+        </w:tc>
+      </w:tr>
+      <w:tr>
+        <w:tc>
+          <w:tcPr>
+            <w:tcW w:w="4673" w:type="dxa"/>
+          </w:tcPr>
+          <w:p>
+            <w:pPr>
+              <w:rPr>
+                <w:rFonts w:ascii="Arial" w:hAnsi="Arial" w:cs="Arial"/>
+                <w:lang w:val="en-SG"/>
+              </w:rPr>
+            </w:pPr>
+            <w:r>
+              <w:rPr>
+                <w:rFonts w:ascii="Arial" w:hAnsi="Arial" w:cs="Arial"/>
+                <w:lang w:val="en-SG"/>
+              </w:rPr>
+              <w:t>BYOD Support (3,800 devices)</w:t>
+            </w:r>
+          </w:p>
+        </w:tc>
+        <w:tc>
+          <w:tcPr>
+            <w:tcW w:w="2410" w:type="dxa"/>
+          </w:tcPr>
+          <w:p>
+            <w:pPr>
+              <w:rPr>
+                <w:rFonts w:ascii="Arial" w:hAnsi="Arial" w:cs="Arial"/>
+                <w:lang w:val="en-SG"/>
+              </w:rPr>
+            </w:pPr>
+            <w:r>
+              <w:rPr>
+                <w:rFonts w:ascii="Arial" w:hAnsi="Arial" w:cs="Arial"/>
+                <w:lang w:val="en-SG"/>
+              </w:rPr>
+              <w:t>$55,000</w:t>
+            </w:r>
+          </w:p>
+        </w:tc>
+        <w:tc>
+          <w:tcPr>
+            <w:tcW w:w="1933" w:type="dxa"/>
+          </w:tcPr>
+          <w:p>
+            <w:pPr>
+              <w:rPr>
+                <w:rFonts w:ascii="Arial" w:hAnsi="Arial" w:cs="Arial"/>
+                <w:lang w:val="en-SG"/>
+              </w:rPr>
+            </w:pPr>
+            <w:r>
+              <w:rPr>
+                <w:rFonts w:ascii="Arial" w:hAnsi="Arial" w:cs="Arial"/>
+                <w:lang w:val="en-SG"/>
+              </w:rPr>
+              <w:t>0</w:t>
+            </w:r>
+          </w:p>
+        </w:tc>
+      </w:tr>
+      <w:tr>
+        <w:tc>
+          <w:tcPr>
+            <w:tcW w:w="4673" w:type="dxa"/>
+          </w:tcPr>
+          <w:p>
+            <w:pPr>
+              <w:rPr>
+                <w:rFonts w:ascii="Arial" w:hAnsi="Arial" w:cs="Arial"/>
+                <w:lang w:val="en-SG"/>
+              </w:rPr>
+            </w:pPr>
+            <w:r>
+              <w:rPr>
+                <w:rFonts w:ascii="Arial" w:hAnsi="Arial" w:cs="Arial"/>
+                <w:lang w:val="en-SG"/>
+              </w:rPr>
+              <w:t>Software and licensing</w:t>
+            </w:r>
+          </w:p>
+        </w:tc>
+        <w:tc>
+          <w:tcPr>
+            <w:tcW w:w="2410" w:type="dxa"/>
+          </w:tcPr>
+          <w:p>
+            <w:pPr>
+              <w:rPr>
+                <w:rFonts w:ascii="Arial" w:hAnsi="Arial" w:cs="Arial"/>
+                <w:lang w:val="en-SG"/>
+              </w:rPr>
+            </w:pPr>
+            <w:r>
+              <w:rPr>
+                <w:rFonts w:ascii="Arial" w:hAnsi="Arial" w:cs="Arial"/>
+                <w:lang w:val="en-SG"/>
+              </w:rPr>
+              <w:t>$75,000</w:t>
+            </w:r>
+          </w:p>
+        </w:tc>
+        <w:tc>
+          <w:tcPr>
+            <w:tcW w:w="1933" w:type="dxa"/>
+          </w:tcPr>
+          <w:p>
+            <w:pPr>
+              <w:rPr>
+                <w:rFonts w:ascii="Arial" w:hAnsi="Arial" w:cs="Arial"/>
+                <w:lang w:val="en-SG"/>
+              </w:rPr>
+            </w:pPr>
+            <w:r>
+              <w:rPr>
+                <w:rFonts w:ascii="Arial" w:hAnsi="Arial" w:cs="Arial"/>
+                <w:lang w:val="en-SG"/>
+              </w:rPr>
+              <w:t>$25,000</w:t>
+            </w:r>
+          </w:p>
+        </w:tc>
+      </w:tr>
+      <w:tr>
+        <w:tc>
+          <w:tcPr>
+            <w:tcW w:w="4673" w:type="dxa"/>
+          </w:tcPr>
+          <w:p>
+            <w:pPr>
+              <w:rPr>
+                <w:rFonts w:ascii="Arial" w:hAnsi="Arial" w:cs="Arial"/>
+                <w:lang w:val="en-SG"/>
+              </w:rPr>
+            </w:pPr>
+            <w:r>
+              <w:rPr>
+                <w:rFonts w:ascii="Arial" w:hAnsi="Arial" w:cs="Arial"/>
+                <w:lang w:val="en-SG"/>
+              </w:rPr>
+              <w:t>Maintenance and IT staffing</w:t>
+            </w:r>
+          </w:p>
+        </w:tc>
+        <w:tc>
+          <w:tcPr>
+            <w:tcW w:w="2410" w:type="dxa"/>
+          </w:tcPr>
+          <w:p>
+            <w:pPr>
+              <w:rPr>
+                <w:rFonts w:ascii="Arial" w:hAnsi="Arial" w:cs="Arial"/>
+                <w:lang w:val="en-SG"/>
+              </w:rPr>
+            </w:pPr>
+            <w:r>
+              <w:rPr>
+                <w:rFonts w:ascii="Arial" w:hAnsi="Arial" w:cs="Arial"/>
+                <w:lang w:val="en-SG"/>
+              </w:rPr>
+              <w:t>$250,000</w:t>
+            </w:r>
+          </w:p>
+        </w:tc>
+        <w:tc>
+          <w:tcPr>
+            <w:tcW w:w="1933" w:type="dxa"/>
+          </w:tcPr>
+          <w:p>
+            <w:pPr>
+              <w:rPr>
+                <w:rFonts w:ascii="Arial" w:hAnsi="Arial" w:cs="Arial"/>
+                <w:lang w:val="en-SG"/>
+              </w:rPr>
+            </w:pPr>
+            <w:r>
+              <w:rPr>
+                <w:rFonts w:ascii="Arial" w:hAnsi="Arial" w:cs="Arial"/>
+                <w:lang w:val="en-SG"/>
+              </w:rPr>
+              <w:t>$25,000</w:t>
+            </w:r>
+          </w:p>
+        </w:tc>
+      </w:tr>
+      <w:tr>
+        <w:tc>
+          <w:tcPr>
+            <w:tcW w:w="4673" w:type="dxa"/>
+          </w:tcPr>
+          <w:p>
+            <w:pPr>
+              <w:rPr>
+                <w:rFonts w:ascii="Arial" w:hAnsi="Arial" w:cs="Arial"/>
+                <w:lang w:val="en-SG"/>
+              </w:rPr>
+            </w:pPr>
+            <w:r>
+              <w:rPr>
+                <w:rFonts w:ascii="Arial" w:hAnsi="Arial" w:cs="Arial"/>
+                <w:lang w:val="en-SG"/>
+              </w:rPr>
+              <w:t>AWS Cloud services</w:t>
+            </w:r>
+          </w:p>
+        </w:tc>
+        <w:tc>
+          <w:tcPr>
+            <w:tcW w:w="2410" w:type="dxa"/>
+          </w:tcPr>
+          <w:p>
+            <w:pPr>
+              <w:rPr>
+                <w:rFonts w:ascii="Arial" w:hAnsi="Arial" w:cs="Arial"/>
+                <w:lang w:val="en-SG"/>
+              </w:rPr>
+            </w:pPr>
+            <w:r>
+              <w:rPr>
+                <w:rFonts w:ascii="Arial" w:hAnsi="Arial" w:cs="Arial"/>
+                <w:lang w:val="en-SG"/>
+              </w:rPr>
+              <w:t>0</w:t>
+            </w:r>
+          </w:p>
+        </w:tc>
+        <w:tc>
+          <w:tcPr>
+            <w:tcW w:w="1933" w:type="dxa"/>
+          </w:tcPr>
+          <w:p>
+            <w:pPr>
+              <w:rPr>
+                <w:rFonts w:ascii="Arial" w:hAnsi="Arial" w:cs="Arial"/>
+                <w:lang w:val="en-SG"/>
+              </w:rPr>
+            </w:pPr>
+            <w:r>
+              <w:rPr>
+                <w:rFonts w:ascii="Arial" w:hAnsi="Arial" w:cs="Arial"/>
+                <w:lang w:val="en-SG"/>
+              </w:rPr>
+              <w:t>$395,000</w:t>
+            </w:r>
+          </w:p>
+        </w:tc>
+      </w:tr>
+      <w:tr>
+        <w:tc>
+          <w:tcPr>
+            <w:tcW w:w="4673" w:type="dxa"/>
+          </w:tcPr>
+          <w:p>
+            <w:pPr>
+              <w:rPr>
+                <w:rFonts w:ascii="Arial" w:hAnsi="Arial" w:cs="Arial"/>
+                <w:b/>
+                <w:bCs/>
+                <w:lang w:val="en-SG"/>
+              </w:rPr>
+            </w:pPr>
+            <w:r>
+              <w:rPr>
+                <w:rFonts w:ascii="Arial" w:hAnsi="Arial" w:cs="Arial"/>
+                <w:b/>
+                <w:bCs/>
+                <w:lang w:val="en-SG"/>
+              </w:rPr>
+              <w:t>Total</w:t>
+            </w:r>
+          </w:p>
+        </w:tc>
+        <w:tc>
+          <w:tcPr>
+            <w:tcW w:w="2410" w:type="dxa"/>
+          </w:tcPr>
+          <w:p>
+            <w:pPr>
+              <w:rPr>
+                <w:rFonts w:ascii="Arial" w:hAnsi="Arial" w:cs="Arial"/>
+                <w:lang w:val="en-SG"/>
+              </w:rPr>
+            </w:pPr>
+            <w:r>
+              <w:rPr>
+                <w:rFonts w:ascii="Arial" w:hAnsi="Arial" w:cs="Arial"/>
+                <w:lang w:val="en-SG"/>
+              </w:rPr>
+              <w:t>$1,005,000</w:t>
+            </w:r>
+          </w:p>
+        </w:tc>
+        <w:tc>
+          <w:tcPr>
+            <w:tcW w:w="1933" w:type="dxa"/>
+          </w:tcPr>
+          <w:p>
+            <w:pPr>
+              <w:rPr>
+                <w:rFonts w:ascii="Arial" w:hAnsi="Arial" w:cs="Arial"/>
+                <w:lang w:val="en-SG"/>
+              </w:rPr>
+            </w:pPr>
+            <w:r>
+              <w:rPr>
+                <w:rFonts w:ascii="Arial" w:hAnsi="Arial" w:cs="Arial"/>
+                <w:lang w:val="en-SG"/>
+              </w:rPr>
+              <w:t>$445,000</w:t>
+            </w:r>
+          </w:p>
+        </w:tc>
+      </w:tr>
+      <w:tr>
+        <w:tc>
+          <w:tcPr>
+            <w:tcW w:w="4673" w:type="dxa"/>
+          </w:tcPr>
+          <w:p>
+            <w:pPr>
+              <w:rPr>
+                <w:rFonts w:ascii="Arial" w:hAnsi="Arial" w:cs="Arial"/>
+                <w:b/>
+                <w:bCs/>
+                <w:lang w:val="en-SG"/>
+              </w:rPr>
+            </w:pPr>
+            <w:r>
+              <w:rPr>
+                <w:rFonts w:ascii="Arial" w:hAnsi="Arial" w:cs="Arial"/>
+                <w:b/>
+                <w:bCs/>
+                <w:lang w:val="en-SG"/>
+              </w:rPr>
+              <w:t>Estimated Savings</w:t>
+            </w:r>
+          </w:p>
+        </w:tc>
+        <w:tc>
+          <w:tcPr>
+            <w:tcW w:w="2410" w:type="dxa"/>
+          </w:tcPr>
+          <w:p>
+            <w:pPr>
+              <w:rPr>
+                <w:rFonts w:ascii="Arial" w:hAnsi="Arial" w:cs="Arial"/>
+                <w:lang w:val="en-SG"/>
+              </w:rPr>
+            </w:pPr>
+          </w:p>
+        </w:tc>
+        <w:tc>
+          <w:tcPr>
+            <w:tcW w:w="1933" w:type="dxa"/>
+          </w:tcPr>
+          <w:p>
+            <w:pPr>
+              <w:rPr>
+                <w:rFonts w:ascii="Arial" w:hAnsi="Arial" w:cs="Arial"/>
+                <w:lang w:val="en-SG"/>
+              </w:rPr>
+            </w:pPr>
+            <w:r>
+              <w:rPr>
+                <w:rFonts w:ascii="Arial" w:hAnsi="Arial" w:cs="Arial"/>
+                <w:lang w:val="en-SG"/>
+              </w:rPr>
+              <w:t>$560,000</w:t>
+            </w:r>
+          </w:p>
+        </w:tc>
+      </w:tr>
+    </w:tbl>
+    <w:p>
+      <w:pPr>
+        <w:rPr>
+          <w:rFonts w:ascii="Arial" w:hAnsi="Arial" w:cs="Arial"/>
+          <w:lang w:val="en-SG"/>
+        </w:rPr>
+      </w:pPr>
+    </w:p>
+    <w:p>
+      <w:pPr>
+        <w:rPr>
+          <w:rFonts w:ascii="Arial" w:hAnsi="Arial" w:cs="Arial"/>
+          <w:lang w:val="en-SG"/>
+        </w:rPr>
+      </w:pPr>
+      <w:r>
+        <w:rPr>
+          <w:rFonts w:ascii="Arial" w:hAnsi="Arial" w:cs="Arial"/>
+          <w:lang w:val="en-SG"/>
+        </w:rPr>
+        <w:t>Total savings possible (5 yrs) = $</w:t>
+      </w:r>
+      <w:r>
+        <w:rPr>
+          <w:rFonts w:ascii="Arial" w:hAnsi="Arial" w:cs="Arial"/>
+          <w:lang w:val="en-SG"/>
+        </w:rPr>
+        <w:t>560,000</w:t>
       </w:r>
     </w:p>
     <w:p>
@@ -10703,23 +8890,7 @@
           <w:rFonts w:ascii="Arial" w:hAnsi="Arial" w:cs="Arial"/>
           <w:lang w:val="en-GB"/>
         </w:rPr>
-        <w:t xml:space="preserve"> We have provided the architecture diagram which aim to achieve high performance and high available for 4000 </w:t>
-      </w:r>
-      <w:proofErr w:type="gramStart"/>
-      <w:r>
-        <w:rPr>
-          <w:rFonts w:ascii="Arial" w:hAnsi="Arial" w:cs="Arial"/>
-          <w:lang w:val="en-GB"/>
-        </w:rPr>
-        <w:t>students</w:t>
-      </w:r>
-      <w:proofErr w:type="gramEnd"/>
-      <w:r>
-        <w:rPr>
-          <w:rFonts w:ascii="Arial" w:hAnsi="Arial" w:cs="Arial"/>
-          <w:lang w:val="en-GB"/>
-        </w:rPr>
-        <w:t xml:space="preserve"> computers with BYOD devices and 50+ servers currently in the polytechnic.</w:t>
+        <w:t xml:space="preserve"> We have provided the architecture diagram which aim to achieve high performance and high available for 4000 students computers with BYOD devices and 50+ servers currently in the polytechnic.</w:t>
       </w:r>
     </w:p>
     <w:p>
@@ -10765,23 +8936,35 @@
           <w:rFonts w:ascii="Arial" w:hAnsi="Arial" w:cs="Arial"/>
           <w:lang w:val="en-GB"/>
         </w:rPr>
-        <w:t xml:space="preserve">Finally, we have proposed a roadmap to implement the AWS cloud computing and on-premises setup for the polytechnic. The CAPEX and OPEX costs are </w:t>
-      </w:r>
-      <w:proofErr w:type="gramStart"/>
-      <w:r>
-        <w:rPr>
-          <w:rFonts w:ascii="Arial" w:hAnsi="Arial" w:cs="Arial"/>
-          <w:lang w:val="en-GB"/>
-        </w:rPr>
-        <w:t>included</w:t>
-      </w:r>
-      <w:proofErr w:type="gramEnd"/>
-      <w:r>
-        <w:rPr>
-          <w:rFonts w:ascii="Arial" w:hAnsi="Arial" w:cs="Arial"/>
-          <w:lang w:val="en-GB"/>
-        </w:rPr>
-        <w:t xml:space="preserve"> and total savings are shown. </w:t>
+        <w:t xml:space="preserve">Finally, we have proposed a roadmap to implement the AWS cloud computing and on-premises setup for the polytechnic. </w:t>
+      </w:r>
+      <w:r>
+        <w:rPr>
+          <w:rFonts w:ascii="Arial" w:hAnsi="Arial" w:cs="Arial"/>
+          <w:lang w:val="en-GB"/>
+        </w:rPr>
+        <w:t xml:space="preserve">Comparison of </w:t>
+      </w:r>
+      <w:r>
+        <w:rPr>
+          <w:rFonts w:ascii="Arial" w:hAnsi="Arial" w:cs="Arial"/>
+          <w:lang w:val="en-GB"/>
+        </w:rPr>
+        <w:t xml:space="preserve">costs </w:t>
+      </w:r>
+      <w:r>
+        <w:rPr>
+          <w:rFonts w:ascii="Arial" w:hAnsi="Arial" w:cs="Arial"/>
+          <w:lang w:val="en-GB"/>
+        </w:rPr>
+        <w:t xml:space="preserve">between on-premises and after migrating to AWS cloud </w:t>
+      </w:r>
+      <w:r>
+        <w:rPr>
+          <w:rFonts w:ascii="Arial" w:hAnsi="Arial" w:cs="Arial"/>
+          <w:lang w:val="en-GB"/>
+        </w:rPr>
+        <w:t xml:space="preserve">are included and total savings are shown. </w:t>
       </w:r>
       <w:r>
         <w:rPr>
@@ -12137,6 +10320,119 @@
     </w:lvl>
   </w:abstractNum>
   <w:abstractNum w:abstractNumId="9" w15:restartNumberingAfterBreak="0">
+    <w:nsid w:val="482755C6"/>
+    <w:multiLevelType w:val="multilevel"/>
+    <w:tmpl w:val="DBEEE554"/>
+    <w:lvl w:ilvl="0">
+      <w:start w:val="1"/>
+      <w:numFmt w:val="decimal"/>
+      <w:lvlText w:val="%1."/>
+      <w:lvlJc w:val="left"/>
+      <w:pPr>
+        <w:tabs>
+          <w:tab w:val="num" w:pos="720"/>
+        </w:tabs>
+        <w:ind w:left="720" w:hanging="360"/>
+      </w:pPr>
+    </w:lvl>
+    <w:lvl w:ilvl="1">
+      <w:start w:val="1"/>
+      <w:numFmt w:val="decimal"/>
+      <w:lvlText w:val="%2."/>
+      <w:lvlJc w:val="left"/>
+      <w:pPr>
+        <w:tabs>
+          <w:tab w:val="num" w:pos="1440"/>
+        </w:tabs>
+        <w:ind w:left="1440" w:hanging="360"/>
+      </w:pPr>
+    </w:lvl>
+    <w:lvl w:ilvl="2">
+      <w:start w:val="1"/>
+      <w:numFmt w:val="decimal"/>
+      <w:lvlText w:val="%3."/>
+      <w:lvlJc w:val="left"/>
+      <w:pPr>
+        <w:tabs>
+          <w:tab w:val="num" w:pos="2160"/>
+        </w:tabs>
+        <w:ind w:left="2160" w:hanging="360"/>
+      </w:pPr>
+    </w:lvl>
+    <w:lvl w:ilvl="3" w:tentative="1">
+      <w:start w:val="1"/>
+      <w:numFmt w:val="decimal"/>
+      <w:lvlText w:val="%4."/>
+      <w:lvlJc w:val="left"/>
+      <w:pPr>
+        <w:tabs>
+          <w:tab w:val="num" w:pos="2880"/>
+        </w:tabs>
+        <w:ind w:left="2880" w:hanging="360"/>
+      </w:pPr>
+    </w:lvl>
+    <w:lvl w:ilvl="4" w:tentative="1">
+      <w:start w:val="1"/>
+      <w:numFmt w:val="decimal"/>
+      <w:lvlText w:val="%5."/>
+      <w:lvlJc w:val="left"/>
+      <w:pPr>
+        <w:tabs>
+          <w:tab w:val="num" w:pos="3600"/>
+        </w:tabs>
+        <w:ind w:left="3600" w:hanging="360"/>
+      </w:pPr>
+    </w:lvl>
+    <w:lvl w:ilvl="5" w:tentative="1">
+      <w:start w:val="1"/>
+      <w:numFmt w:val="decimal"/>
+      <w:lvlText w:val="%6."/>
+      <w:lvlJc w:val="left"/>
+      <w:pPr>
+        <w:tabs>
+          <w:tab w:val="num" w:pos="4320"/>
+        </w:tabs>
+        <w:ind w:left="4320" w:hanging="360"/>
+      </w:pPr>
+    </w:lvl>
+    <w:lvl w:ilvl="6" w:tentative="1">
+      <w:start w:val="1"/>
+      <w:numFmt w:val="decimal"/>
+      <w:lvlText w:val="%7."/>
+      <w:lvlJc w:val="left"/>
+      <w:pPr>
+        <w:tabs>
+          <w:tab w:val="num" w:pos="5040"/>
+        </w:tabs>
+        <w:ind w:left="5040" w:hanging="360"/>
+      </w:pPr>
+    </w:lvl>
+    <w:lvl w:ilvl="7" w:tentative="1">
+      <w:start w:val="1"/>
+      <w:numFmt w:val="decimal"/>
+      <w:lvlText w:val="%8."/>
+      <w:lvlJc w:val="left"/>
+      <w:pPr>
+        <w:tabs>
+          <w:tab w:val="num" w:pos="5760"/>
+        </w:tabs>
+        <w:ind w:left="5760" w:hanging="360"/>
+      </w:pPr>
+    </w:lvl>
+    <w:lvl w:ilvl="8" w:tentative="1">
+      <w:start w:val="1"/>
+      <w:numFmt w:val="decimal"/>
+      <w:lvlText w:val="%9."/>
+      <w:lvlJc w:val="left"/>
+      <w:pPr>
+        <w:tabs>
+          <w:tab w:val="num" w:pos="6480"/>
+        </w:tabs>
+        <w:ind w:left="6480" w:hanging="360"/>
+      </w:pPr>
+    </w:lvl>
+  </w:abstractNum>
+  <w:abstractNum w:abstractNumId="10" w15:restartNumberingAfterBreak="0">
     <w:nsid w:val="54C676C1"/>
     <w:multiLevelType w:val="multilevel"/>
     <w:tmpl w:val="44FCF872"/>
@@ -12249,7 +10545,7 @@
       </w:pPr>
     </w:lvl>
   </w:abstractNum>
-  <w:abstractNum w:abstractNumId="10" w15:restartNumberingAfterBreak="0">
+  <w:abstractNum w:abstractNumId="11" w15:restartNumberingAfterBreak="0">
     <w:nsid w:val="5E7E5C3B"/>
     <w:multiLevelType w:val="multilevel"/>
     <w:tmpl w:val="21EE0CB4"/>
@@ -12398,7 +10694,7 @@
       </w:rPr>
     </w:lvl>
   </w:abstractNum>
-  <w:abstractNum w:abstractNumId="11" w15:restartNumberingAfterBreak="0">
+  <w:abstractNum w:abstractNumId="12" w15:restartNumberingAfterBreak="0">
     <w:nsid w:val="5FAB6BFB"/>
     <w:multiLevelType w:val="multilevel"/>
     <w:tmpl w:val="B096E89A"/>
@@ -12547,7 +10843,7 @@
       </w:rPr>
     </w:lvl>
   </w:abstractNum>
-  <w:abstractNum w:abstractNumId="12" w15:restartNumberingAfterBreak="0">
+  <w:abstractNum w:abstractNumId="13" w15:restartNumberingAfterBreak="0">
     <w:nsid w:val="64962430"/>
     <w:multiLevelType w:val="multilevel"/>
     <w:tmpl w:val="0C0A32D8"/>
@@ -12696,7 +10992,7 @@
       </w:rPr>
     </w:lvl>
   </w:abstractNum>
-  <w:abstractNum w:abstractNumId="13" w15:restartNumberingAfterBreak="0">
+  <w:abstractNum w:abstractNumId="14" w15:restartNumberingAfterBreak="0">
     <w:nsid w:val="6FC53A38"/>
     <w:multiLevelType w:val="multilevel"/>
     <w:tmpl w:val="646632E2"/>
@@ -12845,7 +11141,7 @@
       </w:rPr>
     </w:lvl>
   </w:abstractNum>
-  <w:abstractNum w:abstractNumId="14" w15:restartNumberingAfterBreak="0">
+  <w:abstractNum w:abstractNumId="15" w15:restartNumberingAfterBreak="0">
     <w:nsid w:val="744A0B37"/>
     <w:multiLevelType w:val="multilevel"/>
     <w:tmpl w:val="C37AB370"/>
@@ -12994,7 +11290,7 @@
       </w:rPr>
     </w:lvl>
   </w:abstractNum>
-  <w:abstractNum w:abstractNumId="15" w15:restartNumberingAfterBreak="0">
+  <w:abstractNum w:abstractNumId="16" w15:restartNumberingAfterBreak="0">
     <w:nsid w:val="762F286F"/>
     <w:multiLevelType w:val="multilevel"/>
     <w:tmpl w:val="DBEEE554"/>
@@ -13022,7 +11318,7 @@
         <w:ind w:left="1440" w:hanging="360"/>
       </w:pPr>
     </w:lvl>
-    <w:lvl w:ilvl="2" w:tentative="1">
+    <w:lvl w:ilvl="2">
       <w:start w:val="1"/>
       <w:numFmt w:val="decimal"/>
       <w:lvlText w:val="%3."/>
@@ -13107,7 +11403,7 @@
       </w:pPr>
     </w:lvl>
   </w:abstractNum>
-  <w:abstractNum w:abstractNumId="16" w15:restartNumberingAfterBreak="0">
+  <w:abstractNum w:abstractNumId="17" w15:restartNumberingAfterBreak="0">
     <w:nsid w:val="7BF37CFD"/>
     <w:multiLevelType w:val="multilevel"/>
     <w:tmpl w:val="94922B52"/>
@@ -13263,10 +11559,10 @@
     <w:abstractNumId w:val="7"/>
   </w:num>
   <w:num w:numId="3" w16cid:durableId="631178552">
-    <w:abstractNumId w:val="16"/>
+    <w:abstractNumId w:val="17"/>
   </w:num>
   <w:num w:numId="4" w16cid:durableId="1037117591">
-    <w:abstractNumId w:val="13"/>
+    <w:abstractNumId w:val="14"/>
   </w:num>
   <w:num w:numId="5" w16cid:durableId="1444615339">
     <w:abstractNumId w:val="1"/>
@@ -13372,10 +11668,10 @@
     </w:lvlOverride>
   </w:num>
   <w:num w:numId="11" w16cid:durableId="1581908541">
-    <w:abstractNumId w:val="10"/>
+    <w:abstractNumId w:val="11"/>
   </w:num>
   <w:num w:numId="12" w16cid:durableId="1304433214">
-    <w:abstractNumId w:val="10"/>
+    <w:abstractNumId w:val="11"/>
     <w:lvlOverride w:ilvl="1">
       <w:lvl w:ilvl="1">
         <w:numFmt w:val="bullet"/>
@@ -13395,7 +11691,7 @@
     </w:lvlOverride>
   </w:num>
   <w:num w:numId="13" w16cid:durableId="1531458154">
-    <w:abstractNumId w:val="10"/>
+    <w:abstractNumId w:val="11"/>
     <w:lvlOverride w:ilvl="1">
       <w:lvl w:ilvl="1">
         <w:numFmt w:val="bullet"/>
@@ -13415,7 +11711,7 @@
     </w:lvlOverride>
   </w:num>
   <w:num w:numId="14" w16cid:durableId="267129936">
-    <w:abstractNumId w:val="10"/>
+    <w:abstractNumId w:val="11"/>
     <w:lvlOverride w:ilvl="1">
       <w:lvl w:ilvl="1">
         <w:numFmt w:val="bullet"/>
@@ -13435,7 +11731,7 @@
     </w:lvlOverride>
   </w:num>
   <w:num w:numId="15" w16cid:durableId="1498421827">
-    <w:abstractNumId w:val="10"/>
+    <w:abstractNumId w:val="11"/>
     <w:lvlOverride w:ilvl="1">
       <w:lvl w:ilvl="1">
         <w:numFmt w:val="bullet"/>
@@ -13455,7 +11751,7 @@
     </w:lvlOverride>
   </w:num>
   <w:num w:numId="16" w16cid:durableId="1394740872">
-    <w:abstractNumId w:val="10"/>
+    <w:abstractNumId w:val="11"/>
     <w:lvlOverride w:ilvl="1">
       <w:lvl w:ilvl="1">
         <w:numFmt w:val="bullet"/>
@@ -13578,10 +11874,10 @@
     </w:lvlOverride>
   </w:num>
   <w:num w:numId="23" w16cid:durableId="1975793833">
-    <w:abstractNumId w:val="11"/>
+    <w:abstractNumId w:val="12"/>
   </w:num>
   <w:num w:numId="24" w16cid:durableId="63380750">
-    <w:abstractNumId w:val="11"/>
+    <w:abstractNumId w:val="12"/>
     <w:lvlOverride w:ilvl="1">
       <w:lvl w:ilvl="1">
         <w:numFmt w:val="bullet"/>
@@ -13601,7 +11897,7 @@
     </w:lvlOverride>
   </w:num>
   <w:num w:numId="25" w16cid:durableId="914127995">
-    <w:abstractNumId w:val="11"/>
+    <w:abstractNumId w:val="12"/>
     <w:lvlOverride w:ilvl="1">
       <w:lvl w:ilvl="1">
         <w:numFmt w:val="bullet"/>
@@ -13621,7 +11917,7 @@
     </w:lvlOverride>
   </w:num>
   <w:num w:numId="26" w16cid:durableId="9724754">
-    <w:abstractNumId w:val="11"/>
+    <w:abstractNumId w:val="12"/>
     <w:lvlOverride w:ilvl="1">
       <w:lvl w:ilvl="1">
         <w:numFmt w:val="bullet"/>
@@ -13641,7 +11937,7 @@
     </w:lvlOverride>
   </w:num>
   <w:num w:numId="27" w16cid:durableId="722749618">
-    <w:abstractNumId w:val="11"/>
+    <w:abstractNumId w:val="12"/>
     <w:lvlOverride w:ilvl="1">
       <w:lvl w:ilvl="1">
         <w:numFmt w:val="bullet"/>
@@ -13661,7 +11957,7 @@
     </w:lvlOverride>
   </w:num>
   <w:num w:numId="28" w16cid:durableId="123431529">
-    <w:abstractNumId w:val="11"/>
+    <w:abstractNumId w:val="12"/>
     <w:lvlOverride w:ilvl="1">
       <w:lvl w:ilvl="1">
         <w:numFmt w:val="bullet"/>
@@ -13681,10 +11977,10 @@
     </w:lvlOverride>
   </w:num>
   <w:num w:numId="29" w16cid:durableId="1923565830">
-    <w:abstractNumId w:val="12"/>
+    <w:abstractNumId w:val="13"/>
   </w:num>
   <w:num w:numId="30" w16cid:durableId="717702814">
-    <w:abstractNumId w:val="15"/>
+    <w:abstractNumId w:val="16"/>
   </w:num>
   <w:num w:numId="31" w16cid:durableId="1296135064">
     <w:abstractNumId w:val="8"/>
@@ -13702,9 +11998,12 @@
     <w:abstractNumId w:val="2"/>
   </w:num>
   <w:num w:numId="36" w16cid:durableId="627468928">
-    <w:abstractNumId w:val="14"/>
+    <w:abstractNumId w:val="15"/>
   </w:num>
   <w:num w:numId="37" w16cid:durableId="1834835314">
+    <w:abstractNumId w:val="10"/>
+  </w:num>
+  <w:num w:numId="38" w16cid:durableId="120879250">
     <w:abstractNumId w:val="9"/>
   </w:num>
 </w:numbering>

</xml_diff>